<commit_message>
fix: algorithms data exchange format doc
</commit_message>
<xml_diff>
--- a/doc/A232 Algorithm Exchange Format.docx
+++ b/doc/A232 Algorithm Exchange Format.docx
@@ -26,15 +26,19 @@
         <w:rPr>
           <w:lang w:val="en-US"/>
         </w:rPr>
-        <w:t>Following document summarizes interface between the algorithm and the QWTB toolbox to which it will be int</w:t>
-      </w:r>
-      <w:bookmarkStart w:id="0" w:name="_GoBack"/>
-      <w:bookmarkEnd w:id="0"/>
-      <w:r>
-        <w:rPr>
-          <w:lang w:val="en-US"/>
-        </w:rPr>
-        <w:t>egrated.</w:t>
+        <w:t xml:space="preserve">Following document summarizes interface between the algorithm and the QWTB toolbox </w:t>
+      </w:r>
+      <w:r>
+        <w:rPr>
+          <w:lang w:val="en-US"/>
+        </w:rPr>
+        <w:t xml:space="preserve">[1] </w:t>
+      </w:r>
+      <w:r>
+        <w:rPr>
+          <w:lang w:val="en-US"/>
+        </w:rPr>
+        <w:t>to which it will be integrated.</w:t>
       </w:r>
       <w:r>
         <w:rPr>
@@ -96,17 +100,51 @@
         </w:rPr>
         <w:t>.</w:t>
       </w:r>
-      <w:r>
-        <w:rPr>
-          <w:lang w:val="en-US"/>
-        </w:rPr>
-        <w:t>1</w:t>
-      </w:r>
-      <w:r>
-        <w:rPr>
-          <w:lang w:val="en-US"/>
-        </w:rPr>
-        <w:t xml:space="preserve">, 20.11.2017, </w:t>
+      <w:proofErr w:type="gramEnd"/>
+      <w:del w:id="0" w:author="smaslan" w:date="2017-11-27T10:23:00Z">
+        <w:r>
+          <w:rPr>
+            <w:lang w:val="en-US"/>
+          </w:rPr>
+          <w:delText>4</w:delText>
+        </w:r>
+      </w:del>
+      <w:proofErr w:type="gramStart"/>
+      <w:ins w:id="1" w:author="smaslan" w:date="2017-11-27T10:23:00Z">
+        <w:r>
+          <w:rPr>
+            <w:lang w:val="en-US"/>
+          </w:rPr>
+          <w:t>5</w:t>
+        </w:r>
+      </w:ins>
+      <w:r>
+        <w:rPr>
+          <w:lang w:val="en-US"/>
+        </w:rPr>
+        <w:t>, 2</w:t>
+      </w:r>
+      <w:del w:id="2" w:author="smaslan" w:date="2017-11-27T10:23:00Z">
+        <w:r>
+          <w:rPr>
+            <w:lang w:val="en-US"/>
+          </w:rPr>
+          <w:delText>2</w:delText>
+        </w:r>
+      </w:del>
+      <w:ins w:id="3" w:author="smaslan" w:date="2017-11-27T10:23:00Z">
+        <w:r>
+          <w:rPr>
+            <w:lang w:val="en-US"/>
+          </w:rPr>
+          <w:t>7</w:t>
+        </w:r>
+      </w:ins>
+      <w:r>
+        <w:rPr>
+          <w:lang w:val="en-US"/>
+        </w:rPr>
+        <w:t xml:space="preserve">.11.2017, </w:t>
       </w:r>
       <w:proofErr w:type="spellStart"/>
       <w:r>
@@ -156,13 +194,179 @@
         <w:rPr>
           <w:lang w:val="en-US"/>
         </w:rPr>
-        <w:t>Each algorithm may have any number of custom parameters that are entered by the user</w:t>
-      </w:r>
-      <w:r>
-        <w:rPr>
-          <w:lang w:val="en-US"/>
-        </w:rPr>
-        <w:t>, such as window type, etc.</w:t>
+        <w:t xml:space="preserve">The format of the input quantities is given by the QWTB design. QWTB toolbox passes algorithms to the algorithm’s wrapper function as a structure containing substructures, one for each quantity. Each quantity structure may contain several items. </w:t>
+      </w:r>
+      <w:proofErr w:type="gramStart"/>
+      <w:r>
+        <w:rPr>
+          <w:lang w:val="en-US"/>
+        </w:rPr>
+        <w:t>First, the values ‘v’, associated uncertainty ‘u’, etc. for more details see documentation of the QWTB.</w:t>
+      </w:r>
+      <w:proofErr w:type="gramEnd"/>
+      <w:r>
+        <w:rPr>
+          <w:lang w:val="en-US"/>
+        </w:rPr>
+        <w:t xml:space="preserve"> Example of the input to the algorithms wrapper:</w:t>
+      </w:r>
+    </w:p>
+    <w:p>
+      <w:pPr>
+        <w:spacing w:after="0"/>
+        <w:rPr>
+          <w:lang w:val="en-US"/>
+        </w:rPr>
+      </w:pPr>
+      <w:proofErr w:type="spellStart"/>
+      <w:r>
+        <w:rPr>
+          <w:lang w:val="en-US"/>
+        </w:rPr>
+        <w:t>DI.Ts.v</w:t>
+      </w:r>
+      <w:proofErr w:type="spellEnd"/>
+      <w:r>
+        <w:rPr>
+          <w:lang w:val="en-US"/>
+        </w:rPr>
+        <w:t xml:space="preserve"> – value of sampling period</w:t>
+      </w:r>
+    </w:p>
+    <w:p>
+      <w:pPr>
+        <w:spacing w:after="0"/>
+        <w:rPr>
+          <w:lang w:val="en-US"/>
+        </w:rPr>
+      </w:pPr>
+      <w:proofErr w:type="spellStart"/>
+      <w:r>
+        <w:rPr>
+          <w:lang w:val="en-US"/>
+        </w:rPr>
+        <w:t>DI.Ts.u</w:t>
+      </w:r>
+      <w:proofErr w:type="spellEnd"/>
+      <w:r>
+        <w:rPr>
+          <w:lang w:val="en-US"/>
+        </w:rPr>
+        <w:t xml:space="preserve"> – uncertainty of sampling period</w:t>
+      </w:r>
+    </w:p>
+    <w:p>
+      <w:pPr>
+        <w:spacing w:after="0"/>
+        <w:rPr>
+          <w:lang w:val="en-US"/>
+        </w:rPr>
+      </w:pPr>
+      <w:proofErr w:type="spellStart"/>
+      <w:r>
+        <w:rPr>
+          <w:lang w:val="en-US"/>
+        </w:rPr>
+        <w:t>DI.y.v</w:t>
+      </w:r>
+      <w:proofErr w:type="spellEnd"/>
+      <w:r>
+        <w:rPr>
+          <w:lang w:val="en-US"/>
+        </w:rPr>
+        <w:t xml:space="preserve"> – input waveform data</w:t>
+      </w:r>
+    </w:p>
+    <w:p>
+      <w:pPr>
+        <w:spacing w:after="0"/>
+        <w:rPr>
+          <w:lang w:val="en-US"/>
+        </w:rPr>
+      </w:pPr>
+      <w:proofErr w:type="spellStart"/>
+      <w:r>
+        <w:rPr>
+          <w:lang w:val="en-US"/>
+        </w:rPr>
+        <w:t>DI.y.u</w:t>
+      </w:r>
+      <w:proofErr w:type="spellEnd"/>
+      <w:r>
+        <w:rPr>
+          <w:lang w:val="en-US"/>
+        </w:rPr>
+        <w:t xml:space="preserve"> – uncertainty of the input waveform data</w:t>
+      </w:r>
+    </w:p>
+    <w:p>
+      <w:pPr>
+        <w:spacing w:after="0"/>
+        <w:rPr>
+          <w:lang w:val="en-US"/>
+        </w:rPr>
+      </w:pPr>
+      <w:r>
+        <w:rPr>
+          <w:lang w:val="en-US"/>
+        </w:rPr>
+        <w:t>…</w:t>
+      </w:r>
+    </w:p>
+    <w:p>
+      <w:pPr>
+        <w:spacing w:after="0"/>
+        <w:rPr>
+          <w:lang w:val="en-US"/>
+        </w:rPr>
+      </w:pPr>
+    </w:p>
+    <w:p>
+      <w:pPr>
+        <w:spacing w:after="0"/>
+        <w:rPr>
+          <w:lang w:val="en-US"/>
+        </w:rPr>
+      </w:pPr>
+      <w:r>
+        <w:rPr>
+          <w:lang w:val="en-US"/>
+        </w:rPr>
+        <w:t xml:space="preserve">Note the uncertainty </w:t>
+      </w:r>
+      <w:r>
+        <w:rPr>
+          <w:b/>
+          <w:lang w:val="en-US"/>
+        </w:rPr>
+        <w:t>‘u’</w:t>
+      </w:r>
+      <w:r>
+        <w:rPr>
+          <w:lang w:val="en-US"/>
+        </w:rPr>
+        <w:t xml:space="preserve"> may not be present! </w:t>
+      </w:r>
+    </w:p>
+    <w:p>
+      <w:pPr>
+        <w:spacing w:after="0"/>
+        <w:rPr>
+          <w:lang w:val="en-US"/>
+        </w:rPr>
+      </w:pPr>
+    </w:p>
+    <w:p>
+      <w:pPr>
+        <w:rPr>
+          <w:lang w:val="en-US"/>
+        </w:rPr>
+      </w:pPr>
+      <w:r>
+        <w:rPr>
+          <w:lang w:val="en-US"/>
+        </w:rPr>
+        <w:t>Each algorithm may have any number of custom parameters that are entered by the user, such as window type, etc.</w:t>
       </w:r>
     </w:p>
     <w:p>
@@ -375,7 +579,31 @@
               <w:rPr>
                 <w:lang w:val="en-US"/>
               </w:rPr>
-              <w:t>Sampling period in Seconds.</w:t>
+              <w:t xml:space="preserve">Sampling period in </w:t>
+            </w:r>
+            <w:r>
+              <w:rPr>
+                <w:lang w:val="en-US"/>
+              </w:rPr>
+              <w:t>[</w:t>
+            </w:r>
+            <w:r>
+              <w:rPr>
+                <w:lang w:val="en-US"/>
+              </w:rPr>
+              <w:t>Seconds</w:t>
+            </w:r>
+            <w:r>
+              <w:rPr>
+                <w:lang w:val="en-US"/>
+              </w:rPr>
+              <w:t>]</w:t>
+            </w:r>
+            <w:r>
+              <w:rPr>
+                <w:lang w:val="en-US"/>
+              </w:rPr>
+              <w:t>.</w:t>
             </w:r>
           </w:p>
         </w:tc>
@@ -422,6 +650,12 @@
                 <w:lang w:val="en-US"/>
               </w:rPr>
             </w:pPr>
+            <w:r>
+              <w:rPr>
+                <w:lang w:val="en-US"/>
+              </w:rPr>
+              <w:t>2</w:t>
+            </w:r>
           </w:p>
         </w:tc>
         <w:tc>
@@ -438,7 +672,19 @@
               <w:rPr>
                 <w:lang w:val="en-US"/>
               </w:rPr>
-              <w:t>Real vector(s)</w:t>
+              <w:t xml:space="preserve">Real </w:t>
+            </w:r>
+            <w:r>
+              <w:rPr>
+                <w:lang w:val="en-US"/>
+              </w:rPr>
+              <w:t xml:space="preserve">column </w:t>
+            </w:r>
+            <w:r>
+              <w:rPr>
+                <w:lang w:val="en-US"/>
+              </w:rPr>
+              <w:t>vector(s)</w:t>
             </w:r>
           </w:p>
         </w:tc>
@@ -456,7 +702,31 @@
               <w:rPr>
                 <w:lang w:val="en-US"/>
               </w:rPr>
-              <w:t xml:space="preserve">Sample data. For single input channel algorithm such as THD only one vector </w:t>
+              <w:t>Sample data. For single input channel algorithm</w:t>
+            </w:r>
+            <w:r>
+              <w:rPr>
+                <w:lang w:val="en-US"/>
+              </w:rPr>
+              <w:t>,</w:t>
+            </w:r>
+            <w:r>
+              <w:rPr>
+                <w:lang w:val="en-US"/>
+              </w:rPr>
+              <w:t xml:space="preserve"> such as THD</w:t>
+            </w:r>
+            <w:r>
+              <w:rPr>
+                <w:lang w:val="en-US"/>
+              </w:rPr>
+              <w:t>,</w:t>
+            </w:r>
+            <w:r>
+              <w:rPr>
+                <w:lang w:val="en-US"/>
+              </w:rPr>
+              <w:t xml:space="preserve"> only one vector </w:t>
             </w:r>
             <w:r>
               <w:rPr>
@@ -578,6 +848,9 @@
         </w:tc>
       </w:tr>
       <w:tr>
+        <w:trPr>
+          <w:ins w:id="4" w:author="smaslan" w:date="2017-11-27T10:22:00Z"/>
+        </w:trPr>
         <w:tc>
           <w:tcPr>
             <w:tcW w:w="1773" w:type="dxa"/>
@@ -585,17 +858,18 @@
           <w:p>
             <w:pPr>
               <w:rPr>
-                <w:lang w:val="en-US"/>
-              </w:rPr>
-            </w:pPr>
-            <w:proofErr w:type="spellStart"/>
-            <w:r>
-              <w:rPr>
-                <w:lang w:val="en-US"/>
-              </w:rPr>
-              <w:t>time_shift_unc</w:t>
-            </w:r>
-            <w:proofErr w:type="spellEnd"/>
+                <w:ins w:id="5" w:author="smaslan" w:date="2017-11-27T10:22:00Z"/>
+                <w:lang w:val="en-US"/>
+              </w:rPr>
+            </w:pPr>
+            <w:ins w:id="6" w:author="smaslan" w:date="2017-11-27T10:22:00Z">
+              <w:r>
+                <w:rPr>
+                  <w:lang w:val="en-US"/>
+                </w:rPr>
+                <w:t>jitter</w:t>
+              </w:r>
+            </w:ins>
           </w:p>
         </w:tc>
         <w:tc>
@@ -605,6 +879,7 @@
           <w:p>
             <w:pPr>
               <w:rPr>
+                <w:ins w:id="7" w:author="smaslan" w:date="2017-11-27T10:22:00Z"/>
                 <w:lang w:val="en-US"/>
               </w:rPr>
             </w:pPr>
@@ -617,15 +892,18 @@
           <w:p>
             <w:pPr>
               <w:rPr>
-                <w:lang w:val="en-US"/>
-              </w:rPr>
-            </w:pPr>
-            <w:r>
-              <w:rPr>
-                <w:lang w:val="en-US"/>
-              </w:rPr>
-              <w:t>Real scalar</w:t>
-            </w:r>
+                <w:ins w:id="8" w:author="smaslan" w:date="2017-11-27T10:22:00Z"/>
+                <w:lang w:val="en-US"/>
+              </w:rPr>
+            </w:pPr>
+            <w:ins w:id="9" w:author="smaslan" w:date="2017-11-27T10:23:00Z">
+              <w:r>
+                <w:rPr>
+                  <w:lang w:val="en-US"/>
+                </w:rPr>
+                <w:t>Real scalar</w:t>
+              </w:r>
+            </w:ins>
           </w:p>
         </w:tc>
         <w:tc>
@@ -635,29 +913,18 @@
           <w:p>
             <w:pPr>
               <w:rPr>
-                <w:lang w:val="en-US"/>
-              </w:rPr>
-            </w:pPr>
-            <w:r>
-              <w:rPr>
-                <w:lang w:val="en-US"/>
-              </w:rPr>
-              <w:t>Absolute uncertainty of the ‘</w:t>
-            </w:r>
-            <w:proofErr w:type="spellStart"/>
-            <w:r>
-              <w:rPr>
-                <w:lang w:val="en-US"/>
-              </w:rPr>
-              <w:t>time_shift</w:t>
-            </w:r>
-            <w:proofErr w:type="spellEnd"/>
-            <w:r>
-              <w:rPr>
-                <w:lang w:val="en-US"/>
-              </w:rPr>
-              <w:t>’ [Seconds]. Applies only for multichannel algorithms.</w:t>
-            </w:r>
+                <w:ins w:id="10" w:author="smaslan" w:date="2017-11-27T10:22:00Z"/>
+                <w:lang w:val="en-US"/>
+              </w:rPr>
+            </w:pPr>
+            <w:ins w:id="11" w:author="smaslan" w:date="2017-11-27T10:23:00Z">
+              <w:r>
+                <w:rPr>
+                  <w:lang w:val="en-US"/>
+                </w:rPr>
+                <w:t>Sampling jitter value [Seconds].</w:t>
+              </w:r>
+            </w:ins>
           </w:p>
         </w:tc>
       </w:tr>
@@ -696,7 +963,7 @@
               <w:rPr>
                 <w:lang w:val="en-US"/>
               </w:rPr>
-              <w:t>1)</w:t>
+              <w:t>1</w:t>
             </w:r>
           </w:p>
         </w:tc>
@@ -747,6 +1014,40 @@
                 <w:lang w:val="en-US"/>
               </w:rPr>
               <w:t>/Vin].  I.e. value 1.001 means the sample data will be multiplied by 1.001 to get corrected value.</w:t>
+            </w:r>
+            <w:r>
+              <w:rPr>
+                <w:lang w:val="en-US"/>
+              </w:rPr>
+              <w:t xml:space="preserve"> Dependent on the frequency ‘</w:t>
+            </w:r>
+            <w:proofErr w:type="spellStart"/>
+            <w:r>
+              <w:rPr>
+                <w:lang w:val="en-US"/>
+              </w:rPr>
+              <w:t>adc_gain_f</w:t>
+            </w:r>
+            <w:proofErr w:type="spellEnd"/>
+            <w:r>
+              <w:rPr>
+                <w:lang w:val="en-US"/>
+              </w:rPr>
+              <w:t>’ and amplitude ‘</w:t>
+            </w:r>
+            <w:proofErr w:type="spellStart"/>
+            <w:r>
+              <w:rPr>
+                <w:lang w:val="en-US"/>
+              </w:rPr>
+              <w:t>adc_gain_a</w:t>
+            </w:r>
+            <w:proofErr w:type="spellEnd"/>
+            <w:r>
+              <w:rPr>
+                <w:lang w:val="en-US"/>
+              </w:rPr>
+              <w:t>’.</w:t>
             </w:r>
           </w:p>
         </w:tc>
@@ -767,7 +1068,7 @@
               <w:rPr>
                 <w:lang w:val="en-US"/>
               </w:rPr>
-              <w:t>adc_gain_unc</w:t>
+              <w:t>adc_gain_f</w:t>
             </w:r>
             <w:proofErr w:type="spellEnd"/>
           </w:p>
@@ -786,7 +1087,13 @@
               <w:rPr>
                 <w:lang w:val="en-US"/>
               </w:rPr>
-              <w:t>1)</w:t>
+              <w:t>1</w:t>
+            </w:r>
+            <w:r>
+              <w:rPr>
+                <w:lang w:val="en-US"/>
+              </w:rPr>
+              <w:t>, 2</w:t>
             </w:r>
           </w:p>
         </w:tc>
@@ -804,7 +1111,7 @@
               <w:rPr>
                 <w:lang w:val="en-US"/>
               </w:rPr>
-              <w:t>2D real matrix</w:t>
+              <w:t>Real column vector</w:t>
             </w:r>
           </w:p>
         </w:tc>
@@ -822,7 +1129,7 @@
               <w:rPr>
                 <w:lang w:val="en-US"/>
               </w:rPr>
-              <w:t>Complementary matrix to ‘</w:t>
+              <w:t>Independent variable of the ‘</w:t>
             </w:r>
             <w:proofErr w:type="spellStart"/>
             <w:r>
@@ -836,7 +1143,7 @@
               <w:rPr>
                 <w:lang w:val="en-US"/>
               </w:rPr>
-              <w:t>’ with absolute uncertainty of the ‘</w:t>
+              <w:t>’ containing nominal frequency in [Hertz], one item per row of ‘</w:t>
             </w:r>
             <w:proofErr w:type="spellStart"/>
             <w:r>
@@ -850,7 +1157,7 @@
               <w:rPr>
                 <w:lang w:val="en-US"/>
               </w:rPr>
-              <w:t>’ values.</w:t>
+              <w:t>’.</w:t>
             </w:r>
           </w:p>
         </w:tc>
@@ -871,7 +1178,7 @@
               <w:rPr>
                 <w:lang w:val="en-US"/>
               </w:rPr>
-              <w:t>adc_gain_f</w:t>
+              <w:t>adc_gain_a</w:t>
             </w:r>
             <w:proofErr w:type="spellEnd"/>
           </w:p>
@@ -890,7 +1197,13 @@
               <w:rPr>
                 <w:lang w:val="en-US"/>
               </w:rPr>
-              <w:t>1)</w:t>
+              <w:t>1</w:t>
+            </w:r>
+            <w:r>
+              <w:rPr>
+                <w:lang w:val="en-US"/>
+              </w:rPr>
+              <w:t>, 2</w:t>
             </w:r>
           </w:p>
         </w:tc>
@@ -908,7 +1221,14 @@
               <w:rPr>
                 <w:lang w:val="en-US"/>
               </w:rPr>
-              <w:t>Real column vector</w:t>
+              <w:t xml:space="preserve">Real row </w:t>
+            </w:r>
+            <w:r>
+              <w:rPr>
+                <w:lang w:val="en-US"/>
+              </w:rPr>
+              <w:lastRenderedPageBreak/>
+              <w:t>vector</w:t>
             </w:r>
           </w:p>
         </w:tc>
@@ -926,6 +1246,7 @@
               <w:rPr>
                 <w:lang w:val="en-US"/>
               </w:rPr>
+              <w:lastRenderedPageBreak/>
               <w:t>Independent variable of the ‘</w:t>
             </w:r>
             <w:proofErr w:type="spellStart"/>
@@ -940,7 +1261,14 @@
               <w:rPr>
                 <w:lang w:val="en-US"/>
               </w:rPr>
-              <w:t>’ containing nominal frequency in [Hertz], one item per row of ‘</w:t>
+              <w:t xml:space="preserve">’ containing </w:t>
+            </w:r>
+            <w:r>
+              <w:rPr>
+                <w:lang w:val="en-US"/>
+              </w:rPr>
+              <w:lastRenderedPageBreak/>
+              <w:t>nominal amplitude in [Volts], one item per column of ‘</w:t>
             </w:r>
             <w:proofErr w:type="spellStart"/>
             <w:r>
@@ -975,7 +1303,8 @@
               <w:rPr>
                 <w:lang w:val="en-US"/>
               </w:rPr>
-              <w:t>adc_gain_a</w:t>
+              <w:lastRenderedPageBreak/>
+              <w:t>adc_phi</w:t>
             </w:r>
             <w:proofErr w:type="spellEnd"/>
           </w:p>
@@ -994,7 +1323,7 @@
               <w:rPr>
                 <w:lang w:val="en-US"/>
               </w:rPr>
-              <w:t>1)</w:t>
+              <w:t>1</w:t>
             </w:r>
           </w:p>
         </w:tc>
@@ -1012,7 +1341,7 @@
               <w:rPr>
                 <w:lang w:val="en-US"/>
               </w:rPr>
-              <w:t>Real row vector</w:t>
+              <w:t>2D real matrix</w:t>
             </w:r>
           </w:p>
         </w:tc>
@@ -1030,28 +1359,48 @@
               <w:rPr>
                 <w:lang w:val="en-US"/>
               </w:rPr>
-              <w:t>Independent variable of the ‘</w:t>
-            </w:r>
-            <w:proofErr w:type="spellStart"/>
-            <w:r>
-              <w:rPr>
-                <w:lang w:val="en-US"/>
-              </w:rPr>
-              <w:t>adc_gain</w:t>
-            </w:r>
-            <w:proofErr w:type="spellEnd"/>
-            <w:r>
-              <w:rPr>
-                <w:lang w:val="en-US"/>
-              </w:rPr>
-              <w:t>’ containing nominal amplitude in [Volts], one item per column of ‘</w:t>
-            </w:r>
-            <w:proofErr w:type="spellStart"/>
-            <w:r>
-              <w:rPr>
-                <w:lang w:val="en-US"/>
-              </w:rPr>
-              <w:t>adc_gain</w:t>
+              <w:t xml:space="preserve">2D matrix of the absolute phase correction coefficients of the digitizer channel in [rad]. Value +12e-6 rad means the phase of harmonic component must be increased by 12e-6 rad. Note this is not </w:t>
+            </w:r>
+            <w:proofErr w:type="spellStart"/>
+            <w:r>
+              <w:rPr>
+                <w:lang w:val="en-US"/>
+              </w:rPr>
+              <w:t>interchannel</w:t>
+            </w:r>
+            <w:proofErr w:type="spellEnd"/>
+            <w:r>
+              <w:rPr>
+                <w:lang w:val="en-US"/>
+              </w:rPr>
+              <w:t xml:space="preserve"> phase correction!</w:t>
+            </w:r>
+            <w:r>
+              <w:rPr>
+                <w:lang w:val="en-US"/>
+              </w:rPr>
+              <w:t xml:space="preserve"> Dependent on the frequency ‘</w:t>
+            </w:r>
+            <w:proofErr w:type="spellStart"/>
+            <w:r>
+              <w:rPr>
+                <w:lang w:val="en-US"/>
+              </w:rPr>
+              <w:t>adc_phi_f</w:t>
+            </w:r>
+            <w:proofErr w:type="spellEnd"/>
+            <w:r>
+              <w:rPr>
+                <w:lang w:val="en-US"/>
+              </w:rPr>
+              <w:t>’ and amplitude ‘</w:t>
+            </w:r>
+            <w:proofErr w:type="spellStart"/>
+            <w:r>
+              <w:rPr>
+                <w:lang w:val="en-US"/>
+              </w:rPr>
+              <w:t>adc_phi_a</w:t>
             </w:r>
             <w:proofErr w:type="spellEnd"/>
             <w:r>
@@ -1079,76 +1428,96 @@
               <w:rPr>
                 <w:lang w:val="en-US"/>
               </w:rPr>
+              <w:t>adc_phi_f</w:t>
+            </w:r>
+            <w:proofErr w:type="spellEnd"/>
+          </w:p>
+        </w:tc>
+        <w:tc>
+          <w:tcPr>
+            <w:tcW w:w="767" w:type="dxa"/>
+          </w:tcPr>
+          <w:p>
+            <w:pPr>
+              <w:rPr>
+                <w:lang w:val="en-US"/>
+              </w:rPr>
+            </w:pPr>
+            <w:r>
+              <w:rPr>
+                <w:lang w:val="en-US"/>
+              </w:rPr>
+              <w:t>1</w:t>
+            </w:r>
+            <w:r>
+              <w:rPr>
+                <w:lang w:val="en-US"/>
+              </w:rPr>
+              <w:t>, 2</w:t>
+            </w:r>
+          </w:p>
+        </w:tc>
+        <w:tc>
+          <w:tcPr>
+            <w:tcW w:w="1420" w:type="dxa"/>
+          </w:tcPr>
+          <w:p>
+            <w:pPr>
+              <w:rPr>
+                <w:lang w:val="en-US"/>
+              </w:rPr>
+            </w:pPr>
+            <w:r>
+              <w:rPr>
+                <w:lang w:val="en-US"/>
+              </w:rPr>
+              <w:t>Real column vector</w:t>
+            </w:r>
+          </w:p>
+        </w:tc>
+        <w:tc>
+          <w:tcPr>
+            <w:tcW w:w="4957" w:type="dxa"/>
+          </w:tcPr>
+          <w:p>
+            <w:pPr>
+              <w:rPr>
+                <w:lang w:val="en-US"/>
+              </w:rPr>
+            </w:pPr>
+            <w:r>
+              <w:rPr>
+                <w:lang w:val="en-US"/>
+              </w:rPr>
+              <w:t>Independent variable of the ‘</w:t>
+            </w:r>
+            <w:proofErr w:type="spellStart"/>
+            <w:r>
+              <w:rPr>
+                <w:lang w:val="en-US"/>
+              </w:rPr>
               <w:t>adc_phi</w:t>
             </w:r>
             <w:proofErr w:type="spellEnd"/>
-          </w:p>
-        </w:tc>
-        <w:tc>
-          <w:tcPr>
-            <w:tcW w:w="767" w:type="dxa"/>
-          </w:tcPr>
-          <w:p>
-            <w:pPr>
-              <w:rPr>
-                <w:lang w:val="en-US"/>
-              </w:rPr>
-            </w:pPr>
-            <w:r>
-              <w:rPr>
-                <w:lang w:val="en-US"/>
-              </w:rPr>
-              <w:t>1)</w:t>
-            </w:r>
-          </w:p>
-        </w:tc>
-        <w:tc>
-          <w:tcPr>
-            <w:tcW w:w="1420" w:type="dxa"/>
-          </w:tcPr>
-          <w:p>
-            <w:pPr>
-              <w:rPr>
-                <w:lang w:val="en-US"/>
-              </w:rPr>
-            </w:pPr>
-            <w:r>
-              <w:rPr>
-                <w:lang w:val="en-US"/>
-              </w:rPr>
-              <w:t>2D real matrix</w:t>
-            </w:r>
-          </w:p>
-        </w:tc>
-        <w:tc>
-          <w:tcPr>
-            <w:tcW w:w="4957" w:type="dxa"/>
-          </w:tcPr>
-          <w:p>
-            <w:pPr>
-              <w:rPr>
-                <w:lang w:val="en-US"/>
-              </w:rPr>
-            </w:pPr>
-            <w:r>
-              <w:rPr>
-                <w:lang w:val="en-US"/>
-              </w:rPr>
-              <w:t xml:space="preserve">2D matrix of the absolute phase correction coefficients of the digitizer channel in [rad]. Value +12e-6 rad means the phase of harmonic component must be increased by 12e-6 rad. Note this is not </w:t>
-            </w:r>
-            <w:proofErr w:type="spellStart"/>
-            <w:r>
-              <w:rPr>
-                <w:lang w:val="en-US"/>
-              </w:rPr>
-              <w:t>interchannel</w:t>
-            </w:r>
-            <w:proofErr w:type="spellEnd"/>
-            <w:r>
-              <w:rPr>
-                <w:lang w:val="en-US"/>
-              </w:rPr>
-              <w:t xml:space="preserve"> phase correction!</w:t>
+            <w:r>
+              <w:rPr>
+                <w:lang w:val="en-US"/>
+              </w:rPr>
+              <w:t>’ containing nominal frequency in [Hertz], one item per row of ‘</w:t>
+            </w:r>
+            <w:proofErr w:type="spellStart"/>
+            <w:r>
+              <w:rPr>
+                <w:lang w:val="en-US"/>
+              </w:rPr>
+              <w:t>adc_phi</w:t>
+            </w:r>
+            <w:proofErr w:type="spellEnd"/>
+            <w:r>
+              <w:rPr>
+                <w:lang w:val="en-US"/>
+              </w:rPr>
+              <w:t>’.</w:t>
             </w:r>
           </w:p>
         </w:tc>
@@ -1169,7 +1538,7 @@
               <w:rPr>
                 <w:lang w:val="en-US"/>
               </w:rPr>
-              <w:t>adc_phi_unc</w:t>
+              <w:t>adc_phi_a</w:t>
             </w:r>
             <w:proofErr w:type="spellEnd"/>
           </w:p>
@@ -1188,7 +1557,13 @@
               <w:rPr>
                 <w:lang w:val="en-US"/>
               </w:rPr>
-              <w:t>1)</w:t>
+              <w:t>1</w:t>
+            </w:r>
+            <w:r>
+              <w:rPr>
+                <w:lang w:val="en-US"/>
+              </w:rPr>
+              <w:t>, 2</w:t>
             </w:r>
           </w:p>
         </w:tc>
@@ -1206,7 +1581,7 @@
               <w:rPr>
                 <w:lang w:val="en-US"/>
               </w:rPr>
-              <w:t>2D real matrix</w:t>
+              <w:t>Real row vector</w:t>
             </w:r>
           </w:p>
         </w:tc>
@@ -1224,7 +1599,7 @@
               <w:rPr>
                 <w:lang w:val="en-US"/>
               </w:rPr>
-              <w:t>Complementary matrix to ‘</w:t>
+              <w:t>Independent variable of the ‘</w:t>
             </w:r>
             <w:proofErr w:type="spellStart"/>
             <w:r>
@@ -1238,7 +1613,15 @@
               <w:rPr>
                 <w:lang w:val="en-US"/>
               </w:rPr>
-              <w:t>’ with absolute uncertainty of the ‘</w:t>
+              <w:t>’ containing nominal amplitude in [Volts], one item per column of</w:t>
+            </w:r>
+            <w:bookmarkStart w:id="12" w:name="_GoBack"/>
+            <w:bookmarkEnd w:id="12"/>
+            <w:r>
+              <w:rPr>
+                <w:lang w:val="en-US"/>
+              </w:rPr>
+              <w:t xml:space="preserve"> ‘</w:t>
             </w:r>
             <w:proofErr w:type="spellStart"/>
             <w:r>
@@ -1252,7 +1635,7 @@
               <w:rPr>
                 <w:lang w:val="en-US"/>
               </w:rPr>
-              <w:t>’ values.</w:t>
+              <w:t>’.</w:t>
             </w:r>
           </w:p>
         </w:tc>
@@ -1273,7 +1656,7 @@
               <w:rPr>
                 <w:lang w:val="en-US"/>
               </w:rPr>
-              <w:t>adc_phi_f</w:t>
+              <w:t>tr_gain</w:t>
             </w:r>
             <w:proofErr w:type="spellEnd"/>
           </w:p>
@@ -1292,7 +1675,7 @@
               <w:rPr>
                 <w:lang w:val="en-US"/>
               </w:rPr>
-              <w:t>1)</w:t>
+              <w:t>1</w:t>
             </w:r>
           </w:p>
         </w:tc>
@@ -1310,7 +1693,7 @@
               <w:rPr>
                 <w:lang w:val="en-US"/>
               </w:rPr>
-              <w:t>Real column vector</w:t>
+              <w:t>2D real matrix</w:t>
             </w:r>
           </w:p>
         </w:tc>
@@ -1328,28 +1711,106 @@
               <w:rPr>
                 <w:lang w:val="en-US"/>
               </w:rPr>
-              <w:t>Independent variable of the ‘</w:t>
-            </w:r>
-            <w:proofErr w:type="spellStart"/>
-            <w:r>
-              <w:rPr>
-                <w:lang w:val="en-US"/>
-              </w:rPr>
-              <w:t>adc_phi</w:t>
-            </w:r>
-            <w:proofErr w:type="spellEnd"/>
-            <w:r>
-              <w:rPr>
-                <w:lang w:val="en-US"/>
-              </w:rPr>
-              <w:t>’ containing nominal frequency in [Hertz], one item per row of ‘</w:t>
-            </w:r>
-            <w:proofErr w:type="spellStart"/>
-            <w:r>
-              <w:rPr>
-                <w:lang w:val="en-US"/>
-              </w:rPr>
-              <w:t>adc_phi</w:t>
+              <w:t>2D matrix of the absolute gain coefficients of the transducer in [V</w:t>
+            </w:r>
+            <w:r>
+              <w:rPr>
+                <w:lang w:val="en-US"/>
+              </w:rPr>
+              <w:t>in</w:t>
+            </w:r>
+            <w:r>
+              <w:rPr>
+                <w:lang w:val="en-US"/>
+              </w:rPr>
+              <w:t>/</w:t>
+            </w:r>
+            <w:proofErr w:type="spellStart"/>
+            <w:r>
+              <w:rPr>
+                <w:lang w:val="en-US"/>
+              </w:rPr>
+              <w:t>V</w:t>
+            </w:r>
+            <w:r>
+              <w:rPr>
+                <w:lang w:val="en-US"/>
+              </w:rPr>
+              <w:t>out</w:t>
+            </w:r>
+            <w:proofErr w:type="spellEnd"/>
+            <w:r>
+              <w:rPr>
+                <w:lang w:val="en-US"/>
+              </w:rPr>
+              <w:t>] for dividers or [</w:t>
+            </w:r>
+            <w:proofErr w:type="spellStart"/>
+            <w:r>
+              <w:rPr>
+                <w:lang w:val="en-US"/>
+              </w:rPr>
+              <w:t>A</w:t>
+            </w:r>
+            <w:r>
+              <w:rPr>
+                <w:lang w:val="en-US"/>
+              </w:rPr>
+              <w:t>in</w:t>
+            </w:r>
+            <w:proofErr w:type="spellEnd"/>
+            <w:r>
+              <w:rPr>
+                <w:lang w:val="en-US"/>
+              </w:rPr>
+              <w:t>/</w:t>
+            </w:r>
+            <w:proofErr w:type="spellStart"/>
+            <w:r>
+              <w:rPr>
+                <w:lang w:val="en-US"/>
+              </w:rPr>
+              <w:t>V</w:t>
+            </w:r>
+            <w:r>
+              <w:rPr>
+                <w:lang w:val="en-US"/>
+              </w:rPr>
+              <w:t>out</w:t>
+            </w:r>
+            <w:proofErr w:type="spellEnd"/>
+            <w:r>
+              <w:rPr>
+                <w:lang w:val="en-US"/>
+              </w:rPr>
+              <w:t>] for shunt.</w:t>
+            </w:r>
+            <w:r>
+              <w:rPr>
+                <w:lang w:val="en-US"/>
+              </w:rPr>
+              <w:t xml:space="preserve"> Dependent on the frequency ‘</w:t>
+            </w:r>
+            <w:proofErr w:type="spellStart"/>
+            <w:r>
+              <w:rPr>
+                <w:lang w:val="en-US"/>
+              </w:rPr>
+              <w:t>tr_gain_f</w:t>
+            </w:r>
+            <w:proofErr w:type="spellEnd"/>
+            <w:r>
+              <w:rPr>
+                <w:lang w:val="en-US"/>
+              </w:rPr>
+              <w:t>’ and amplitude ‘</w:t>
+            </w:r>
+            <w:proofErr w:type="spellStart"/>
+            <w:r>
+              <w:rPr>
+                <w:lang w:val="en-US"/>
+              </w:rPr>
+              <w:t>tr_gain_a</w:t>
             </w:r>
             <w:proofErr w:type="spellEnd"/>
             <w:r>
@@ -1377,7 +1838,7 @@
               <w:rPr>
                 <w:lang w:val="en-US"/>
               </w:rPr>
-              <w:t>adc_phi_u</w:t>
+              <w:t>tr_gain_f</w:t>
             </w:r>
             <w:proofErr w:type="spellEnd"/>
           </w:p>
@@ -1396,7 +1857,13 @@
               <w:rPr>
                 <w:lang w:val="en-US"/>
               </w:rPr>
-              <w:t>1)</w:t>
+              <w:t>1</w:t>
+            </w:r>
+            <w:r>
+              <w:rPr>
+                <w:lang w:val="en-US"/>
+              </w:rPr>
+              <w:t>, 2</w:t>
             </w:r>
           </w:p>
         </w:tc>
@@ -1414,14 +1881,7 @@
               <w:rPr>
                 <w:lang w:val="en-US"/>
               </w:rPr>
-              <w:t xml:space="preserve">Real row </w:t>
-            </w:r>
-            <w:r>
-              <w:rPr>
-                <w:lang w:val="en-US"/>
-              </w:rPr>
-              <w:lastRenderedPageBreak/>
-              <w:t>vector</w:t>
+              <w:t>Real column vector</w:t>
             </w:r>
           </w:p>
         </w:tc>
@@ -1439,7 +1899,6 @@
               <w:rPr>
                 <w:lang w:val="en-US"/>
               </w:rPr>
-              <w:lastRenderedPageBreak/>
               <w:t>Independent variable of the ‘</w:t>
             </w:r>
             <w:proofErr w:type="spellStart"/>
@@ -1447,28 +1906,21 @@
               <w:rPr>
                 <w:lang w:val="en-US"/>
               </w:rPr>
-              <w:t>adc_phi</w:t>
-            </w:r>
-            <w:proofErr w:type="spellEnd"/>
-            <w:r>
-              <w:rPr>
-                <w:lang w:val="en-US"/>
-              </w:rPr>
-              <w:t xml:space="preserve">’ containing </w:t>
-            </w:r>
-            <w:r>
-              <w:rPr>
-                <w:lang w:val="en-US"/>
-              </w:rPr>
-              <w:lastRenderedPageBreak/>
-              <w:t>nominal amplitude in [Volts], one item per column of ‘</w:t>
-            </w:r>
-            <w:proofErr w:type="spellStart"/>
-            <w:r>
-              <w:rPr>
-                <w:lang w:val="en-US"/>
-              </w:rPr>
-              <w:t>adc_phi</w:t>
+              <w:t>tr_gain</w:t>
+            </w:r>
+            <w:proofErr w:type="spellEnd"/>
+            <w:r>
+              <w:rPr>
+                <w:lang w:val="en-US"/>
+              </w:rPr>
+              <w:t>’ containing nominal frequency in [Hertz], one item per row of ‘</w:t>
+            </w:r>
+            <w:proofErr w:type="spellStart"/>
+            <w:r>
+              <w:rPr>
+                <w:lang w:val="en-US"/>
+              </w:rPr>
+              <w:t>tr_gain</w:t>
             </w:r>
             <w:proofErr w:type="spellEnd"/>
             <w:r>
@@ -1496,91 +1948,124 @@
               <w:rPr>
                 <w:lang w:val="en-US"/>
               </w:rPr>
-              <w:lastRenderedPageBreak/>
+              <w:t>tr_gain_a</w:t>
+            </w:r>
+            <w:proofErr w:type="spellEnd"/>
+          </w:p>
+        </w:tc>
+        <w:tc>
+          <w:tcPr>
+            <w:tcW w:w="767" w:type="dxa"/>
+          </w:tcPr>
+          <w:p>
+            <w:pPr>
+              <w:rPr>
+                <w:lang w:val="en-US"/>
+              </w:rPr>
+            </w:pPr>
+            <w:r>
+              <w:rPr>
+                <w:lang w:val="en-US"/>
+              </w:rPr>
+              <w:t>1</w:t>
+            </w:r>
+            <w:r>
+              <w:rPr>
+                <w:lang w:val="en-US"/>
+              </w:rPr>
+              <w:t>, 2</w:t>
+            </w:r>
+          </w:p>
+        </w:tc>
+        <w:tc>
+          <w:tcPr>
+            <w:tcW w:w="1420" w:type="dxa"/>
+          </w:tcPr>
+          <w:p>
+            <w:pPr>
+              <w:rPr>
+                <w:lang w:val="en-US"/>
+              </w:rPr>
+            </w:pPr>
+            <w:r>
+              <w:rPr>
+                <w:lang w:val="en-US"/>
+              </w:rPr>
+              <w:t>Real row vector</w:t>
+            </w:r>
+          </w:p>
+        </w:tc>
+        <w:tc>
+          <w:tcPr>
+            <w:tcW w:w="4957" w:type="dxa"/>
+          </w:tcPr>
+          <w:p>
+            <w:pPr>
+              <w:rPr>
+                <w:lang w:val="en-US"/>
+              </w:rPr>
+            </w:pPr>
+            <w:r>
+              <w:rPr>
+                <w:lang w:val="en-US"/>
+              </w:rPr>
+              <w:t>Independent variable of the ‘</w:t>
+            </w:r>
+            <w:proofErr w:type="spellStart"/>
+            <w:r>
+              <w:rPr>
+                <w:lang w:val="en-US"/>
+              </w:rPr>
               <w:t>tr_gain</w:t>
             </w:r>
             <w:proofErr w:type="spellEnd"/>
-          </w:p>
-        </w:tc>
-        <w:tc>
-          <w:tcPr>
-            <w:tcW w:w="767" w:type="dxa"/>
-          </w:tcPr>
-          <w:p>
-            <w:pPr>
-              <w:rPr>
-                <w:lang w:val="en-US"/>
-              </w:rPr>
-            </w:pPr>
-            <w:r>
-              <w:rPr>
-                <w:lang w:val="en-US"/>
-              </w:rPr>
-              <w:t>1)</w:t>
-            </w:r>
-          </w:p>
-        </w:tc>
-        <w:tc>
-          <w:tcPr>
-            <w:tcW w:w="1420" w:type="dxa"/>
-          </w:tcPr>
-          <w:p>
-            <w:pPr>
-              <w:rPr>
-                <w:lang w:val="en-US"/>
-              </w:rPr>
-            </w:pPr>
-            <w:r>
-              <w:rPr>
-                <w:lang w:val="en-US"/>
-              </w:rPr>
-              <w:t>2D real matrix</w:t>
-            </w:r>
-          </w:p>
-        </w:tc>
-        <w:tc>
-          <w:tcPr>
-            <w:tcW w:w="4957" w:type="dxa"/>
-          </w:tcPr>
-          <w:p>
-            <w:pPr>
-              <w:rPr>
-                <w:lang w:val="en-US"/>
-              </w:rPr>
-            </w:pPr>
-            <w:r>
-              <w:rPr>
-                <w:lang w:val="en-US"/>
-              </w:rPr>
-              <w:t>2D matrix of the absolute gain coefficients of the transducer in [</w:t>
-            </w:r>
-            <w:proofErr w:type="spellStart"/>
-            <w:r>
-              <w:rPr>
-                <w:lang w:val="en-US"/>
-              </w:rPr>
-              <w:t>Vout</w:t>
-            </w:r>
-            <w:proofErr w:type="spellEnd"/>
-            <w:r>
-              <w:rPr>
-                <w:lang w:val="en-US"/>
-              </w:rPr>
-              <w:t>/Vin] for dividers or [</w:t>
-            </w:r>
-            <w:proofErr w:type="spellStart"/>
-            <w:r>
-              <w:rPr>
-                <w:lang w:val="en-US"/>
-              </w:rPr>
-              <w:t>Aout</w:t>
-            </w:r>
-            <w:proofErr w:type="spellEnd"/>
-            <w:r>
-              <w:rPr>
-                <w:lang w:val="en-US"/>
-              </w:rPr>
-              <w:t>/Vin] for shunt.</w:t>
+            <w:r>
+              <w:rPr>
+                <w:lang w:val="en-US"/>
+              </w:rPr>
+              <w:t xml:space="preserve">’ containing nominal </w:t>
+            </w:r>
+            <w:proofErr w:type="spellStart"/>
+            <w:r>
+              <w:rPr>
+                <w:lang w:val="en-US"/>
+              </w:rPr>
+              <w:t>rms</w:t>
+            </w:r>
+            <w:proofErr w:type="spellEnd"/>
+            <w:r>
+              <w:rPr>
+                <w:lang w:val="en-US"/>
+              </w:rPr>
+              <w:t xml:space="preserve"> value in [Volts] or [</w:t>
+            </w:r>
+            <w:proofErr w:type="spellStart"/>
+            <w:r>
+              <w:rPr>
+                <w:lang w:val="en-US"/>
+              </w:rPr>
+              <w:t>Ampers</w:t>
+            </w:r>
+            <w:proofErr w:type="spellEnd"/>
+            <w:r>
+              <w:rPr>
+                <w:lang w:val="en-US"/>
+              </w:rPr>
+              <w:t>], one item per column of ‘</w:t>
+            </w:r>
+            <w:proofErr w:type="spellStart"/>
+            <w:r>
+              <w:rPr>
+                <w:lang w:val="en-US"/>
+              </w:rPr>
+              <w:t>tr_gain</w:t>
+            </w:r>
+            <w:proofErr w:type="spellEnd"/>
+            <w:r>
+              <w:rPr>
+                <w:lang w:val="en-US"/>
+              </w:rPr>
+              <w:t>’.</w:t>
             </w:r>
           </w:p>
         </w:tc>
@@ -1601,7 +2086,7 @@
               <w:rPr>
                 <w:lang w:val="en-US"/>
               </w:rPr>
-              <w:t>tr_gain_unc</w:t>
+              <w:t>tr_phi</w:t>
             </w:r>
             <w:proofErr w:type="spellEnd"/>
           </w:p>
@@ -1620,7 +2105,7 @@
               <w:rPr>
                 <w:lang w:val="en-US"/>
               </w:rPr>
-              <w:t>1)</w:t>
+              <w:t>1</w:t>
             </w:r>
           </w:p>
         </w:tc>
@@ -1656,35 +2141,41 @@
               <w:rPr>
                 <w:lang w:val="en-US"/>
               </w:rPr>
-              <w:t>Complementary matrix to ‘</w:t>
-            </w:r>
-            <w:proofErr w:type="spellStart"/>
-            <w:r>
-              <w:rPr>
-                <w:lang w:val="en-US"/>
-              </w:rPr>
-              <w:t>tr_gain</w:t>
-            </w:r>
-            <w:proofErr w:type="spellEnd"/>
-            <w:r>
-              <w:rPr>
-                <w:lang w:val="en-US"/>
-              </w:rPr>
-              <w:t>’ with absolute uncertainty of the ‘</w:t>
-            </w:r>
-            <w:proofErr w:type="spellStart"/>
-            <w:r>
-              <w:rPr>
-                <w:lang w:val="en-US"/>
-              </w:rPr>
-              <w:t>tr_gain</w:t>
-            </w:r>
-            <w:proofErr w:type="spellEnd"/>
-            <w:r>
-              <w:rPr>
-                <w:lang w:val="en-US"/>
-              </w:rPr>
-              <w:t>’ values.</w:t>
+              <w:t>2D matrix of the absolute phase correction coefficients of the transducer in [rad].</w:t>
+            </w:r>
+            <w:r>
+              <w:rPr>
+                <w:lang w:val="en-US"/>
+              </w:rPr>
+              <w:t xml:space="preserve"> Dependent on the frequency ‘</w:t>
+            </w:r>
+            <w:proofErr w:type="spellStart"/>
+            <w:r>
+              <w:rPr>
+                <w:lang w:val="en-US"/>
+              </w:rPr>
+              <w:t>tr_phi_f</w:t>
+            </w:r>
+            <w:proofErr w:type="spellEnd"/>
+            <w:r>
+              <w:rPr>
+                <w:lang w:val="en-US"/>
+              </w:rPr>
+              <w:t>’ and amplitude ‘</w:t>
+            </w:r>
+            <w:proofErr w:type="spellStart"/>
+            <w:r>
+              <w:rPr>
+                <w:lang w:val="en-US"/>
+              </w:rPr>
+              <w:t>tr_phi_a</w:t>
+            </w:r>
+            <w:proofErr w:type="spellEnd"/>
+            <w:r>
+              <w:rPr>
+                <w:lang w:val="en-US"/>
+              </w:rPr>
+              <w:t>’.</w:t>
             </w:r>
           </w:p>
         </w:tc>
@@ -1705,7 +2196,7 @@
               <w:rPr>
                 <w:lang w:val="en-US"/>
               </w:rPr>
-              <w:t>tr_gain_f</w:t>
+              <w:t>tr_phi_f</w:t>
             </w:r>
             <w:proofErr w:type="spellEnd"/>
           </w:p>
@@ -1724,7 +2215,13 @@
               <w:rPr>
                 <w:lang w:val="en-US"/>
               </w:rPr>
-              <w:t>1)</w:t>
+              <w:t>1</w:t>
+            </w:r>
+            <w:r>
+              <w:rPr>
+                <w:lang w:val="en-US"/>
+              </w:rPr>
+              <w:t>, 2</w:t>
             </w:r>
           </w:p>
         </w:tc>
@@ -1767,7 +2264,7 @@
               <w:rPr>
                 <w:lang w:val="en-US"/>
               </w:rPr>
-              <w:t>tr_gain</w:t>
+              <w:t>tr_phi</w:t>
             </w:r>
             <w:proofErr w:type="spellEnd"/>
             <w:r>
@@ -1781,7 +2278,7 @@
               <w:rPr>
                 <w:lang w:val="en-US"/>
               </w:rPr>
-              <w:t>tr_gain</w:t>
+              <w:t>tr_phi</w:t>
             </w:r>
             <w:proofErr w:type="spellEnd"/>
             <w:r>
@@ -1809,7 +2306,7 @@
               <w:rPr>
                 <w:lang w:val="en-US"/>
               </w:rPr>
-              <w:t>tr_gain_a</w:t>
+              <w:t>tr_phi_a</w:t>
             </w:r>
             <w:proofErr w:type="spellEnd"/>
           </w:p>
@@ -1828,7 +2325,13 @@
               <w:rPr>
                 <w:lang w:val="en-US"/>
               </w:rPr>
-              <w:t>1)</w:t>
+              <w:t>1</w:t>
+            </w:r>
+            <w:r>
+              <w:rPr>
+                <w:lang w:val="en-US"/>
+              </w:rPr>
+              <w:t>, 2</w:t>
             </w:r>
           </w:p>
         </w:tc>
@@ -1871,7 +2374,7 @@
               <w:rPr>
                 <w:lang w:val="en-US"/>
               </w:rPr>
-              <w:t>tr_gain</w:t>
+              <w:t>tr_phi</w:t>
             </w:r>
             <w:proofErr w:type="spellEnd"/>
             <w:r>
@@ -1913,7 +2416,7 @@
               <w:rPr>
                 <w:lang w:val="en-US"/>
               </w:rPr>
-              <w:t>tr_gain</w:t>
+              <w:t>tr_phi</w:t>
             </w:r>
             <w:proofErr w:type="spellEnd"/>
             <w:r>
@@ -1941,7 +2444,34 @@
               <w:rPr>
                 <w:lang w:val="en-US"/>
               </w:rPr>
-              <w:t>tr_phi</w:t>
+              <w:t>c</w:t>
+            </w:r>
+            <w:r>
+              <w:rPr>
+                <w:lang w:val="en-US"/>
+              </w:rPr>
+              <w:t>rosstalk</w:t>
+            </w:r>
+            <w:r>
+              <w:rPr>
+                <w:lang w:val="en-US"/>
+              </w:rPr>
+              <w:t>_re</w:t>
+            </w:r>
+            <w:proofErr w:type="spellEnd"/>
+          </w:p>
+          <w:p>
+            <w:pPr>
+              <w:rPr>
+                <w:lang w:val="en-US"/>
+              </w:rPr>
+            </w:pPr>
+            <w:proofErr w:type="spellStart"/>
+            <w:r>
+              <w:rPr>
+                <w:lang w:val="en-US"/>
+              </w:rPr>
+              <w:t>crosstalk_im</w:t>
             </w:r>
             <w:proofErr w:type="spellEnd"/>
           </w:p>
@@ -1960,7 +2490,7 @@
               <w:rPr>
                 <w:lang w:val="en-US"/>
               </w:rPr>
-              <w:t>1)</w:t>
+              <w:t>1</w:t>
             </w:r>
           </w:p>
         </w:tc>
@@ -1978,7 +2508,19 @@
               <w:rPr>
                 <w:lang w:val="en-US"/>
               </w:rPr>
-              <w:t>2D real matrix</w:t>
+              <w:t>Real</w:t>
+            </w:r>
+            <w:r>
+              <w:rPr>
+                <w:lang w:val="en-US"/>
+              </w:rPr>
+              <w:t xml:space="preserve"> column vector</w:t>
+            </w:r>
+            <w:r>
+              <w:rPr>
+                <w:lang w:val="en-US"/>
+              </w:rPr>
+              <w:t>s</w:t>
             </w:r>
           </w:p>
         </w:tc>
@@ -1996,7 +2538,27 @@
               <w:rPr>
                 <w:lang w:val="en-US"/>
               </w:rPr>
-              <w:t>2D matrix of the absolute phase correction coefficients of the transducer in [rad].</w:t>
+              <w:t>Complex crosstalk coefficients expressing complex transfer from ‘u’ channel to ‘i’ channel defined as: crosstalk = i/u. Crosstalk in the opposite direction is assumed to be identical.</w:t>
+            </w:r>
+            <w:r>
+              <w:rPr>
+                <w:lang w:val="en-US"/>
+              </w:rPr>
+              <w:t xml:space="preserve"> The value is dependent on the frequency ‘</w:t>
+            </w:r>
+            <w:proofErr w:type="spellStart"/>
+            <w:r>
+              <w:rPr>
+                <w:lang w:val="en-US"/>
+              </w:rPr>
+              <w:t>crosstalk_f</w:t>
+            </w:r>
+            <w:proofErr w:type="spellEnd"/>
+            <w:r>
+              <w:rPr>
+                <w:lang w:val="en-US"/>
+              </w:rPr>
+              <w:t>’.</w:t>
             </w:r>
           </w:p>
         </w:tc>
@@ -2017,7 +2579,7 @@
               <w:rPr>
                 <w:lang w:val="en-US"/>
               </w:rPr>
-              <w:t>tr_phi_unc</w:t>
+              <w:t>crosstalk_f</w:t>
             </w:r>
             <w:proofErr w:type="spellEnd"/>
           </w:p>
@@ -2036,7 +2598,13 @@
               <w:rPr>
                 <w:lang w:val="en-US"/>
               </w:rPr>
-              <w:t>1)</w:t>
+              <w:t>1</w:t>
+            </w:r>
+            <w:r>
+              <w:rPr>
+                <w:lang w:val="en-US"/>
+              </w:rPr>
+              <w:t>, 2</w:t>
             </w:r>
           </w:p>
         </w:tc>
@@ -2054,7 +2622,7 @@
               <w:rPr>
                 <w:lang w:val="en-US"/>
               </w:rPr>
-              <w:t>2D real matrix</w:t>
+              <w:t>Real column vector</w:t>
             </w:r>
           </w:p>
         </w:tc>
@@ -2072,35 +2640,7 @@
               <w:rPr>
                 <w:lang w:val="en-US"/>
               </w:rPr>
-              <w:t>Complementary matrix to ‘</w:t>
-            </w:r>
-            <w:proofErr w:type="spellStart"/>
-            <w:r>
-              <w:rPr>
-                <w:lang w:val="en-US"/>
-              </w:rPr>
-              <w:t>tr_phi</w:t>
-            </w:r>
-            <w:proofErr w:type="spellEnd"/>
-            <w:r>
-              <w:rPr>
-                <w:lang w:val="en-US"/>
-              </w:rPr>
-              <w:t>’ with absolute uncertainty of the ‘</w:t>
-            </w:r>
-            <w:proofErr w:type="spellStart"/>
-            <w:r>
-              <w:rPr>
-                <w:lang w:val="en-US"/>
-              </w:rPr>
-              <w:t>tr_phi</w:t>
-            </w:r>
-            <w:proofErr w:type="spellEnd"/>
-            <w:r>
-              <w:rPr>
-                <w:lang w:val="en-US"/>
-              </w:rPr>
-              <w:t>’ values.</w:t>
+              <w:t>Independent variable of the ‘crosstalk’ containing nominal frequency in [Hertz], one item per row of ‘crosstalk’.</w:t>
             </w:r>
           </w:p>
         </w:tc>
@@ -2121,7 +2661,7 @@
               <w:rPr>
                 <w:lang w:val="en-US"/>
               </w:rPr>
-              <w:t>tr_phi_f</w:t>
+              <w:t>adc_sfdr</w:t>
             </w:r>
             <w:proofErr w:type="spellEnd"/>
           </w:p>
@@ -2140,7 +2680,13 @@
               <w:rPr>
                 <w:lang w:val="en-US"/>
               </w:rPr>
-              <w:t>1)</w:t>
+              <w:t>1</w:t>
+            </w:r>
+            <w:r>
+              <w:rPr>
+                <w:lang w:val="en-US"/>
+              </w:rPr>
+              <w:t>, 2</w:t>
             </w:r>
           </w:p>
         </w:tc>
@@ -2158,7 +2704,7 @@
               <w:rPr>
                 <w:lang w:val="en-US"/>
               </w:rPr>
-              <w:t>Real column vector</w:t>
+              <w:t>2D real matrix</w:t>
             </w:r>
           </w:p>
         </w:tc>
@@ -2176,28 +2722,82 @@
               <w:rPr>
                 <w:lang w:val="en-US"/>
               </w:rPr>
-              <w:t>Independent variable of the ‘</w:t>
-            </w:r>
-            <w:proofErr w:type="spellStart"/>
-            <w:r>
-              <w:rPr>
-                <w:lang w:val="en-US"/>
-              </w:rPr>
-              <w:t>tr_phi</w:t>
-            </w:r>
-            <w:proofErr w:type="spellEnd"/>
-            <w:r>
-              <w:rPr>
-                <w:lang w:val="en-US"/>
-              </w:rPr>
-              <w:t>’ containing nominal frequency in [Hertz], one item per row of ‘</w:t>
-            </w:r>
-            <w:proofErr w:type="spellStart"/>
-            <w:r>
-              <w:rPr>
-                <w:lang w:val="en-US"/>
-              </w:rPr>
-              <w:t>tr_phi</w:t>
+              <w:t>Spurious Free Dynamic Range coefficients of the digitizer channel [</w:t>
+            </w:r>
+            <w:proofErr w:type="spellStart"/>
+            <w:r>
+              <w:rPr>
+                <w:lang w:val="en-US"/>
+              </w:rPr>
+              <w:t>dBc</w:t>
+            </w:r>
+            <w:proofErr w:type="spellEnd"/>
+            <w:r>
+              <w:rPr>
+                <w:lang w:val="en-US"/>
+              </w:rPr>
+              <w:t>]. The values are ratios of the fundamental amplitude to the highest spurious component, i.e. 100 </w:t>
+            </w:r>
+            <w:proofErr w:type="spellStart"/>
+            <w:r>
+              <w:rPr>
+                <w:lang w:val="en-US"/>
+              </w:rPr>
+              <w:t>dBc</w:t>
+            </w:r>
+            <w:proofErr w:type="spellEnd"/>
+            <w:r>
+              <w:rPr>
+                <w:lang w:val="en-US"/>
+              </w:rPr>
+              <w:t xml:space="preserve"> means highest spur is </w:t>
+            </w:r>
+            <w:proofErr w:type="spellStart"/>
+            <w:r>
+              <w:rPr>
+                <w:lang w:val="en-US"/>
+              </w:rPr>
+              <w:t>fundamental_amplitude</w:t>
+            </w:r>
+            <w:proofErr w:type="spellEnd"/>
+            <w:r>
+              <w:rPr>
+                <w:lang w:val="en-US"/>
+              </w:rPr>
+              <w:t>*1e-5</w:t>
+            </w:r>
+            <w:r>
+              <w:rPr>
+                <w:lang w:val="en-US"/>
+              </w:rPr>
+              <w:t>.</w:t>
+            </w:r>
+            <w:r>
+              <w:rPr>
+                <w:lang w:val="en-US"/>
+              </w:rPr>
+              <w:t xml:space="preserve"> The value is dependent on the fundamental frequency ‘</w:t>
+            </w:r>
+            <w:proofErr w:type="spellStart"/>
+            <w:r>
+              <w:rPr>
+                <w:lang w:val="en-US"/>
+              </w:rPr>
+              <w:t>adc_sfdr_f</w:t>
+            </w:r>
+            <w:proofErr w:type="spellEnd"/>
+            <w:r>
+              <w:rPr>
+                <w:lang w:val="en-US"/>
+              </w:rPr>
+              <w:t>’ and amplitude ‘</w:t>
+            </w:r>
+            <w:proofErr w:type="spellStart"/>
+            <w:r>
+              <w:rPr>
+                <w:lang w:val="en-US"/>
+              </w:rPr>
+              <w:t>adc_sfdr_a</w:t>
             </w:r>
             <w:proofErr w:type="spellEnd"/>
             <w:r>
@@ -2225,7 +2825,7 @@
               <w:rPr>
                 <w:lang w:val="en-US"/>
               </w:rPr>
-              <w:t>tr_phi_a</w:t>
+              <w:t>adc_sfdr_f</w:t>
             </w:r>
             <w:proofErr w:type="spellEnd"/>
           </w:p>
@@ -2244,7 +2844,13 @@
               <w:rPr>
                 <w:lang w:val="en-US"/>
               </w:rPr>
-              <w:t>1)</w:t>
+              <w:t>1</w:t>
+            </w:r>
+            <w:r>
+              <w:rPr>
+                <w:lang w:val="en-US"/>
+              </w:rPr>
+              <w:t>, 2</w:t>
             </w:r>
           </w:p>
         </w:tc>
@@ -2262,7 +2868,7 @@
               <w:rPr>
                 <w:lang w:val="en-US"/>
               </w:rPr>
-              <w:t>Real row vector</w:t>
+              <w:t>Real column vector</w:t>
             </w:r>
           </w:p>
         </w:tc>
@@ -2287,49 +2893,28 @@
               <w:rPr>
                 <w:lang w:val="en-US"/>
               </w:rPr>
-              <w:t>tr_phi</w:t>
-            </w:r>
-            <w:proofErr w:type="spellEnd"/>
-            <w:r>
-              <w:rPr>
-                <w:lang w:val="en-US"/>
-              </w:rPr>
-              <w:t xml:space="preserve">’ containing nominal </w:t>
-            </w:r>
-            <w:proofErr w:type="spellStart"/>
-            <w:r>
-              <w:rPr>
-                <w:lang w:val="en-US"/>
-              </w:rPr>
-              <w:t>rms</w:t>
-            </w:r>
-            <w:proofErr w:type="spellEnd"/>
-            <w:r>
-              <w:rPr>
-                <w:lang w:val="en-US"/>
-              </w:rPr>
-              <w:t xml:space="preserve"> value in [Volts] or [</w:t>
-            </w:r>
-            <w:proofErr w:type="spellStart"/>
-            <w:r>
-              <w:rPr>
-                <w:lang w:val="en-US"/>
-              </w:rPr>
-              <w:t>Ampers</w:t>
-            </w:r>
-            <w:proofErr w:type="spellEnd"/>
-            <w:r>
-              <w:rPr>
-                <w:lang w:val="en-US"/>
-              </w:rPr>
-              <w:t>], one item per column of ‘</w:t>
-            </w:r>
-            <w:proofErr w:type="spellStart"/>
-            <w:r>
-              <w:rPr>
-                <w:lang w:val="en-US"/>
-              </w:rPr>
-              <w:t>tr_phi</w:t>
+              <w:t>adc_sfdr</w:t>
+            </w:r>
+            <w:proofErr w:type="spellEnd"/>
+            <w:r>
+              <w:rPr>
+                <w:lang w:val="en-US"/>
+              </w:rPr>
+              <w:t xml:space="preserve">’ containing frequency of the fundamental harmonic in [Hertz], </w:t>
+            </w:r>
+            <w:r>
+              <w:rPr>
+                <w:lang w:val="en-US"/>
+              </w:rPr>
+              <w:lastRenderedPageBreak/>
+              <w:t>one item per row of ‘</w:t>
+            </w:r>
+            <w:proofErr w:type="spellStart"/>
+            <w:r>
+              <w:rPr>
+                <w:lang w:val="en-US"/>
+              </w:rPr>
+              <w:t>adc_sfdr</w:t>
             </w:r>
             <w:proofErr w:type="spellEnd"/>
             <w:r>
@@ -2357,40 +2942,8 @@
               <w:rPr>
                 <w:lang w:val="en-US"/>
               </w:rPr>
-              <w:t>c</w:t>
-            </w:r>
-            <w:r>
-              <w:rPr>
-                <w:lang w:val="en-US"/>
-              </w:rPr>
-              <w:t>rosstalk</w:t>
-            </w:r>
-            <w:r>
-              <w:rPr>
-                <w:lang w:val="en-US"/>
-              </w:rPr>
-              <w:t>_re</w:t>
-            </w:r>
-            <w:proofErr w:type="spellEnd"/>
-          </w:p>
-          <w:p>
-            <w:pPr>
-              <w:rPr>
-                <w:lang w:val="en-US"/>
-              </w:rPr>
-            </w:pPr>
-            <w:proofErr w:type="spellStart"/>
-            <w:r>
-              <w:rPr>
-                <w:lang w:val="en-US"/>
-              </w:rPr>
-              <w:t>crosstalk_</w:t>
-            </w:r>
-            <w:r>
-              <w:rPr>
-                <w:lang w:val="en-US"/>
-              </w:rPr>
-              <w:t>im</w:t>
+              <w:lastRenderedPageBreak/>
+              <w:t>adc_sfdr_a</w:t>
             </w:r>
             <w:proofErr w:type="spellEnd"/>
           </w:p>
@@ -2409,7 +2962,13 @@
               <w:rPr>
                 <w:lang w:val="en-US"/>
               </w:rPr>
-              <w:t>1)</w:t>
+              <w:t>1</w:t>
+            </w:r>
+            <w:r>
+              <w:rPr>
+                <w:lang w:val="en-US"/>
+              </w:rPr>
+              <w:t>, 2</w:t>
             </w:r>
           </w:p>
         </w:tc>
@@ -2427,19 +2986,7 @@
               <w:rPr>
                 <w:lang w:val="en-US"/>
               </w:rPr>
-              <w:t>Real</w:t>
-            </w:r>
-            <w:r>
-              <w:rPr>
-                <w:lang w:val="en-US"/>
-              </w:rPr>
-              <w:t xml:space="preserve"> column vector</w:t>
-            </w:r>
-            <w:r>
-              <w:rPr>
-                <w:lang w:val="en-US"/>
-              </w:rPr>
-              <w:t>(s)</w:t>
+              <w:t>Real row vector</w:t>
             </w:r>
           </w:p>
         </w:tc>
@@ -2457,7 +3004,35 @@
               <w:rPr>
                 <w:lang w:val="en-US"/>
               </w:rPr>
-              <w:t>Complex crosstalk coefficients expressing complex transfer from ‘u’ channel to ‘i’ channel defined as: crosstalk = i/u. Crosstalk in the opposite direction is assumed to be identical.</w:t>
+              <w:t>Independent variable of the ‘</w:t>
+            </w:r>
+            <w:proofErr w:type="spellStart"/>
+            <w:r>
+              <w:rPr>
+                <w:lang w:val="en-US"/>
+              </w:rPr>
+              <w:t>adc_sfdr</w:t>
+            </w:r>
+            <w:proofErr w:type="spellEnd"/>
+            <w:r>
+              <w:rPr>
+                <w:lang w:val="en-US"/>
+              </w:rPr>
+              <w:t>’ containing amplitude of the fundamental harmonic in [Volts], one item per column of ‘</w:t>
+            </w:r>
+            <w:proofErr w:type="spellStart"/>
+            <w:r>
+              <w:rPr>
+                <w:lang w:val="en-US"/>
+              </w:rPr>
+              <w:t>adc_sfdr</w:t>
+            </w:r>
+            <w:proofErr w:type="spellEnd"/>
+            <w:r>
+              <w:rPr>
+                <w:lang w:val="en-US"/>
+              </w:rPr>
+              <w:t>’.</w:t>
             </w:r>
           </w:p>
         </w:tc>
@@ -2478,34 +3053,37 @@
               <w:rPr>
                 <w:lang w:val="en-US"/>
               </w:rPr>
-              <w:t>crosstalk_re</w:t>
-            </w:r>
-            <w:r>
-              <w:rPr>
-                <w:lang w:val="en-US"/>
-              </w:rPr>
-              <w:t>_unc</w:t>
-            </w:r>
-            <w:proofErr w:type="spellEnd"/>
-          </w:p>
-          <w:p>
-            <w:pPr>
-              <w:rPr>
-                <w:lang w:val="en-US"/>
-              </w:rPr>
-            </w:pPr>
-            <w:proofErr w:type="spellStart"/>
-            <w:r>
-              <w:rPr>
-                <w:lang w:val="en-US"/>
-              </w:rPr>
-              <w:t>crosstalk_im</w:t>
-            </w:r>
-            <w:r>
-              <w:rPr>
-                <w:lang w:val="en-US"/>
-              </w:rPr>
-              <w:t>_unc</w:t>
+              <w:t>tr_sfdr</w:t>
+            </w:r>
+            <w:proofErr w:type="spellEnd"/>
+          </w:p>
+          <w:p>
+            <w:pPr>
+              <w:rPr>
+                <w:lang w:val="en-US"/>
+              </w:rPr>
+            </w:pPr>
+            <w:proofErr w:type="spellStart"/>
+            <w:r>
+              <w:rPr>
+                <w:lang w:val="en-US"/>
+              </w:rPr>
+              <w:t>tr_sfdr_f</w:t>
+            </w:r>
+            <w:proofErr w:type="spellEnd"/>
+          </w:p>
+          <w:p>
+            <w:pPr>
+              <w:rPr>
+                <w:lang w:val="en-US"/>
+              </w:rPr>
+            </w:pPr>
+            <w:proofErr w:type="spellStart"/>
+            <w:r>
+              <w:rPr>
+                <w:lang w:val="en-US"/>
+              </w:rPr>
+              <w:t>tr_sfdr_a</w:t>
             </w:r>
             <w:proofErr w:type="spellEnd"/>
           </w:p>
@@ -2524,7 +3102,13 @@
               <w:rPr>
                 <w:lang w:val="en-US"/>
               </w:rPr>
-              <w:t>1)</w:t>
+              <w:t>1</w:t>
+            </w:r>
+            <w:r>
+              <w:rPr>
+                <w:lang w:val="en-US"/>
+              </w:rPr>
+              <w:t>, 2</w:t>
             </w:r>
           </w:p>
         </w:tc>
@@ -2538,12 +3122,6 @@
                 <w:lang w:val="en-US"/>
               </w:rPr>
             </w:pPr>
-            <w:r>
-              <w:rPr>
-                <w:lang w:val="en-US"/>
-              </w:rPr>
-              <w:t>Real column vector(s)</w:t>
-            </w:r>
           </w:p>
         </w:tc>
         <w:tc>
@@ -2560,43 +3138,13 @@
               <w:rPr>
                 <w:lang w:val="en-US"/>
               </w:rPr>
-              <w:t xml:space="preserve">Complementary </w:t>
-            </w:r>
-            <w:r>
-              <w:rPr>
-                <w:lang w:val="en-US"/>
-              </w:rPr>
-              <w:t>vectors</w:t>
-            </w:r>
-            <w:r>
-              <w:rPr>
-                <w:lang w:val="en-US"/>
-              </w:rPr>
-              <w:t xml:space="preserve"> to ‘</w:t>
-            </w:r>
-            <w:r>
-              <w:rPr>
-                <w:lang w:val="en-US"/>
-              </w:rPr>
-              <w:t>crosstalk</w:t>
-            </w:r>
-            <w:r>
-              <w:rPr>
-                <w:lang w:val="en-US"/>
-              </w:rPr>
-              <w:t>’ with absolute uncertainty of the ‘</w:t>
-            </w:r>
-            <w:r>
-              <w:rPr>
-                <w:lang w:val="en-US"/>
-              </w:rPr>
-              <w:t>crosstalk</w:t>
-            </w:r>
-            <w:r>
-              <w:rPr>
-                <w:lang w:val="en-US"/>
-              </w:rPr>
-              <w:t>’ values.</w:t>
+              <w:t>Spurious Free Dynamic Range coefficients of the transducer.</w:t>
+            </w:r>
+            <w:r>
+              <w:rPr>
+                <w:lang w:val="en-US"/>
+              </w:rPr>
+              <w:t xml:space="preserve"> Meaning is the same as for digitizer.</w:t>
             </w:r>
           </w:p>
         </w:tc>
@@ -2617,7 +3165,7 @@
               <w:rPr>
                 <w:lang w:val="en-US"/>
               </w:rPr>
-              <w:t>crosstalk_f</w:t>
+              <w:t>adc_bits</w:t>
             </w:r>
             <w:proofErr w:type="spellEnd"/>
           </w:p>
@@ -2636,7 +3184,13 @@
               <w:rPr>
                 <w:lang w:val="en-US"/>
               </w:rPr>
-              <w:t>1)</w:t>
+              <w:t>1</w:t>
+            </w:r>
+            <w:r>
+              <w:rPr>
+                <w:lang w:val="en-US"/>
+              </w:rPr>
+              <w:t>, 2</w:t>
             </w:r>
           </w:p>
         </w:tc>
@@ -2654,7 +3208,7 @@
               <w:rPr>
                 <w:lang w:val="en-US"/>
               </w:rPr>
-              <w:t>Real column vector</w:t>
+              <w:t>Integer scalar</w:t>
             </w:r>
           </w:p>
         </w:tc>
@@ -2672,7 +3226,7 @@
               <w:rPr>
                 <w:lang w:val="en-US"/>
               </w:rPr>
-              <w:t>Independent variable of the ‘crosstalk’ containing nominal frequency in [Hertz], one item per row of ‘crosstalk’.</w:t>
+              <w:t>Bit resolution of the ADC of the digitizer.</w:t>
             </w:r>
           </w:p>
         </w:tc>
@@ -2693,7 +3247,7 @@
               <w:rPr>
                 <w:lang w:val="en-US"/>
               </w:rPr>
-              <w:t>adc_sfdr</w:t>
+              <w:t>adc_nrng</w:t>
             </w:r>
             <w:proofErr w:type="spellEnd"/>
           </w:p>
@@ -2712,7 +3266,13 @@
               <w:rPr>
                 <w:lang w:val="en-US"/>
               </w:rPr>
-              <w:t>1)</w:t>
+              <w:t>1</w:t>
+            </w:r>
+            <w:r>
+              <w:rPr>
+                <w:lang w:val="en-US"/>
+              </w:rPr>
+              <w:t>, 2</w:t>
             </w:r>
           </w:p>
         </w:tc>
@@ -2730,7 +3290,7 @@
               <w:rPr>
                 <w:lang w:val="en-US"/>
               </w:rPr>
-              <w:t>2D real matrix</w:t>
+              <w:t>Real scalar</w:t>
             </w:r>
           </w:p>
         </w:tc>
@@ -2748,49 +3308,7 @@
               <w:rPr>
                 <w:lang w:val="en-US"/>
               </w:rPr>
-              <w:t>Spurious Free Dynamic Range coefficients of the digitizer channel [</w:t>
-            </w:r>
-            <w:proofErr w:type="spellStart"/>
-            <w:r>
-              <w:rPr>
-                <w:lang w:val="en-US"/>
-              </w:rPr>
-              <w:t>dBc</w:t>
-            </w:r>
-            <w:proofErr w:type="spellEnd"/>
-            <w:r>
-              <w:rPr>
-                <w:lang w:val="en-US"/>
-              </w:rPr>
-              <w:t>]. The values are ratios of the fundamental amplitude to the highest spurious component, i.e. 100 </w:t>
-            </w:r>
-            <w:proofErr w:type="spellStart"/>
-            <w:r>
-              <w:rPr>
-                <w:lang w:val="en-US"/>
-              </w:rPr>
-              <w:t>dBc</w:t>
-            </w:r>
-            <w:proofErr w:type="spellEnd"/>
-            <w:r>
-              <w:rPr>
-                <w:lang w:val="en-US"/>
-              </w:rPr>
-              <w:t xml:space="preserve"> means highest spur is 1e-5*</w:t>
-            </w:r>
-            <w:proofErr w:type="spellStart"/>
-            <w:r>
-              <w:rPr>
-                <w:lang w:val="en-US"/>
-              </w:rPr>
-              <w:t>fundamental_amplitude</w:t>
-            </w:r>
-            <w:proofErr w:type="spellEnd"/>
-            <w:r>
-              <w:rPr>
-                <w:lang w:val="en-US"/>
-              </w:rPr>
-              <w:t>.</w:t>
+              <w:t>Range of the digitizer channel in [Volts].</w:t>
             </w:r>
           </w:p>
         </w:tc>
@@ -2811,7 +3329,7 @@
               <w:rPr>
                 <w:lang w:val="en-US"/>
               </w:rPr>
-              <w:t>adc_sfdr_f</w:t>
+              <w:t>lsb</w:t>
             </w:r>
             <w:proofErr w:type="spellEnd"/>
           </w:p>
@@ -2830,7 +3348,13 @@
               <w:rPr>
                 <w:lang w:val="en-US"/>
               </w:rPr>
-              <w:t>1)</w:t>
+              <w:t>1</w:t>
+            </w:r>
+            <w:r>
+              <w:rPr>
+                <w:lang w:val="en-US"/>
+              </w:rPr>
+              <w:t>, 2</w:t>
             </w:r>
           </w:p>
         </w:tc>
@@ -2848,7 +3372,7 @@
               <w:rPr>
                 <w:lang w:val="en-US"/>
               </w:rPr>
-              <w:t>Real column vector</w:t>
+              <w:t>Real scalar</w:t>
             </w:r>
           </w:p>
         </w:tc>
@@ -2866,467 +3390,31 @@
               <w:rPr>
                 <w:lang w:val="en-US"/>
               </w:rPr>
-              <w:t>Independent variable of the ‘</w:t>
-            </w:r>
-            <w:proofErr w:type="spellStart"/>
-            <w:r>
-              <w:rPr>
-                <w:lang w:val="en-US"/>
-              </w:rPr>
-              <w:t>adc_sfdr</w:t>
-            </w:r>
-            <w:proofErr w:type="spellEnd"/>
-            <w:r>
-              <w:rPr>
-                <w:lang w:val="en-US"/>
-              </w:rPr>
-              <w:t>’ containing frequency of the fundamental harmonic in [Hertz], one item per row of ‘</w:t>
-            </w:r>
-            <w:proofErr w:type="spellStart"/>
-            <w:r>
-              <w:rPr>
-                <w:lang w:val="en-US"/>
-              </w:rPr>
-              <w:t>adc_sfdr</w:t>
-            </w:r>
-            <w:proofErr w:type="spellEnd"/>
-            <w:r>
-              <w:rPr>
-                <w:lang w:val="en-US"/>
-              </w:rPr>
-              <w:t>’.</w:t>
-            </w:r>
-          </w:p>
-        </w:tc>
-      </w:tr>
-      <w:tr>
-        <w:tc>
-          <w:tcPr>
-            <w:tcW w:w="1773" w:type="dxa"/>
-          </w:tcPr>
-          <w:p>
-            <w:pPr>
-              <w:rPr>
-                <w:lang w:val="en-US"/>
-              </w:rPr>
-            </w:pPr>
-            <w:proofErr w:type="spellStart"/>
-            <w:r>
-              <w:rPr>
-                <w:lang w:val="en-US"/>
-              </w:rPr>
-              <w:t>adc_sfdr_a</w:t>
-            </w:r>
-            <w:proofErr w:type="spellEnd"/>
-          </w:p>
-        </w:tc>
-        <w:tc>
-          <w:tcPr>
-            <w:tcW w:w="767" w:type="dxa"/>
-          </w:tcPr>
-          <w:p>
-            <w:pPr>
-              <w:rPr>
-                <w:lang w:val="en-US"/>
-              </w:rPr>
-            </w:pPr>
-            <w:r>
-              <w:rPr>
-                <w:lang w:val="en-US"/>
-              </w:rPr>
-              <w:t>1)</w:t>
-            </w:r>
-          </w:p>
-        </w:tc>
-        <w:tc>
-          <w:tcPr>
-            <w:tcW w:w="1420" w:type="dxa"/>
-          </w:tcPr>
-          <w:p>
-            <w:pPr>
-              <w:rPr>
-                <w:lang w:val="en-US"/>
-              </w:rPr>
-            </w:pPr>
-            <w:r>
-              <w:rPr>
-                <w:lang w:val="en-US"/>
-              </w:rPr>
-              <w:t>Real row vector</w:t>
-            </w:r>
-          </w:p>
-        </w:tc>
-        <w:tc>
-          <w:tcPr>
-            <w:tcW w:w="4957" w:type="dxa"/>
-          </w:tcPr>
-          <w:p>
-            <w:pPr>
-              <w:rPr>
-                <w:lang w:val="en-US"/>
-              </w:rPr>
-            </w:pPr>
-            <w:r>
-              <w:rPr>
-                <w:lang w:val="en-US"/>
-              </w:rPr>
-              <w:t>Independent variable of the ‘</w:t>
-            </w:r>
-            <w:proofErr w:type="spellStart"/>
-            <w:r>
-              <w:rPr>
-                <w:lang w:val="en-US"/>
-              </w:rPr>
-              <w:t>adc_sfdr</w:t>
-            </w:r>
-            <w:proofErr w:type="spellEnd"/>
-            <w:r>
-              <w:rPr>
-                <w:lang w:val="en-US"/>
-              </w:rPr>
-              <w:t>’ containing amplitude of the fundamental harmonic in [Volts], one item per column of ‘</w:t>
-            </w:r>
-            <w:proofErr w:type="spellStart"/>
-            <w:r>
-              <w:rPr>
-                <w:lang w:val="en-US"/>
-              </w:rPr>
-              <w:t>adc_sfdr</w:t>
-            </w:r>
-            <w:proofErr w:type="spellEnd"/>
-            <w:r>
-              <w:rPr>
-                <w:lang w:val="en-US"/>
-              </w:rPr>
-              <w:t>’.</w:t>
-            </w:r>
-          </w:p>
-        </w:tc>
-      </w:tr>
-      <w:tr>
-        <w:tc>
-          <w:tcPr>
-            <w:tcW w:w="1773" w:type="dxa"/>
-          </w:tcPr>
-          <w:p>
-            <w:pPr>
-              <w:rPr>
-                <w:lang w:val="en-US"/>
-              </w:rPr>
-            </w:pPr>
-            <w:proofErr w:type="spellStart"/>
-            <w:r>
-              <w:rPr>
-                <w:lang w:val="en-US"/>
-              </w:rPr>
-              <w:t>tr_sfdr</w:t>
-            </w:r>
-            <w:proofErr w:type="spellEnd"/>
-          </w:p>
-          <w:p>
-            <w:pPr>
-              <w:rPr>
-                <w:lang w:val="en-US"/>
-              </w:rPr>
-            </w:pPr>
-            <w:proofErr w:type="spellStart"/>
-            <w:r>
-              <w:rPr>
-                <w:lang w:val="en-US"/>
-              </w:rPr>
-              <w:t>tr_sfdr_f</w:t>
-            </w:r>
-            <w:proofErr w:type="spellEnd"/>
-          </w:p>
-          <w:p>
-            <w:pPr>
-              <w:rPr>
-                <w:lang w:val="en-US"/>
-              </w:rPr>
-            </w:pPr>
-            <w:proofErr w:type="spellStart"/>
-            <w:r>
-              <w:rPr>
-                <w:lang w:val="en-US"/>
-              </w:rPr>
-              <w:t>tr_sfdr_a</w:t>
-            </w:r>
-            <w:proofErr w:type="spellEnd"/>
-          </w:p>
-        </w:tc>
-        <w:tc>
-          <w:tcPr>
-            <w:tcW w:w="767" w:type="dxa"/>
-          </w:tcPr>
-          <w:p>
-            <w:pPr>
-              <w:rPr>
-                <w:lang w:val="en-US"/>
-              </w:rPr>
-            </w:pPr>
-            <w:r>
-              <w:rPr>
-                <w:lang w:val="en-US"/>
-              </w:rPr>
-              <w:t>1)</w:t>
-            </w:r>
-          </w:p>
-        </w:tc>
-        <w:tc>
-          <w:tcPr>
-            <w:tcW w:w="1420" w:type="dxa"/>
-          </w:tcPr>
-          <w:p>
-            <w:pPr>
-              <w:rPr>
-                <w:lang w:val="en-US"/>
-              </w:rPr>
-            </w:pPr>
-          </w:p>
-        </w:tc>
-        <w:tc>
-          <w:tcPr>
-            <w:tcW w:w="4957" w:type="dxa"/>
-          </w:tcPr>
-          <w:p>
-            <w:pPr>
-              <w:rPr>
-                <w:lang w:val="en-US"/>
-              </w:rPr>
-            </w:pPr>
-            <w:r>
-              <w:rPr>
-                <w:lang w:val="en-US"/>
-              </w:rPr>
-              <w:t>Spurious Free Dynamic Range coefficients of the transducer.</w:t>
-            </w:r>
-          </w:p>
-        </w:tc>
-      </w:tr>
-      <w:tr>
-        <w:tc>
-          <w:tcPr>
-            <w:tcW w:w="1773" w:type="dxa"/>
-          </w:tcPr>
-          <w:p>
-            <w:pPr>
-              <w:rPr>
-                <w:lang w:val="en-US"/>
-              </w:rPr>
-            </w:pPr>
-            <w:proofErr w:type="spellStart"/>
-            <w:r>
-              <w:rPr>
-                <w:lang w:val="en-US"/>
-              </w:rPr>
-              <w:t>adc_bits</w:t>
-            </w:r>
-            <w:proofErr w:type="spellEnd"/>
-          </w:p>
-        </w:tc>
-        <w:tc>
-          <w:tcPr>
-            <w:tcW w:w="767" w:type="dxa"/>
-          </w:tcPr>
-          <w:p>
-            <w:pPr>
-              <w:rPr>
-                <w:lang w:val="en-US"/>
-              </w:rPr>
-            </w:pPr>
-            <w:r>
-              <w:rPr>
-                <w:lang w:val="en-US"/>
-              </w:rPr>
-              <w:t>1)</w:t>
-            </w:r>
-          </w:p>
-        </w:tc>
-        <w:tc>
-          <w:tcPr>
-            <w:tcW w:w="1420" w:type="dxa"/>
-          </w:tcPr>
-          <w:p>
-            <w:pPr>
-              <w:rPr>
-                <w:lang w:val="en-US"/>
-              </w:rPr>
-            </w:pPr>
-            <w:r>
-              <w:rPr>
-                <w:lang w:val="en-US"/>
-              </w:rPr>
-              <w:t>Integer scalar</w:t>
-            </w:r>
-          </w:p>
-        </w:tc>
-        <w:tc>
-          <w:tcPr>
-            <w:tcW w:w="4957" w:type="dxa"/>
-          </w:tcPr>
-          <w:p>
-            <w:pPr>
-              <w:rPr>
-                <w:lang w:val="en-US"/>
-              </w:rPr>
-            </w:pPr>
-            <w:r>
-              <w:rPr>
-                <w:lang w:val="en-US"/>
-              </w:rPr>
-              <w:t>Bit resolution of the ADC of the digitizer.</w:t>
-            </w:r>
-          </w:p>
-        </w:tc>
-      </w:tr>
-      <w:tr>
-        <w:tc>
-          <w:tcPr>
-            <w:tcW w:w="1773" w:type="dxa"/>
-          </w:tcPr>
-          <w:p>
-            <w:pPr>
-              <w:rPr>
-                <w:lang w:val="en-US"/>
-              </w:rPr>
-            </w:pPr>
-            <w:proofErr w:type="spellStart"/>
-            <w:r>
-              <w:rPr>
-                <w:lang w:val="en-US"/>
-              </w:rPr>
-              <w:t>adc_nrng</w:t>
-            </w:r>
-            <w:proofErr w:type="spellEnd"/>
-          </w:p>
-        </w:tc>
-        <w:tc>
-          <w:tcPr>
-            <w:tcW w:w="767" w:type="dxa"/>
-          </w:tcPr>
-          <w:p>
-            <w:pPr>
-              <w:rPr>
-                <w:lang w:val="en-US"/>
-              </w:rPr>
-            </w:pPr>
-            <w:r>
-              <w:rPr>
-                <w:lang w:val="en-US"/>
-              </w:rPr>
-              <w:t>1)</w:t>
-            </w:r>
-          </w:p>
-        </w:tc>
-        <w:tc>
-          <w:tcPr>
-            <w:tcW w:w="1420" w:type="dxa"/>
-          </w:tcPr>
-          <w:p>
-            <w:pPr>
-              <w:rPr>
-                <w:lang w:val="en-US"/>
-              </w:rPr>
-            </w:pPr>
-            <w:r>
-              <w:rPr>
-                <w:lang w:val="en-US"/>
-              </w:rPr>
-              <w:t>Real scalar</w:t>
-            </w:r>
-          </w:p>
-        </w:tc>
-        <w:tc>
-          <w:tcPr>
-            <w:tcW w:w="4957" w:type="dxa"/>
-          </w:tcPr>
-          <w:p>
-            <w:pPr>
-              <w:rPr>
-                <w:lang w:val="en-US"/>
-              </w:rPr>
-            </w:pPr>
-            <w:r>
-              <w:rPr>
-                <w:lang w:val="en-US"/>
-              </w:rPr>
-              <w:t>Range of the digitizer channel in [Volts].</w:t>
-            </w:r>
-          </w:p>
-        </w:tc>
-      </w:tr>
-      <w:tr>
-        <w:tc>
-          <w:tcPr>
-            <w:tcW w:w="1773" w:type="dxa"/>
-          </w:tcPr>
-          <w:p>
-            <w:pPr>
-              <w:rPr>
-                <w:lang w:val="en-US"/>
-              </w:rPr>
-            </w:pPr>
-            <w:proofErr w:type="spellStart"/>
-            <w:r>
-              <w:rPr>
-                <w:lang w:val="en-US"/>
-              </w:rPr>
-              <w:t>lsb</w:t>
-            </w:r>
-            <w:proofErr w:type="spellEnd"/>
-          </w:p>
-        </w:tc>
-        <w:tc>
-          <w:tcPr>
-            <w:tcW w:w="767" w:type="dxa"/>
-          </w:tcPr>
-          <w:p>
-            <w:pPr>
-              <w:rPr>
-                <w:lang w:val="en-US"/>
-              </w:rPr>
-            </w:pPr>
-            <w:r>
-              <w:rPr>
-                <w:lang w:val="en-US"/>
-              </w:rPr>
-              <w:t>1)</w:t>
-            </w:r>
-          </w:p>
-        </w:tc>
-        <w:tc>
-          <w:tcPr>
-            <w:tcW w:w="1420" w:type="dxa"/>
-          </w:tcPr>
-          <w:p>
-            <w:pPr>
-              <w:rPr>
-                <w:lang w:val="en-US"/>
-              </w:rPr>
-            </w:pPr>
-            <w:r>
-              <w:rPr>
-                <w:lang w:val="en-US"/>
-              </w:rPr>
-              <w:t>Real scalar</w:t>
-            </w:r>
-          </w:p>
-        </w:tc>
-        <w:tc>
-          <w:tcPr>
-            <w:tcW w:w="4957" w:type="dxa"/>
-          </w:tcPr>
-          <w:p>
-            <w:pPr>
-              <w:rPr>
-                <w:lang w:val="en-US"/>
-              </w:rPr>
-            </w:pPr>
-            <w:r>
-              <w:rPr>
-                <w:lang w:val="en-US"/>
-              </w:rPr>
-              <w:t>Value of least significant bit [Volts].</w:t>
+              <w:t xml:space="preserve">Value of </w:t>
+            </w:r>
+            <w:r>
+              <w:rPr>
+                <w:lang w:val="en-US"/>
+              </w:rPr>
+              <w:t xml:space="preserve">the </w:t>
+            </w:r>
+            <w:r>
+              <w:rPr>
+                <w:lang w:val="en-US"/>
+              </w:rPr>
+              <w:t xml:space="preserve">least significant bit </w:t>
+            </w:r>
+            <w:r>
+              <w:rPr>
+                <w:lang w:val="en-US"/>
+              </w:rPr>
+              <w:t xml:space="preserve">of the ADC </w:t>
+            </w:r>
+            <w:r>
+              <w:rPr>
+                <w:lang w:val="en-US"/>
+              </w:rPr>
+              <w:t>[Volts].</w:t>
             </w:r>
           </w:p>
         </w:tc>
@@ -3347,23 +3435,42 @@
       </w:pPr>
       <w:r>
         <w:rPr>
-          <w:lang w:val="en-US"/>
-        </w:rPr>
-        <w:lastRenderedPageBreak/>
-        <w:t xml:space="preserve">Note all the parameters marked </w:t>
-      </w:r>
-      <w:r>
-        <w:rPr>
           <w:b/>
           <w:lang w:val="en-US"/>
         </w:rPr>
+        <w:t xml:space="preserve">Note </w:t>
+      </w:r>
+      <w:r>
+        <w:rPr>
+          <w:b/>
+          <w:lang w:val="en-US"/>
+        </w:rPr>
         <w:t>1)</w:t>
       </w:r>
       <w:r>
         <w:rPr>
-          <w:lang w:val="en-US"/>
-        </w:rPr>
-        <w:t xml:space="preserve"> are defined for each channel of the measurement system. For algorithms with single input </w:t>
+          <w:b/>
+          <w:lang w:val="en-US"/>
+        </w:rPr>
+        <w:t>:</w:t>
+      </w:r>
+      <w:r>
+        <w:rPr>
+          <w:lang w:val="en-US"/>
+        </w:rPr>
+        <w:t xml:space="preserve"> </w:t>
+      </w:r>
+      <w:r>
+        <w:rPr>
+          <w:lang w:val="en-US"/>
+        </w:rPr>
+        <w:t>T</w:t>
+      </w:r>
+      <w:r>
+        <w:rPr>
+          <w:lang w:val="en-US"/>
+        </w:rPr>
+        <w:t xml:space="preserve">he parameters are defined for each channel of the measurement system. For algorithms with single input </w:t>
       </w:r>
       <w:r>
         <w:rPr>
@@ -3736,9 +3843,29 @@
       </w:pPr>
       <w:r>
         <w:rPr>
-          <w:lang w:val="en-US"/>
-        </w:rPr>
-        <w:t>Note if any correction is not available (not loaded to the TWM system), it will be still passed into the algorithm but with nominal value, such as 1.0 for gains, 0.0 for phase, etc.</w:t>
+          <w:b/>
+          <w:lang w:val="en-US"/>
+        </w:rPr>
+        <w:t>Note 2):</w:t>
+      </w:r>
+      <w:r>
+        <w:rPr>
+          <w:lang w:val="en-US"/>
+        </w:rPr>
+        <w:t xml:space="preserve"> There parameters have no assigned uncertainty, just value </w:t>
+      </w:r>
+      <w:r>
+        <w:rPr>
+          <w:b/>
+          <w:lang w:val="en-US"/>
+        </w:rPr>
+        <w:t>‘v’</w:t>
+      </w:r>
+      <w:r>
+        <w:rPr>
+          <w:lang w:val="en-US"/>
+        </w:rPr>
+        <w:t>.</w:t>
       </w:r>
     </w:p>
     <w:p>
@@ -3751,178 +3878,7 @@
         <w:rPr>
           <w:lang w:val="en-US"/>
         </w:rPr>
-        <w:t xml:space="preserve">Note that </w:t>
-      </w:r>
-      <w:r>
-        <w:rPr>
-          <w:lang w:val="en-US"/>
-        </w:rPr>
-        <w:t xml:space="preserve">independent variables </w:t>
-      </w:r>
-      <w:r>
-        <w:rPr>
-          <w:lang w:val="en-US"/>
-        </w:rPr>
-        <w:t>o</w:t>
-      </w:r>
-      <w:r>
-        <w:rPr>
-          <w:lang w:val="en-US"/>
-        </w:rPr>
-        <w:t>f</w:t>
-      </w:r>
-      <w:r>
-        <w:rPr>
-          <w:lang w:val="en-US"/>
-        </w:rPr>
-        <w:t xml:space="preserve"> the 1D or 2D dependencies </w:t>
-      </w:r>
-      <w:r>
-        <w:rPr>
-          <w:lang w:val="en-US"/>
-        </w:rPr>
-        <w:t xml:space="preserve">in the </w:t>
-      </w:r>
-      <w:r>
-        <w:rPr>
-          <w:lang w:val="en-US"/>
-        </w:rPr>
-        <w:t>input quantities</w:t>
-      </w:r>
-      <w:r>
-        <w:rPr>
-          <w:lang w:val="en-US"/>
-        </w:rPr>
-        <w:t xml:space="preserve"> </w:t>
-      </w:r>
-      <w:r>
-        <w:rPr>
-          <w:lang w:val="en-US"/>
-        </w:rPr>
-        <w:t>table</w:t>
-      </w:r>
-      <w:r>
-        <w:rPr>
-          <w:lang w:val="en-US"/>
-        </w:rPr>
-        <w:t xml:space="preserve"> </w:t>
-      </w:r>
-      <w:r>
-        <w:rPr>
-          <w:lang w:val="en-US"/>
-        </w:rPr>
-        <w:t xml:space="preserve">may differ for </w:t>
-      </w:r>
-      <w:r>
-        <w:rPr>
-          <w:b/>
-          <w:lang w:val="en-US"/>
-        </w:rPr>
-        <w:t>each channel</w:t>
-      </w:r>
-      <w:r>
-        <w:rPr>
-          <w:lang w:val="en-US"/>
-        </w:rPr>
-        <w:t xml:space="preserve"> and </w:t>
-      </w:r>
-      <w:r>
-        <w:rPr>
-          <w:lang w:val="en-US"/>
-        </w:rPr>
-        <w:t xml:space="preserve">even </w:t>
-      </w:r>
-      <w:r>
-        <w:rPr>
-          <w:lang w:val="en-US"/>
-        </w:rPr>
-        <w:t xml:space="preserve">for </w:t>
-      </w:r>
-      <w:r>
-        <w:rPr>
-          <w:b/>
-          <w:lang w:val="en-US"/>
-        </w:rPr>
-        <w:t>gain</w:t>
-      </w:r>
-      <w:r>
-        <w:rPr>
-          <w:lang w:val="en-US"/>
-        </w:rPr>
-        <w:t xml:space="preserve"> and </w:t>
-      </w:r>
-      <w:r>
-        <w:rPr>
-          <w:b/>
-          <w:lang w:val="en-US"/>
-        </w:rPr>
-        <w:t>phase</w:t>
-      </w:r>
-      <w:r>
-        <w:rPr>
-          <w:lang w:val="en-US"/>
-        </w:rPr>
-        <w:t xml:space="preserve"> </w:t>
-      </w:r>
-      <w:r>
-        <w:rPr>
-          <w:lang w:val="en-US"/>
-        </w:rPr>
-        <w:t>of the same correction</w:t>
-      </w:r>
-      <w:r>
-        <w:rPr>
-          <w:lang w:val="en-US"/>
-        </w:rPr>
-        <w:t xml:space="preserve">! The ranges and steps of the independent variables depend on the </w:t>
-      </w:r>
-      <w:r>
-        <w:rPr>
-          <w:lang w:val="en-US"/>
-        </w:rPr>
-        <w:t xml:space="preserve">user </w:t>
-      </w:r>
-      <w:r>
-        <w:rPr>
-          <w:lang w:val="en-US"/>
-        </w:rPr>
-        <w:t>correction data files. Each algorithm must check the range of each of the correction individually</w:t>
-      </w:r>
-      <w:r>
-        <w:rPr>
-          <w:lang w:val="en-US"/>
-        </w:rPr>
-        <w:t xml:space="preserve"> and somehow respond if the correction </w:t>
-      </w:r>
-      <w:r>
-        <w:rPr>
-          <w:lang w:val="en-US"/>
-        </w:rPr>
-        <w:t xml:space="preserve">range </w:t>
-      </w:r>
-      <w:r>
-        <w:rPr>
-          <w:lang w:val="en-US"/>
-        </w:rPr>
-        <w:t xml:space="preserve">does not cover the required range </w:t>
-      </w:r>
-      <w:r>
-        <w:rPr>
-          <w:lang w:val="en-US"/>
-        </w:rPr>
-        <w:t>(</w:t>
-      </w:r>
-      <w:r>
-        <w:rPr>
-          <w:lang w:val="en-US"/>
-        </w:rPr>
-        <w:t>throw and error, warning,</w:t>
-      </w:r>
-      <w:r>
-        <w:rPr>
-          <w:lang w:val="en-US"/>
-        </w:rPr>
-        <w:t xml:space="preserve"> etc.).</w:t>
+        <w:t>Note if any correction is not available (not loaded to the TWM system), it will be still passed into the algorithm but with nominal value, such as 1.0 for gains, 0.0 for phase, etc.</w:t>
       </w:r>
     </w:p>
     <w:p>
@@ -3935,27 +3891,144 @@
         <w:rPr>
           <w:lang w:val="en-US"/>
         </w:rPr>
-        <w:t xml:space="preserve">Note the 1D and 2D corrections which are dependent on the </w:t>
+        <w:t xml:space="preserve">Note that </w:t>
+      </w:r>
+      <w:r>
+        <w:rPr>
+          <w:lang w:val="en-US"/>
+        </w:rPr>
+        <w:t xml:space="preserve">independent variables </w:t>
+      </w:r>
+      <w:r>
+        <w:rPr>
+          <w:lang w:val="en-US"/>
+        </w:rPr>
+        <w:t>(</w:t>
       </w:r>
       <w:r>
         <w:rPr>
           <w:b/>
           <w:lang w:val="en-US"/>
         </w:rPr>
+        <w:t>amplitude</w:t>
+      </w:r>
+      <w:r>
+        <w:rPr>
+          <w:lang w:val="en-US"/>
+        </w:rPr>
+        <w:t xml:space="preserve"> and </w:t>
+      </w:r>
+      <w:r>
+        <w:rPr>
+          <w:b/>
+          <w:lang w:val="en-US"/>
+        </w:rPr>
         <w:t>frequency</w:t>
       </w:r>
       <w:r>
         <w:rPr>
           <w:lang w:val="en-US"/>
         </w:rPr>
-        <w:t xml:space="preserve"> or </w:t>
+        <w:t xml:space="preserve">) </w:t>
+      </w:r>
+      <w:r>
+        <w:rPr>
+          <w:lang w:val="en-US"/>
+        </w:rPr>
+        <w:t>o</w:t>
+      </w:r>
+      <w:r>
+        <w:rPr>
+          <w:lang w:val="en-US"/>
+        </w:rPr>
+        <w:t>f</w:t>
+      </w:r>
+      <w:r>
+        <w:rPr>
+          <w:lang w:val="en-US"/>
+        </w:rPr>
+        <w:t xml:space="preserve"> the 1D or 2D dependencies </w:t>
+      </w:r>
+      <w:r>
+        <w:rPr>
+          <w:lang w:val="en-US"/>
+        </w:rPr>
+        <w:t xml:space="preserve">in the </w:t>
+      </w:r>
+      <w:r>
+        <w:rPr>
+          <w:lang w:val="en-US"/>
+        </w:rPr>
+        <w:t>input quantities</w:t>
+      </w:r>
+      <w:r>
+        <w:rPr>
+          <w:lang w:val="en-US"/>
+        </w:rPr>
+        <w:t xml:space="preserve"> </w:t>
+      </w:r>
+      <w:r>
+        <w:rPr>
+          <w:lang w:val="en-US"/>
+        </w:rPr>
+        <w:t>table</w:t>
+      </w:r>
+      <w:r>
+        <w:rPr>
+          <w:lang w:val="en-US"/>
+        </w:rPr>
+        <w:t xml:space="preserve"> </w:t>
+      </w:r>
+      <w:r>
+        <w:rPr>
+          <w:lang w:val="en-US"/>
+        </w:rPr>
+        <w:t xml:space="preserve">may differ for </w:t>
       </w:r>
       <w:r>
         <w:rPr>
           <w:b/>
           <w:lang w:val="en-US"/>
         </w:rPr>
-        <w:t>amplitude</w:t>
+        <w:t>each channel</w:t>
+      </w:r>
+      <w:r>
+        <w:rPr>
+          <w:lang w:val="en-US"/>
+        </w:rPr>
+        <w:t xml:space="preserve"> and </w:t>
+      </w:r>
+      <w:r>
+        <w:rPr>
+          <w:lang w:val="en-US"/>
+        </w:rPr>
+        <w:t xml:space="preserve">even </w:t>
+      </w:r>
+      <w:r>
+        <w:rPr>
+          <w:lang w:val="en-US"/>
+        </w:rPr>
+        <w:t xml:space="preserve">for </w:t>
+      </w:r>
+      <w:r>
+        <w:rPr>
+          <w:b/>
+          <w:lang w:val="en-US"/>
+        </w:rPr>
+        <w:t>gain</w:t>
+      </w:r>
+      <w:r>
+        <w:rPr>
+          <w:lang w:val="en-US"/>
+        </w:rPr>
+        <w:t xml:space="preserve"> and </w:t>
+      </w:r>
+      <w:r>
+        <w:rPr>
+          <w:b/>
+          <w:lang w:val="en-US"/>
+        </w:rPr>
+        <w:t>phase</w:t>
       </w:r>
       <w:r>
         <w:rPr>
@@ -3967,105 +4040,61 @@
         <w:rPr>
           <w:lang w:val="en-US"/>
         </w:rPr>
-        <w:t xml:space="preserve">quantity </w:t>
-      </w:r>
-      <w:r>
-        <w:rPr>
-          <w:lang w:val="en-US"/>
-        </w:rPr>
-        <w:t>may have one or both of the dependencies undefined</w:t>
-      </w:r>
-      <w:r>
-        <w:rPr>
-          <w:lang w:val="en-US"/>
-        </w:rPr>
-        <w:t>!</w:t>
-      </w:r>
-      <w:r>
-        <w:rPr>
-          <w:lang w:val="en-US"/>
-        </w:rPr>
-        <w:t xml:space="preserve"> </w:t>
-      </w:r>
-      <w:r>
-        <w:rPr>
-          <w:lang w:val="en-US"/>
-        </w:rPr>
-        <w:t>I</w:t>
-      </w:r>
-      <w:r>
-        <w:rPr>
-          <w:lang w:val="en-US"/>
-        </w:rPr>
-        <w:t xml:space="preserve">.e. the corresponding dimension of the </w:t>
-      </w:r>
-      <w:r>
-        <w:rPr>
-          <w:lang w:val="en-US"/>
-        </w:rPr>
-        <w:t xml:space="preserve">correction data and uncertainty </w:t>
-      </w:r>
-      <w:r>
-        <w:rPr>
-          <w:lang w:val="en-US"/>
-        </w:rPr>
-        <w:t>matri</w:t>
-      </w:r>
-      <w:r>
-        <w:rPr>
-          <w:lang w:val="en-US"/>
-        </w:rPr>
-        <w:t>ces</w:t>
-      </w:r>
-      <w:r>
-        <w:rPr>
-          <w:lang w:val="en-US"/>
-        </w:rPr>
-        <w:t xml:space="preserve"> will have size of 1. In such case</w:t>
-      </w:r>
-      <w:r>
-        <w:rPr>
-          <w:lang w:val="en-US"/>
-        </w:rPr>
-        <w:t xml:space="preserve"> the algorithm</w:t>
-      </w:r>
-      <w:r>
-        <w:rPr>
-          <w:lang w:val="en-US"/>
-        </w:rPr>
-        <w:t xml:space="preserve"> shall assume the </w:t>
-      </w:r>
-      <w:r>
-        <w:rPr>
-          <w:lang w:val="en-US"/>
-        </w:rPr>
-        <w:t xml:space="preserve">correction is not dependent on that quantity and apply the correction and its uncertainty in the whole range of </w:t>
-      </w:r>
-      <w:r>
-        <w:rPr>
-          <w:b/>
-          <w:lang w:val="en-US"/>
-        </w:rPr>
-        <w:t>frequency</w:t>
-      </w:r>
-      <w:r>
-        <w:rPr>
-          <w:lang w:val="en-US"/>
-        </w:rPr>
-        <w:t xml:space="preserve">, </w:t>
-      </w:r>
-      <w:r>
-        <w:rPr>
-          <w:b/>
-          <w:lang w:val="en-US"/>
-        </w:rPr>
-        <w:t>amplitude</w:t>
-      </w:r>
-      <w:r>
-        <w:rPr>
-          <w:lang w:val="en-US"/>
-        </w:rPr>
-        <w:t xml:space="preserve"> or both. </w:t>
+        <w:t>of the same correction</w:t>
+      </w:r>
+      <w:r>
+        <w:rPr>
+          <w:lang w:val="en-US"/>
+        </w:rPr>
+        <w:t xml:space="preserve">! The ranges and steps of the independent variables depend on the </w:t>
+      </w:r>
+      <w:r>
+        <w:rPr>
+          <w:lang w:val="en-US"/>
+        </w:rPr>
+        <w:t xml:space="preserve">user </w:t>
+      </w:r>
+      <w:r>
+        <w:rPr>
+          <w:lang w:val="en-US"/>
+        </w:rPr>
+        <w:t>correction data files. Each algorithm must check the range of each of the correction individually</w:t>
+      </w:r>
+      <w:r>
+        <w:rPr>
+          <w:lang w:val="en-US"/>
+        </w:rPr>
+        <w:t xml:space="preserve"> and somehow respond if the correction </w:t>
+      </w:r>
+      <w:r>
+        <w:rPr>
+          <w:lang w:val="en-US"/>
+        </w:rPr>
+        <w:t xml:space="preserve">range </w:t>
+      </w:r>
+      <w:r>
+        <w:rPr>
+          <w:lang w:val="en-US"/>
+        </w:rPr>
+        <w:t xml:space="preserve">does not cover the required range </w:t>
+      </w:r>
+      <w:r>
+        <w:rPr>
+          <w:lang w:val="en-US"/>
+        </w:rPr>
+        <w:t>(</w:t>
+      </w:r>
+      <w:r>
+        <w:rPr>
+          <w:lang w:val="en-US"/>
+        </w:rPr>
+        <w:t>throw and error, warning,</w:t>
+      </w:r>
+      <w:r>
+        <w:rPr>
+          <w:lang w:val="en-US"/>
+        </w:rPr>
+        <w:t xml:space="preserve"> etc.).</w:t>
       </w:r>
     </w:p>
     <w:p>
@@ -4078,7 +4107,175 @@
         <w:rPr>
           <w:lang w:val="en-US"/>
         </w:rPr>
-        <w:t>Note the SFDR data are not meant as corrections. These are only for estimation of the uncertainty.</w:t>
+        <w:t xml:space="preserve">Note the 1D and 2D corrections which are dependent on the </w:t>
+      </w:r>
+      <w:r>
+        <w:rPr>
+          <w:b/>
+          <w:lang w:val="en-US"/>
+        </w:rPr>
+        <w:t>frequency</w:t>
+      </w:r>
+      <w:r>
+        <w:rPr>
+          <w:lang w:val="en-US"/>
+        </w:rPr>
+        <w:t xml:space="preserve"> or </w:t>
+      </w:r>
+      <w:r>
+        <w:rPr>
+          <w:b/>
+          <w:lang w:val="en-US"/>
+        </w:rPr>
+        <w:t>amplitude</w:t>
+      </w:r>
+      <w:r>
+        <w:rPr>
+          <w:lang w:val="en-US"/>
+        </w:rPr>
+        <w:t xml:space="preserve"> </w:t>
+      </w:r>
+      <w:r>
+        <w:rPr>
+          <w:lang w:val="en-US"/>
+        </w:rPr>
+        <w:t xml:space="preserve">quantity </w:t>
+      </w:r>
+      <w:r>
+        <w:rPr>
+          <w:lang w:val="en-US"/>
+        </w:rPr>
+        <w:t>may have one or both of the dependencies undefined</w:t>
+      </w:r>
+      <w:r>
+        <w:rPr>
+          <w:lang w:val="en-US"/>
+        </w:rPr>
+        <w:t>!</w:t>
+      </w:r>
+      <w:r>
+        <w:rPr>
+          <w:lang w:val="en-US"/>
+        </w:rPr>
+        <w:t xml:space="preserve"> </w:t>
+      </w:r>
+      <w:r>
+        <w:rPr>
+          <w:lang w:val="en-US"/>
+        </w:rPr>
+        <w:t>I</w:t>
+      </w:r>
+      <w:r>
+        <w:rPr>
+          <w:lang w:val="en-US"/>
+        </w:rPr>
+        <w:t xml:space="preserve">.e. the corresponding dimension of the </w:t>
+      </w:r>
+      <w:r>
+        <w:rPr>
+          <w:lang w:val="en-US"/>
+        </w:rPr>
+        <w:t xml:space="preserve">correction data </w:t>
+      </w:r>
+      <w:r>
+        <w:rPr>
+          <w:b/>
+          <w:lang w:val="en-US"/>
+        </w:rPr>
+        <w:t>‘v’</w:t>
+      </w:r>
+      <w:r>
+        <w:rPr>
+          <w:lang w:val="en-US"/>
+        </w:rPr>
+        <w:t xml:space="preserve"> </w:t>
+      </w:r>
+      <w:r>
+        <w:rPr>
+          <w:lang w:val="en-US"/>
+        </w:rPr>
+        <w:t xml:space="preserve">and uncertainty </w:t>
+      </w:r>
+      <w:r>
+        <w:rPr>
+          <w:b/>
+          <w:lang w:val="en-US"/>
+        </w:rPr>
+        <w:t>‘u’</w:t>
+      </w:r>
+      <w:r>
+        <w:rPr>
+          <w:lang w:val="en-US"/>
+        </w:rPr>
+        <w:t xml:space="preserve"> </w:t>
+      </w:r>
+      <w:r>
+        <w:rPr>
+          <w:lang w:val="en-US"/>
+        </w:rPr>
+        <w:t>matri</w:t>
+      </w:r>
+      <w:r>
+        <w:rPr>
+          <w:lang w:val="en-US"/>
+        </w:rPr>
+        <w:t>ces</w:t>
+      </w:r>
+      <w:r>
+        <w:rPr>
+          <w:lang w:val="en-US"/>
+        </w:rPr>
+        <w:t xml:space="preserve"> will have size of 1. In such case</w:t>
+      </w:r>
+      <w:r>
+        <w:rPr>
+          <w:lang w:val="en-US"/>
+        </w:rPr>
+        <w:t xml:space="preserve"> the algorithm</w:t>
+      </w:r>
+      <w:r>
+        <w:rPr>
+          <w:lang w:val="en-US"/>
+        </w:rPr>
+        <w:t xml:space="preserve"> shall assume the </w:t>
+      </w:r>
+      <w:r>
+        <w:rPr>
+          <w:lang w:val="en-US"/>
+        </w:rPr>
+        <w:t xml:space="preserve">correction is not dependent on that quantity and apply the correction and its uncertainty in the whole range of </w:t>
+      </w:r>
+      <w:r>
+        <w:rPr>
+          <w:b/>
+          <w:lang w:val="en-US"/>
+        </w:rPr>
+        <w:t>frequency</w:t>
+      </w:r>
+      <w:r>
+        <w:rPr>
+          <w:lang w:val="en-US"/>
+        </w:rPr>
+        <w:t xml:space="preserve">, </w:t>
+      </w:r>
+      <w:r>
+        <w:rPr>
+          <w:b/>
+          <w:lang w:val="en-US"/>
+        </w:rPr>
+        <w:t>amplitude</w:t>
+      </w:r>
+      <w:r>
+        <w:rPr>
+          <w:lang w:val="en-US"/>
+        </w:rPr>
+        <w:t xml:space="preserve"> or both. </w:t>
+      </w:r>
+      <w:r>
+        <w:rPr>
+          <w:lang w:val="en-US"/>
+        </w:rPr>
+        <w:t>E.g.:</w:t>
       </w:r>
     </w:p>
     <w:p>
@@ -4087,127 +4284,101 @@
           <w:lang w:val="en-US"/>
         </w:rPr>
       </w:pPr>
-      <w:r>
-        <w:rPr>
-          <w:lang w:val="en-US"/>
-        </w:rPr>
-        <w:t xml:space="preserve">Note the </w:t>
-      </w:r>
-      <w:r>
-        <w:rPr>
-          <w:b/>
-          <w:lang w:val="en-US"/>
-        </w:rPr>
-        <w:t>‘</w:t>
-      </w:r>
       <w:proofErr w:type="spellStart"/>
       <w:r>
         <w:rPr>
-          <w:b/>
-          <w:lang w:val="en-US"/>
-        </w:rPr>
-        <w:t>lsb</w:t>
+          <w:lang w:val="en-US"/>
+        </w:rPr>
+        <w:t>adc_sfdr</w:t>
+      </w:r>
+      <w:r>
+        <w:rPr>
+          <w:lang w:val="en-US"/>
+        </w:rPr>
+        <w:t>.v</w:t>
       </w:r>
       <w:proofErr w:type="spellEnd"/>
       <w:r>
         <w:rPr>
-          <w:b/>
-          <w:lang w:val="en-US"/>
-        </w:rPr>
-        <w:t>’</w:t>
-      </w:r>
-      <w:r>
-        <w:rPr>
-          <w:lang w:val="en-US"/>
-        </w:rPr>
-        <w:t xml:space="preserve"> parameter may not be present depending on the selected digitizer. If it is not available, the algorithm should use combination of the </w:t>
-      </w:r>
-      <w:r>
-        <w:rPr>
-          <w:b/>
-          <w:lang w:val="en-US"/>
-        </w:rPr>
-        <w:t>‘</w:t>
+          <w:lang w:val="en-US"/>
+        </w:rPr>
+        <w:t xml:space="preserve"> = [93]; means algorithm shall assume 93 </w:t>
       </w:r>
       <w:proofErr w:type="spellStart"/>
       <w:r>
         <w:rPr>
-          <w:b/>
-          <w:lang w:val="en-US"/>
-        </w:rPr>
-        <w:t>adc_bits</w:t>
+          <w:lang w:val="en-US"/>
+        </w:rPr>
+        <w:t>dBc</w:t>
       </w:r>
       <w:proofErr w:type="spellEnd"/>
       <w:r>
         <w:rPr>
-          <w:b/>
-          <w:lang w:val="en-US"/>
-        </w:rPr>
-        <w:t>’</w:t>
-      </w:r>
-      <w:r>
-        <w:rPr>
-          <w:lang w:val="en-US"/>
-        </w:rPr>
-        <w:t xml:space="preserve"> and </w:t>
-      </w:r>
-      <w:r>
-        <w:rPr>
-          <w:b/>
-          <w:lang w:val="en-US"/>
-        </w:rPr>
-        <w:t>‘</w:t>
+          <w:lang w:val="en-US"/>
+        </w:rPr>
+        <w:t xml:space="preserve"> SFDR for</w:t>
+      </w:r>
+      <w:r>
+        <w:rPr>
+          <w:lang w:val="en-US"/>
+        </w:rPr>
+        <w:t xml:space="preserve"> all frequencies and amplitudes. </w:t>
       </w:r>
       <w:proofErr w:type="spellStart"/>
       <w:r>
         <w:rPr>
-          <w:b/>
-          <w:lang w:val="en-US"/>
-        </w:rPr>
-        <w:t>adc_nrng</w:t>
+          <w:lang w:val="en-US"/>
+        </w:rPr>
+        <w:t>adc_sfdr.v</w:t>
       </w:r>
       <w:proofErr w:type="spellEnd"/>
       <w:r>
         <w:rPr>
-          <w:b/>
-          <w:lang w:val="en-US"/>
-        </w:rPr>
-        <w:t>’</w:t>
-      </w:r>
-      <w:r>
-        <w:rPr>
-          <w:lang w:val="en-US"/>
-        </w:rPr>
-        <w:t xml:space="preserve"> for estimation of the </w:t>
-      </w:r>
-      <w:r>
-        <w:rPr>
-          <w:b/>
-          <w:lang w:val="en-US"/>
-        </w:rPr>
-        <w:t>‘</w:t>
+          <w:lang w:val="en-US"/>
+        </w:rPr>
+        <w:t xml:space="preserve"> = [93; 90]; </w:t>
       </w:r>
       <w:proofErr w:type="spellStart"/>
       <w:r>
         <w:rPr>
-          <w:b/>
-          <w:lang w:val="en-US"/>
-        </w:rPr>
-        <w:t>lsb</w:t>
+          <w:lang w:val="en-US"/>
+        </w:rPr>
+        <w:t>adc_sfdr_f.v</w:t>
       </w:r>
       <w:proofErr w:type="spellEnd"/>
       <w:r>
         <w:rPr>
-          <w:b/>
-          <w:lang w:val="en-US"/>
-        </w:rPr>
-        <w:t>’</w:t>
-      </w:r>
-      <w:r>
-        <w:rPr>
-          <w:lang w:val="en-US"/>
-        </w:rPr>
-        <w:t xml:space="preserve">. </w:t>
+          <w:lang w:val="en-US"/>
+        </w:rPr>
+        <w:t xml:space="preserve"> = [1e3; 1e4]; means to assume 93 </w:t>
+      </w:r>
+      <w:proofErr w:type="spellStart"/>
+      <w:r>
+        <w:rPr>
+          <w:lang w:val="en-US"/>
+        </w:rPr>
+        <w:t>dBc</w:t>
+      </w:r>
+      <w:proofErr w:type="spellEnd"/>
+      <w:r>
+        <w:rPr>
+          <w:lang w:val="en-US"/>
+        </w:rPr>
+        <w:t xml:space="preserve"> for frequency 1e3 Hz and 90 </w:t>
+      </w:r>
+      <w:proofErr w:type="spellStart"/>
+      <w:r>
+        <w:rPr>
+          <w:lang w:val="en-US"/>
+        </w:rPr>
+        <w:t>dBc</w:t>
+      </w:r>
+      <w:proofErr w:type="spellEnd"/>
+      <w:r>
+        <w:rPr>
+          <w:lang w:val="en-US"/>
+        </w:rPr>
+        <w:t xml:space="preserve"> for frequency 1e4.</w:t>
       </w:r>
     </w:p>
     <w:p>
@@ -4220,6 +4391,149 @@
         <w:rPr>
           <w:lang w:val="en-US"/>
         </w:rPr>
+        <w:t>Note the SFDR data are not meant as corrections. These are only for estimation of the uncertainty.</w:t>
+      </w:r>
+    </w:p>
+    <w:p>
+      <w:pPr>
+        <w:rPr>
+          <w:lang w:val="en-US"/>
+        </w:rPr>
+      </w:pPr>
+      <w:r>
+        <w:rPr>
+          <w:lang w:val="en-US"/>
+        </w:rPr>
+        <w:t xml:space="preserve">Note the </w:t>
+      </w:r>
+      <w:r>
+        <w:rPr>
+          <w:b/>
+          <w:lang w:val="en-US"/>
+        </w:rPr>
+        <w:t>‘</w:t>
+      </w:r>
+      <w:proofErr w:type="spellStart"/>
+      <w:r>
+        <w:rPr>
+          <w:b/>
+          <w:lang w:val="en-US"/>
+        </w:rPr>
+        <w:t>lsb</w:t>
+      </w:r>
+      <w:proofErr w:type="spellEnd"/>
+      <w:r>
+        <w:rPr>
+          <w:b/>
+          <w:lang w:val="en-US"/>
+        </w:rPr>
+        <w:t>’</w:t>
+      </w:r>
+      <w:r>
+        <w:rPr>
+          <w:lang w:val="en-US"/>
+        </w:rPr>
+        <w:t xml:space="preserve"> parameter may not be present depending on the selected digitizer. If it is not available, the algorithm should use combination of the </w:t>
+      </w:r>
+      <w:r>
+        <w:rPr>
+          <w:b/>
+          <w:lang w:val="en-US"/>
+        </w:rPr>
+        <w:t>‘</w:t>
+      </w:r>
+      <w:proofErr w:type="spellStart"/>
+      <w:r>
+        <w:rPr>
+          <w:b/>
+          <w:lang w:val="en-US"/>
+        </w:rPr>
+        <w:t>adc_bits</w:t>
+      </w:r>
+      <w:proofErr w:type="spellEnd"/>
+      <w:r>
+        <w:rPr>
+          <w:b/>
+          <w:lang w:val="en-US"/>
+        </w:rPr>
+        <w:t>’</w:t>
+      </w:r>
+      <w:r>
+        <w:rPr>
+          <w:lang w:val="en-US"/>
+        </w:rPr>
+        <w:t xml:space="preserve"> and </w:t>
+      </w:r>
+      <w:r>
+        <w:rPr>
+          <w:b/>
+          <w:lang w:val="en-US"/>
+        </w:rPr>
+        <w:t>‘</w:t>
+      </w:r>
+      <w:proofErr w:type="spellStart"/>
+      <w:r>
+        <w:rPr>
+          <w:b/>
+          <w:lang w:val="en-US"/>
+        </w:rPr>
+        <w:t>adc_nrng</w:t>
+      </w:r>
+      <w:proofErr w:type="spellEnd"/>
+      <w:r>
+        <w:rPr>
+          <w:b/>
+          <w:lang w:val="en-US"/>
+        </w:rPr>
+        <w:t>’</w:t>
+      </w:r>
+      <w:r>
+        <w:rPr>
+          <w:lang w:val="en-US"/>
+        </w:rPr>
+        <w:t xml:space="preserve"> for estimation of the </w:t>
+      </w:r>
+      <w:r>
+        <w:rPr>
+          <w:b/>
+          <w:lang w:val="en-US"/>
+        </w:rPr>
+        <w:t>‘</w:t>
+      </w:r>
+      <w:proofErr w:type="spellStart"/>
+      <w:r>
+        <w:rPr>
+          <w:b/>
+          <w:lang w:val="en-US"/>
+        </w:rPr>
+        <w:t>lsb</w:t>
+      </w:r>
+      <w:proofErr w:type="spellEnd"/>
+      <w:r>
+        <w:rPr>
+          <w:b/>
+          <w:lang w:val="en-US"/>
+        </w:rPr>
+        <w:t>’</w:t>
+      </w:r>
+      <w:r>
+        <w:rPr>
+          <w:lang w:val="en-US"/>
+        </w:rPr>
+        <w:t xml:space="preserve">. </w:t>
+      </w:r>
+    </w:p>
+    <w:p>
+      <w:pPr>
+        <w:rPr>
+          <w:lang w:val="en-US"/>
+        </w:rPr>
+      </w:pPr>
+      <w:r>
+        <w:rPr>
+          <w:lang w:val="en-US"/>
+        </w:rPr>
+        <w:lastRenderedPageBreak/>
         <w:t xml:space="preserve">Note even if the algorithm will not implement </w:t>
       </w:r>
       <w:r>
@@ -4260,13 +4574,7 @@
         <w:rPr>
           <w:lang w:val="en-US"/>
         </w:rPr>
-        <w:t xml:space="preserve">Algorithm may return any quantities: scalars, vectors or matrices. </w:t>
-      </w:r>
-      <w:r>
-        <w:rPr>
-          <w:lang w:val="en-US"/>
-        </w:rPr>
-        <w:t>Naming of the output quantities is irrelevant. It will be translated by the QWTB toolbox.</w:t>
+        <w:t>Algorithm may return any quantities: scalars, vectors or matrices. Naming of the output quantities is irrelevant. It will be translated by the QWTB toolbox.</w:t>
       </w:r>
     </w:p>
     <w:p>
@@ -4279,8 +4587,75 @@
         <w:rPr>
           <w:lang w:val="en-US"/>
         </w:rPr>
-        <w:t xml:space="preserve">If the algorithm calculates spectrum in some intermediate phase of the calculation, it is preferred to return it as output quantity together with its frequency scale so it can be displayed in the TWM software. </w:t>
-      </w:r>
+        <w:t xml:space="preserve">If the algorithm calculates </w:t>
+      </w:r>
+      <w:r>
+        <w:rPr>
+          <w:lang w:val="en-US"/>
+        </w:rPr>
+        <w:t xml:space="preserve">frequency </w:t>
+      </w:r>
+      <w:r>
+        <w:rPr>
+          <w:b/>
+          <w:lang w:val="en-US"/>
+        </w:rPr>
+        <w:t>spectrum</w:t>
+      </w:r>
+      <w:r>
+        <w:rPr>
+          <w:lang w:val="en-US"/>
+        </w:rPr>
+        <w:t xml:space="preserve"> in some intermediate phase of the calculation, it is preferred to return it as </w:t>
+      </w:r>
+      <w:r>
+        <w:rPr>
+          <w:lang w:val="en-US"/>
+        </w:rPr>
+        <w:t xml:space="preserve">an </w:t>
+      </w:r>
+      <w:r>
+        <w:rPr>
+          <w:lang w:val="en-US"/>
+        </w:rPr>
+        <w:t xml:space="preserve">output quantity together with its frequency scale so it can be displayed in the TWM software. </w:t>
+      </w:r>
+    </w:p>
+    <w:p>
+      <w:pPr>
+        <w:pStyle w:val="Nadpis2"/>
+        <w:rPr>
+          <w:lang w:val="en-US"/>
+        </w:rPr>
+      </w:pPr>
+      <w:r>
+        <w:rPr>
+          <w:lang w:val="en-US"/>
+        </w:rPr>
+        <w:t>Resources</w:t>
+      </w:r>
+    </w:p>
+    <w:p>
+      <w:pPr>
+        <w:rPr>
+          <w:lang w:val="en-US"/>
+        </w:rPr>
+      </w:pPr>
+      <w:r>
+        <w:rPr>
+          <w:lang w:val="en-US"/>
+        </w:rPr>
+        <w:t xml:space="preserve">[1] QWTB toolbox, www: </w:t>
+      </w:r>
+      <w:hyperlink r:id="rId5" w:history="1">
+        <w:r>
+          <w:rPr>
+            <w:rStyle w:val="Hypertextovodkaz"/>
+            <w:lang w:val="en-US"/>
+          </w:rPr>
+          <w:t>https://qwtb.github.io/qwtb/</w:t>
+        </w:r>
+      </w:hyperlink>
     </w:p>
     <w:p>
       <w:pPr>
@@ -4589,6 +4964,17 @@
       <w:szCs w:val="26"/>
     </w:rPr>
   </w:style>
+  <w:style w:type="character" w:styleId="Hypertextovodkaz">
+    <w:name w:val="Hyperlink"/>
+    <w:basedOn w:val="Standardnpsmoodstavce"/>
+    <w:uiPriority w:val="99"/>
+    <w:unhideWhenUsed/>
+    <w:rsid w:val="002528FA"/>
+    <w:rPr>
+      <w:color w:val="0000FF" w:themeColor="hyperlink"/>
+      <w:u w:val="single"/>
+    </w:rPr>
+  </w:style>
 </w:styles>
 </file>
 
@@ -4882,6 +5268,17 @@
       <w:szCs w:val="26"/>
     </w:rPr>
   </w:style>
+  <w:style w:type="character" w:styleId="Hypertextovodkaz">
+    <w:name w:val="Hyperlink"/>
+    <w:basedOn w:val="Standardnpsmoodstavce"/>
+    <w:uiPriority w:val="99"/>
+    <w:unhideWhenUsed/>
+    <w:rsid w:val="002528FA"/>
+    <w:rPr>
+      <w:color w:val="0000FF" w:themeColor="hyperlink"/>
+      <w:u w:val="single"/>
+    </w:rPr>
+  </w:style>
 </w:styles>
 </file>
 

</xml_diff>

<commit_message>
add: TWM demo/testing algorithm with input quantities conditioning (in progress)
</commit_message>
<xml_diff>
--- a/doc/A232 Algorithm Exchange Format.docx
+++ b/doc/A232 Algorithm Exchange Format.docx
@@ -1,6 +1,6 @@
 
 <file path=word/document.xml><?xml version="1.0" encoding="utf-8"?>
-<w:document xmlns:wpc="http://schemas.microsoft.com/office/word/2010/wordprocessingCanvas" xmlns:mc="http://schemas.openxmlformats.org/markup-compatibility/2006" xmlns:o="urn:schemas-microsoft-com:office:office" xmlns:r="http://schemas.openxmlformats.org/officeDocument/2006/relationships" xmlns:m="http://schemas.openxmlformats.org/officeDocument/2006/math" xmlns:v="urn:schemas-microsoft-com:vml" xmlns:wp14="http://schemas.microsoft.com/office/word/2010/wordprocessingDrawing" xmlns:wp="http://schemas.openxmlformats.org/drawingml/2006/wordprocessingDrawing" xmlns:w10="urn:schemas-microsoft-com:office:word" xmlns:w="http://schemas.openxmlformats.org/wordprocessingml/2006/main" xmlns:w14="http://schemas.microsoft.com/office/word/2010/wordml" xmlns:w15="http://schemas.microsoft.com/office/word/2012/wordml" xmlns:wpg="http://schemas.microsoft.com/office/word/2010/wordprocessingGroup" xmlns:wpi="http://schemas.microsoft.com/office/word/2010/wordprocessingInk" xmlns:wne="http://schemas.microsoft.com/office/word/2006/wordml" xmlns:wps="http://schemas.microsoft.com/office/word/2010/wordprocessingShape" mc:Ignorable="w14 w15 wp14">
+<w:document xmlns:wpc="http://schemas.microsoft.com/office/word/2010/wordprocessingCanvas" xmlns:mc="http://schemas.openxmlformats.org/markup-compatibility/2006" xmlns:o="urn:schemas-microsoft-com:office:office" xmlns:r="http://schemas.openxmlformats.org/officeDocument/2006/relationships" xmlns:m="http://schemas.openxmlformats.org/officeDocument/2006/math" xmlns:v="urn:schemas-microsoft-com:vml" xmlns:wp14="http://schemas.microsoft.com/office/word/2010/wordprocessingDrawing" xmlns:wp="http://schemas.openxmlformats.org/drawingml/2006/wordprocessingDrawing" xmlns:w10="urn:schemas-microsoft-com:office:word" xmlns:w="http://schemas.openxmlformats.org/wordprocessingml/2006/main" xmlns:w14="http://schemas.microsoft.com/office/word/2010/wordml" xmlns:wpg="http://schemas.microsoft.com/office/word/2010/wordprocessingGroup" xmlns:wpi="http://schemas.microsoft.com/office/word/2010/wordprocessingInk" xmlns:wne="http://schemas.microsoft.com/office/word/2006/wordml" xmlns:wps="http://schemas.microsoft.com/office/word/2010/wordprocessingShape" mc:Ignorable="w14 wp14">
   <w:body>
     <w:p>
       <w:pPr>
@@ -293,7 +293,21 @@
         <w:rPr>
           <w:lang w:val="en-US"/>
         </w:rPr>
-        <w:t>, Stanislav Ma</w:t>
+        <w:t xml:space="preserve">, </w:t>
+      </w:r>
+      <w:proofErr w:type="spellStart"/>
+      <w:r>
+        <w:rPr>
+          <w:lang w:val="en-US"/>
+        </w:rPr>
+        <w:t>Stanislav</w:t>
+      </w:r>
+      <w:proofErr w:type="spellEnd"/>
+      <w:r>
+        <w:rPr>
+          <w:lang w:val="en-US"/>
+        </w:rPr>
+        <w:t xml:space="preserve"> Ma</w:t>
       </w:r>
       <w:proofErr w:type="spellStart"/>
       <w:r>
@@ -1047,6 +1061,7 @@
           </w:tcPr>
           <w:p>
             <w:pPr>
+              <w:spacing w:after="200" w:line="276" w:lineRule="auto"/>
               <w:rPr>
                 <w:ins w:id="67" w:author="smaslan" w:date="2018-01-18T16:19:00Z"/>
                 <w:lang w:val="en-US"/>
@@ -1083,6 +1098,7 @@
           </w:tcPr>
           <w:p>
             <w:pPr>
+              <w:spacing w:after="200" w:line="276" w:lineRule="auto"/>
               <w:rPr>
                 <w:ins w:id="72" w:author="smaslan" w:date="2018-01-18T16:19:00Z"/>
                 <w:lang w:val="en-US"/>
@@ -1117,6 +1133,7 @@
           </w:tcPr>
           <w:p>
             <w:pPr>
+              <w:spacing w:after="200" w:line="276" w:lineRule="auto"/>
               <w:rPr>
                 <w:ins w:id="77" w:author="smaslan" w:date="2018-01-18T16:19:00Z"/>
                 <w:lang w:val="en-US"/>
@@ -1167,6 +1184,7 @@
           </w:tcPr>
           <w:p>
             <w:pPr>
+              <w:spacing w:after="200" w:line="276" w:lineRule="auto"/>
               <w:rPr>
                 <w:ins w:id="85" w:author="smaslan" w:date="2018-01-18T16:19:00Z"/>
                 <w:lang w:val="en-US"/>
@@ -1257,6 +1275,7 @@
           </w:tcPr>
           <w:p>
             <w:pPr>
+              <w:spacing w:after="200" w:line="276" w:lineRule="auto"/>
               <w:rPr>
                 <w:ins w:id="97" w:author="smaslan" w:date="2018-01-18T16:22:00Z"/>
                 <w:lang w:val="en-US"/>
@@ -1468,6 +1487,7 @@
               <w:rPr>
                 <w:lang w:val="en-US"/>
               </w:rPr>
+              <w:lastRenderedPageBreak/>
               <w:t>y or</w:t>
             </w:r>
           </w:p>
@@ -1481,16 +1501,8 @@
               <w:rPr>
                 <w:lang w:val="en-US"/>
               </w:rPr>
-              <w:t xml:space="preserve">u and </w:t>
-            </w:r>
-            <w:proofErr w:type="spellStart"/>
-            <w:r>
-              <w:rPr>
-                <w:lang w:val="en-US"/>
-              </w:rPr>
-              <w:t>i</w:t>
-            </w:r>
-            <w:proofErr w:type="spellEnd"/>
+              <w:t>u and i</w:t>
+            </w:r>
           </w:p>
         </w:tc>
         <w:tc>
@@ -1638,7 +1650,6 @@
               <w:rPr>
                 <w:lang w:val="en-US"/>
               </w:rPr>
-              <w:lastRenderedPageBreak/>
               <w:t>For multichannel algorithms, such as power, two vectors are passed, the voltage and current. Both ‘</w:t>
             </w:r>
             <w:r>
@@ -1659,7 +1670,6 @@
               </w:rPr>
               <w:t>’ and ‘</w:t>
             </w:r>
-            <w:proofErr w:type="spellStart"/>
             <w:r>
               <w:rPr>
                 <w:b/>
@@ -1672,7 +1682,6 @@
               </w:rPr>
               <w:t>i</w:t>
             </w:r>
-            <w:proofErr w:type="spellEnd"/>
             <w:r>
               <w:rPr>
                 <w:lang w:val="en-US"/>
@@ -1771,7 +1780,6 @@
                 </w:rPr>
                 <w:t>, ‘</w:t>
               </w:r>
-              <w:proofErr w:type="spellStart"/>
               <w:r>
                 <w:rPr>
                   <w:b/>
@@ -1784,7 +1792,6 @@
                 </w:rPr>
                 <w:t>i</w:t>
               </w:r>
-              <w:proofErr w:type="spellEnd"/>
               <w:r>
                 <w:rPr>
                   <w:lang w:val="en-US"/>
@@ -1839,7 +1846,6 @@
               <w:rPr>
                 <w:lang w:val="en-US"/>
               </w:rPr>
-              <w:lastRenderedPageBreak/>
               <w:t>time_shift</w:t>
             </w:r>
             <w:proofErr w:type="spellEnd"/>
@@ -1917,7 +1923,6 @@
               </w:rPr>
               <w:t>’ and ‘</w:t>
             </w:r>
-            <w:proofErr w:type="spellStart"/>
             <w:r>
               <w:rPr>
                 <w:b/>
@@ -1930,7 +1935,6 @@
               </w:rPr>
               <w:t>i</w:t>
             </w:r>
-            <w:proofErr w:type="spellEnd"/>
             <w:r>
               <w:rPr>
                 <w:lang w:val="en-US"/>
@@ -3165,7 +3169,14 @@
               <w:rPr>
                 <w:lang w:val="en-US"/>
               </w:rPr>
-              <w:t>] for dividers or [A</w:t>
+              <w:t>] for dividers or [</w:t>
+            </w:r>
+            <w:proofErr w:type="spellStart"/>
+            <w:r>
+              <w:rPr>
+                <w:lang w:val="en-US"/>
+              </w:rPr>
+              <w:t>A</w:t>
             </w:r>
             <w:r>
               <w:rPr>
@@ -3173,6 +3184,7 @@
               </w:rPr>
               <w:t>in</w:t>
             </w:r>
+            <w:proofErr w:type="spellEnd"/>
             <w:r>
               <w:rPr>
                 <w:lang w:val="en-US"/>
@@ -3629,7 +3641,14 @@
               <w:rPr>
                 <w:lang w:val="en-US"/>
               </w:rPr>
-              <w:t xml:space="preserve"> Dependent on the frequency ‘</w:t>
+              <w:t xml:space="preserve"> Dependent on </w:t>
+            </w:r>
+            <w:r>
+              <w:rPr>
+                <w:lang w:val="en-US"/>
+              </w:rPr>
+              <w:lastRenderedPageBreak/>
+              <w:t>the frequency ‘</w:t>
             </w:r>
             <w:proofErr w:type="spellStart"/>
             <w:r>
@@ -3690,6 +3709,7 @@
               <w:rPr>
                 <w:lang w:val="en-US"/>
               </w:rPr>
+              <w:lastRenderedPageBreak/>
               <w:t>tr_phi_f</w:t>
             </w:r>
             <w:proofErr w:type="spellEnd"/>
@@ -3749,14 +3769,7 @@
               <w:rPr>
                 <w:lang w:val="en-US"/>
               </w:rPr>
-              <w:t xml:space="preserve">Real column </w:t>
-            </w:r>
-            <w:r>
-              <w:rPr>
-                <w:lang w:val="en-US"/>
-              </w:rPr>
-              <w:lastRenderedPageBreak/>
-              <w:t>vector</w:t>
+              <w:t>Real column vector</w:t>
             </w:r>
           </w:p>
         </w:tc>
@@ -3774,7 +3787,6 @@
               <w:rPr>
                 <w:lang w:val="en-US"/>
               </w:rPr>
-              <w:lastRenderedPageBreak/>
               <w:t>Independent variable of the ‘</w:t>
             </w:r>
             <w:proofErr w:type="spellStart"/>
@@ -3795,14 +3807,7 @@
               <w:rPr>
                 <w:lang w:val="en-US"/>
               </w:rPr>
-              <w:t xml:space="preserve">’ containing </w:t>
-            </w:r>
-            <w:r>
-              <w:rPr>
-                <w:lang w:val="en-US"/>
-              </w:rPr>
-              <w:lastRenderedPageBreak/>
-              <w:t>nominal frequency in [Hertz], one item per row of ‘</w:t>
+              <w:t>’ containing nominal frequency in [Hertz], one item per row of ‘</w:t>
             </w:r>
             <w:proofErr w:type="spellStart"/>
             <w:r>
@@ -3843,7 +3848,6 @@
               <w:rPr>
                 <w:lang w:val="en-US"/>
               </w:rPr>
-              <w:lastRenderedPageBreak/>
               <w:t>tr_phi_a</w:t>
             </w:r>
             <w:proofErr w:type="spellEnd"/>
@@ -4115,35 +4119,7 @@
               <w:rPr>
                 <w:lang w:val="en-US"/>
               </w:rPr>
-              <w:t>Complex crosstalk coefficients expressing complex transfer from ‘u’ channel to ‘</w:t>
-            </w:r>
-            <w:proofErr w:type="spellStart"/>
-            <w:r>
-              <w:rPr>
-                <w:lang w:val="en-US"/>
-              </w:rPr>
-              <w:t>i</w:t>
-            </w:r>
-            <w:proofErr w:type="spellEnd"/>
-            <w:r>
-              <w:rPr>
-                <w:lang w:val="en-US"/>
-              </w:rPr>
-              <w:t>’ channel defined as: crosstalk = </w:t>
-            </w:r>
-            <w:proofErr w:type="spellStart"/>
-            <w:r>
-              <w:rPr>
-                <w:lang w:val="en-US"/>
-              </w:rPr>
-              <w:t>i</w:t>
-            </w:r>
-            <w:proofErr w:type="spellEnd"/>
-            <w:r>
-              <w:rPr>
-                <w:lang w:val="en-US"/>
-              </w:rPr>
-              <w:t>/u. Crosstalk in the opposite direction is assumed to be identical.</w:t>
+              <w:t>Complex crosstalk coefficients expressing complex transfer from ‘u’ channel to ‘i’ channel defined as: crosstalk = i/u. Crosstalk in the opposite direction is assumed to be identical.</w:t>
             </w:r>
             <w:r>
               <w:rPr>
@@ -5798,14 +5774,14 @@
                 <w:rPr>
                   <w:lang w:val="en-US"/>
                 </w:rPr>
-                <w:t>Effective series impedance of the transducer’s output terminals in Ls-</w:t>
+                <w:t xml:space="preserve">Effective series impedance of the transducer’s output terminals in </w:t>
               </w:r>
               <w:proofErr w:type="spellStart"/>
               <w:r>
                 <w:rPr>
                   <w:lang w:val="en-US"/>
                 </w:rPr>
-                <w:t>Rs</w:t>
+                <w:t>Ls-Rs</w:t>
               </w:r>
               <w:proofErr w:type="spellEnd"/>
               <w:r>
@@ -5916,62 +5892,62 @@
                 <w:rPr>
                   <w:lang w:val="en-US"/>
                 </w:rPr>
-                <w:t>tr_</w:t>
-              </w:r>
-            </w:ins>
-            <w:ins w:id="320" w:author="smaslan" w:date="2018-01-18T16:50:00Z">
-              <w:r>
-                <w:rPr>
-                  <w:lang w:val="en-US"/>
-                </w:rPr>
-                <w:t>Yca_Cp</w:t>
-              </w:r>
-              <w:proofErr w:type="spellEnd"/>
-            </w:ins>
-          </w:p>
-          <w:p>
-            <w:pPr>
-              <w:rPr>
-                <w:ins w:id="321" w:author="smaslan" w:date="2018-01-18T16:50:00Z"/>
-                <w:lang w:val="en-US"/>
-              </w:rPr>
-            </w:pPr>
-            <w:proofErr w:type="spellStart"/>
-            <w:ins w:id="322" w:author="Stanislav Maslan" w:date="2018-01-22T21:02:00Z">
-              <w:r>
-                <w:rPr>
-                  <w:lang w:val="en-US"/>
-                </w:rPr>
-                <w:t>tr_</w:t>
-              </w:r>
-            </w:ins>
-            <w:ins w:id="323" w:author="smaslan" w:date="2018-01-18T16:50:00Z">
-              <w:r>
-                <w:rPr>
-                  <w:lang w:val="en-US"/>
-                </w:rPr>
-                <w:t>Yca_D</w:t>
-              </w:r>
-              <w:proofErr w:type="spellEnd"/>
-            </w:ins>
-          </w:p>
-          <w:p>
-            <w:pPr>
-              <w:rPr>
-                <w:ins w:id="324" w:author="smaslan" w:date="2018-01-18T16:50:00Z"/>
-                <w:lang w:val="en-US"/>
-              </w:rPr>
-            </w:pPr>
-            <w:proofErr w:type="spellStart"/>
-            <w:ins w:id="325" w:author="Stanislav Maslan" w:date="2018-01-22T21:02:00Z">
-              <w:r>
-                <w:rPr>
-                  <w:lang w:val="en-US"/>
-                </w:rPr>
                 <w:lastRenderedPageBreak/>
                 <w:t>tr_</w:t>
               </w:r>
             </w:ins>
+            <w:ins w:id="320" w:author="smaslan" w:date="2018-01-18T16:50:00Z">
+              <w:r>
+                <w:rPr>
+                  <w:lang w:val="en-US"/>
+                </w:rPr>
+                <w:t>Yca_Cp</w:t>
+              </w:r>
+              <w:proofErr w:type="spellEnd"/>
+            </w:ins>
+          </w:p>
+          <w:p>
+            <w:pPr>
+              <w:rPr>
+                <w:ins w:id="321" w:author="smaslan" w:date="2018-01-18T16:50:00Z"/>
+                <w:lang w:val="en-US"/>
+              </w:rPr>
+            </w:pPr>
+            <w:proofErr w:type="spellStart"/>
+            <w:ins w:id="322" w:author="Stanislav Maslan" w:date="2018-01-22T21:02:00Z">
+              <w:r>
+                <w:rPr>
+                  <w:lang w:val="en-US"/>
+                </w:rPr>
+                <w:t>tr_</w:t>
+              </w:r>
+            </w:ins>
+            <w:ins w:id="323" w:author="smaslan" w:date="2018-01-18T16:50:00Z">
+              <w:r>
+                <w:rPr>
+                  <w:lang w:val="en-US"/>
+                </w:rPr>
+                <w:t>Yca_D</w:t>
+              </w:r>
+              <w:proofErr w:type="spellEnd"/>
+            </w:ins>
+          </w:p>
+          <w:p>
+            <w:pPr>
+              <w:rPr>
+                <w:ins w:id="324" w:author="smaslan" w:date="2018-01-18T16:50:00Z"/>
+                <w:lang w:val="en-US"/>
+              </w:rPr>
+            </w:pPr>
+            <w:proofErr w:type="spellStart"/>
+            <w:ins w:id="325" w:author="Stanislav Maslan" w:date="2018-01-22T21:02:00Z">
+              <w:r>
+                <w:rPr>
+                  <w:lang w:val="en-US"/>
+                </w:rPr>
+                <w:t>tr_</w:t>
+              </w:r>
+            </w:ins>
             <w:ins w:id="326" w:author="smaslan" w:date="2018-01-18T16:50:00Z">
               <w:r>
                 <w:rPr>
@@ -5999,7 +5975,6 @@
                 <w:rPr>
                   <w:lang w:val="en-US"/>
                 </w:rPr>
-                <w:lastRenderedPageBreak/>
                 <w:t>1</w:t>
               </w:r>
             </w:ins>
@@ -6056,14 +6031,7 @@
                 <w:rPr>
                   <w:lang w:val="en-US"/>
                 </w:rPr>
-                <w:t xml:space="preserve">-D format, one row per </w:t>
-              </w:r>
-              <w:r>
-                <w:rPr>
-                  <w:lang w:val="en-US"/>
-                </w:rPr>
-                <w:lastRenderedPageBreak/>
-                <w:t>frequency in ‘</w:t>
+                <w:t>-D format, one row per frequency in ‘</w:t>
               </w:r>
             </w:ins>
             <w:proofErr w:type="spellStart"/>
@@ -6155,6 +6123,7 @@
           </w:tcPr>
           <w:p>
             <w:pPr>
+              <w:spacing w:after="200" w:line="276" w:lineRule="auto"/>
               <w:rPr>
                 <w:ins w:id="340" w:author="smaslan" w:date="2018-01-18T16:51:00Z"/>
                 <w:rPrChange w:id="341" w:author="Stanislav Maslan" w:date="2018-01-21T11:35:00Z">
@@ -6175,7 +6144,6 @@
                     </w:rPr>
                   </w:rPrChange>
                 </w:rPr>
-                <w:lastRenderedPageBreak/>
                 <w:t>Zcb_Rs</w:t>
               </w:r>
               <w:proofErr w:type="spellEnd"/>
@@ -6183,6 +6151,7 @@
           </w:p>
           <w:p>
             <w:pPr>
+              <w:spacing w:after="200" w:line="276" w:lineRule="auto"/>
               <w:rPr>
                 <w:ins w:id="345" w:author="smaslan" w:date="2018-01-18T16:51:00Z"/>
                 <w:rPrChange w:id="346" w:author="Stanislav Maslan" w:date="2018-01-21T11:35:00Z">
@@ -6210,6 +6179,7 @@
           </w:p>
           <w:p>
             <w:pPr>
+              <w:spacing w:after="200" w:line="276" w:lineRule="auto"/>
               <w:rPr>
                 <w:ins w:id="350" w:author="smaslan" w:date="2018-01-18T16:51:00Z"/>
                 <w:rPrChange w:id="351" w:author="Stanislav Maslan" w:date="2018-01-21T11:35:00Z">
@@ -6242,6 +6212,7 @@
           </w:tcPr>
           <w:p>
             <w:pPr>
+              <w:spacing w:after="200" w:line="276" w:lineRule="auto"/>
               <w:rPr>
                 <w:ins w:id="355" w:author="smaslan" w:date="2018-01-18T16:51:00Z"/>
                 <w:rPrChange w:id="356" w:author="Stanislav Maslan" w:date="2018-01-21T11:35:00Z">
@@ -6296,14 +6267,14 @@
                 <w:rPr>
                   <w:lang w:val="en-US"/>
                 </w:rPr>
-                <w:t>Effective series impedance of the cable(s) between transducer and digitizer in Ls-</w:t>
+                <w:t xml:space="preserve">Effective series impedance of the cable(s) between transducer and digitizer in </w:t>
               </w:r>
               <w:proofErr w:type="spellStart"/>
               <w:r>
                 <w:rPr>
                   <w:lang w:val="en-US"/>
                 </w:rPr>
-                <w:t>Rs</w:t>
+                <w:t>Ls-Rs</w:t>
               </w:r>
               <w:proofErr w:type="spellEnd"/>
               <w:r>
@@ -6990,23 +6961,7 @@
           <w:b/>
           <w:lang w:val="en-US"/>
         </w:rPr>
-        <w:t>‘</w:t>
-      </w:r>
-      <w:proofErr w:type="spellStart"/>
-      <w:r>
-        <w:rPr>
-          <w:b/>
-          <w:lang w:val="en-US"/>
-        </w:rPr>
-        <w:t>i</w:t>
-      </w:r>
-      <w:proofErr w:type="spellEnd"/>
-      <w:r>
-        <w:rPr>
-          <w:b/>
-          <w:lang w:val="en-US"/>
-        </w:rPr>
-        <w:t>’</w:t>
+        <w:t>‘i’</w:t>
       </w:r>
       <w:r>
         <w:rPr>
@@ -7039,7 +6994,6 @@
           </w:rPr>
           <w:t>’ and ‘</w:t>
         </w:r>
-        <w:proofErr w:type="spellStart"/>
         <w:r>
           <w:rPr>
             <w:b/>
@@ -7050,20 +7004,7 @@
               </w:rPr>
             </w:rPrChange>
           </w:rPr>
-          <w:t>i</w:t>
-        </w:r>
-        <w:proofErr w:type="spellEnd"/>
-        <w:r>
-          <w:rPr>
-            <w:b/>
-            <w:lang w:val="en-US"/>
-            <w:rPrChange w:id="389" w:author="Stanislav Maslan" w:date="2018-01-21T13:50:00Z">
-              <w:rPr>
-                <w:lang w:val="en-US"/>
-              </w:rPr>
-            </w:rPrChange>
-          </w:rPr>
-          <w:t>_</w:t>
+          <w:t>i_</w:t>
         </w:r>
         <w:r>
           <w:rPr>
@@ -7398,7 +7339,7 @@
     <w:p>
       <w:pPr>
         <w:rPr>
-          <w:ins w:id="390" w:author="Stanislav Maslan" w:date="2018-01-21T12:45:00Z"/>
+          <w:ins w:id="389" w:author="Stanislav Maslan" w:date="2018-01-21T12:45:00Z"/>
           <w:b/>
           <w:lang w:val="en-US"/>
         </w:rPr>
@@ -7407,16 +7348,16 @@
     <w:p>
       <w:pPr>
         <w:rPr>
-          <w:ins w:id="391" w:author="Stanislav Maslan" w:date="2018-01-21T12:41:00Z"/>
+          <w:ins w:id="390" w:author="Stanislav Maslan" w:date="2018-01-21T12:41:00Z"/>
           <w:lang w:val="en-US"/>
         </w:rPr>
       </w:pPr>
-      <w:ins w:id="392" w:author="Stanislav Maslan" w:date="2018-01-21T12:38:00Z">
+      <w:ins w:id="391" w:author="Stanislav Maslan" w:date="2018-01-21T12:38:00Z">
         <w:r>
           <w:rPr>
             <w:b/>
             <w:lang w:val="en-US"/>
-            <w:rPrChange w:id="393" w:author="Stanislav Maslan" w:date="2018-01-21T12:44:00Z">
+            <w:rPrChange w:id="392" w:author="Stanislav Maslan" w:date="2018-01-21T12:44:00Z">
               <w:rPr>
                 <w:lang w:val="en-US"/>
               </w:rPr>
@@ -7425,12 +7366,12 @@
           <w:t>Note 2)</w:t>
         </w:r>
       </w:ins>
-      <w:ins w:id="394" w:author="Stanislav Maslan" w:date="2018-01-21T12:44:00Z">
+      <w:ins w:id="393" w:author="Stanislav Maslan" w:date="2018-01-21T12:44:00Z">
         <w:r>
           <w:rPr>
             <w:b/>
             <w:lang w:val="en-US"/>
-            <w:rPrChange w:id="395" w:author="Stanislav Maslan" w:date="2018-01-21T12:44:00Z">
+            <w:rPrChange w:id="394" w:author="Stanislav Maslan" w:date="2018-01-21T12:44:00Z">
               <w:rPr>
                 <w:lang w:val="en-US"/>
               </w:rPr>
@@ -7439,7 +7380,7 @@
           <w:t>:</w:t>
         </w:r>
       </w:ins>
-      <w:ins w:id="396" w:author="Stanislav Maslan" w:date="2018-01-21T12:38:00Z">
+      <w:ins w:id="395" w:author="Stanislav Maslan" w:date="2018-01-21T12:38:00Z">
         <w:r>
           <w:rPr>
             <w:lang w:val="en-US"/>
@@ -7447,7 +7388,7 @@
           <w:t xml:space="preserve"> The TWM supports differential </w:t>
         </w:r>
       </w:ins>
-      <w:ins w:id="397" w:author="Stanislav Maslan" w:date="2018-01-21T13:51:00Z">
+      <w:ins w:id="396" w:author="Stanislav Maslan" w:date="2018-01-21T13:51:00Z">
         <w:r>
           <w:rPr>
             <w:lang w:val="en-US"/>
@@ -7455,7 +7396,7 @@
           <w:t xml:space="preserve">connection of the </w:t>
         </w:r>
       </w:ins>
-      <w:ins w:id="398" w:author="Stanislav Maslan" w:date="2018-01-21T12:38:00Z">
+      <w:ins w:id="397" w:author="Stanislav Maslan" w:date="2018-01-21T12:38:00Z">
         <w:r>
           <w:rPr>
             <w:lang w:val="en-US"/>
@@ -7463,7 +7404,7 @@
           <w:t>transducers</w:t>
         </w:r>
       </w:ins>
-      <w:ins w:id="399" w:author="Stanislav Maslan" w:date="2018-01-21T13:51:00Z">
+      <w:ins w:id="398" w:author="Stanislav Maslan" w:date="2018-01-21T13:51:00Z">
         <w:r>
           <w:rPr>
             <w:lang w:val="en-US"/>
@@ -7471,29 +7412,99 @@
           <w:t xml:space="preserve">, i.e. each transducer have two digitizer channels assigned: </w:t>
         </w:r>
       </w:ins>
-      <w:ins w:id="400" w:author="Stanislav Maslan" w:date="2018-01-21T13:52:00Z">
-        <w:r>
-          <w:rPr>
-            <w:lang w:val="en-US"/>
-          </w:rPr>
-          <w:t>(</w:t>
+      <w:ins w:id="399" w:author="Stanislav Maslan" w:date="2018-01-21T13:52:00Z">
+        <w:r>
+          <w:rPr>
+            <w:lang w:val="en-US"/>
+          </w:rPr>
+          <w:t>(i) high-side, (ii) low-side.</w:t>
+        </w:r>
+      </w:ins>
+      <w:ins w:id="400" w:author="Stanislav Maslan" w:date="2018-01-21T13:51:00Z">
+        <w:r>
+          <w:rPr>
+            <w:lang w:val="en-US"/>
+          </w:rPr>
+          <w:t xml:space="preserve"> </w:t>
+        </w:r>
+      </w:ins>
+      <w:ins w:id="401" w:author="Stanislav Maslan" w:date="2018-01-21T13:52:00Z">
+        <w:r>
+          <w:rPr>
+            <w:lang w:val="en-US"/>
+          </w:rPr>
+          <w:t>I</w:t>
+        </w:r>
+      </w:ins>
+      <w:ins w:id="402" w:author="Stanislav Maslan" w:date="2018-01-21T13:51:00Z">
+        <w:r>
+          <w:rPr>
+            <w:lang w:val="en-US"/>
+          </w:rPr>
+          <w:t>f the algorithm has input quantity ‘</w:t>
         </w:r>
         <w:proofErr w:type="spellStart"/>
         <w:r>
           <w:rPr>
-            <w:lang w:val="en-US"/>
-          </w:rPr>
-          <w:t>i</w:t>
+            <w:b/>
+            <w:lang w:val="en-US"/>
+            <w:rPrChange w:id="403" w:author="Stanislav Maslan" w:date="2018-01-21T13:51:00Z">
+              <w:rPr>
+                <w:lang w:val="en-US"/>
+              </w:rPr>
+            </w:rPrChange>
+          </w:rPr>
+          <w:t>support_diff</w:t>
         </w:r>
         <w:proofErr w:type="spellEnd"/>
         <w:r>
           <w:rPr>
             <w:lang w:val="en-US"/>
           </w:rPr>
-          <w:t>) high-side, (ii) low-side.</w:t>
+          <w:t>’</w:t>
         </w:r>
       </w:ins>
-      <w:ins w:id="401" w:author="Stanislav Maslan" w:date="2018-01-21T13:51:00Z">
+      <w:ins w:id="404" w:author="Stanislav Maslan" w:date="2018-01-21T13:52:00Z">
+        <w:r>
+          <w:rPr>
+            <w:lang w:val="en-US"/>
+          </w:rPr>
+          <w:t xml:space="preserve"> and </w:t>
+        </w:r>
+      </w:ins>
+      <w:ins w:id="405" w:author="Stanislav Maslan" w:date="2018-01-21T13:53:00Z">
+        <w:r>
+          <w:rPr>
+            <w:lang w:val="en-US"/>
+          </w:rPr>
+          <w:t xml:space="preserve">user </w:t>
+        </w:r>
+      </w:ins>
+      <w:ins w:id="406" w:author="Stanislav Maslan" w:date="2018-01-23T20:55:00Z">
+        <w:r>
+          <w:rPr>
+            <w:lang w:val="en-US"/>
+          </w:rPr>
+          <w:t xml:space="preserve">sets </w:t>
+        </w:r>
+      </w:ins>
+      <w:ins w:id="407" w:author="Stanislav Maslan" w:date="2018-01-21T13:53:00Z">
+        <w:r>
+          <w:rPr>
+            <w:lang w:val="en-US"/>
+          </w:rPr>
+          <w:t xml:space="preserve">the TWM to the differential mode, the TWM will </w:t>
+        </w:r>
+      </w:ins>
+      <w:ins w:id="408" w:author="Stanislav Maslan" w:date="2018-01-23T21:03:00Z">
+        <w:r>
+          <w:rPr>
+            <w:lang w:val="en-US"/>
+          </w:rPr>
+          <w:t>pass</w:t>
+        </w:r>
+      </w:ins>
+      <w:ins w:id="409" w:author="Stanislav Maslan" w:date="2018-01-21T13:53:00Z">
         <w:r>
           <w:rPr>
             <w:lang w:val="en-US"/>
@@ -7501,147 +7512,63 @@
           <w:t xml:space="preserve"> </w:t>
         </w:r>
       </w:ins>
-      <w:ins w:id="402" w:author="Stanislav Maslan" w:date="2018-01-21T13:52:00Z">
-        <w:r>
-          <w:rPr>
-            <w:lang w:val="en-US"/>
-          </w:rPr>
-          <w:t>I</w:t>
+      <w:ins w:id="410" w:author="Stanislav Maslan" w:date="2018-01-21T13:54:00Z">
+        <w:r>
+          <w:rPr>
+            <w:lang w:val="en-US"/>
+          </w:rPr>
+          <w:t>additional</w:t>
         </w:r>
       </w:ins>
-      <w:ins w:id="403" w:author="Stanislav Maslan" w:date="2018-01-21T13:51:00Z">
-        <w:r>
-          <w:rPr>
-            <w:lang w:val="en-US"/>
-          </w:rPr>
-          <w:t>f the algorithm has input quantity ‘</w:t>
-        </w:r>
-        <w:proofErr w:type="spellStart"/>
-        <w:r>
-          <w:rPr>
-            <w:b/>
-            <w:lang w:val="en-US"/>
-            <w:rPrChange w:id="404" w:author="Stanislav Maslan" w:date="2018-01-21T13:51:00Z">
-              <w:rPr>
-                <w:lang w:val="en-US"/>
-              </w:rPr>
-            </w:rPrChange>
-          </w:rPr>
-          <w:t>support_diff</w:t>
-        </w:r>
-        <w:proofErr w:type="spellEnd"/>
-        <w:r>
-          <w:rPr>
-            <w:lang w:val="en-US"/>
-          </w:rPr>
-          <w:t>’</w:t>
+      <w:ins w:id="411" w:author="Stanislav Maslan" w:date="2018-01-21T13:53:00Z">
+        <w:r>
+          <w:rPr>
+            <w:lang w:val="en-US"/>
+          </w:rPr>
+          <w:t xml:space="preserve"> </w:t>
         </w:r>
       </w:ins>
-      <w:ins w:id="405" w:author="Stanislav Maslan" w:date="2018-01-21T13:52:00Z">
-        <w:r>
-          <w:rPr>
-            <w:lang w:val="en-US"/>
-          </w:rPr>
-          <w:t xml:space="preserve"> and </w:t>
+      <w:ins w:id="412" w:author="Stanislav Maslan" w:date="2018-01-21T13:54:00Z">
+        <w:r>
+          <w:rPr>
+            <w:lang w:val="en-US"/>
+          </w:rPr>
+          <w:t>quantities for the low-side of the transducer (ADC channel data and its corrections).</w:t>
         </w:r>
       </w:ins>
-      <w:ins w:id="406" w:author="Stanislav Maslan" w:date="2018-01-21T13:53:00Z">
-        <w:r>
-          <w:rPr>
-            <w:lang w:val="en-US"/>
-          </w:rPr>
-          <w:t xml:space="preserve">user </w:t>
+      <w:ins w:id="413" w:author="Stanislav Maslan" w:date="2018-01-21T12:38:00Z">
+        <w:r>
+          <w:rPr>
+            <w:lang w:val="en-US"/>
+          </w:rPr>
+          <w:t xml:space="preserve"> </w:t>
         </w:r>
       </w:ins>
-      <w:ins w:id="407" w:author="Stanislav Maslan" w:date="2018-01-23T20:55:00Z">
-        <w:r>
-          <w:rPr>
-            <w:lang w:val="en-US"/>
-          </w:rPr>
-          <w:t xml:space="preserve">sets </w:t>
+      <w:ins w:id="414" w:author="Stanislav Maslan" w:date="2018-01-21T13:55:00Z">
+        <w:r>
+          <w:rPr>
+            <w:lang w:val="en-US"/>
+          </w:rPr>
+          <w:t xml:space="preserve">If user of TWM sets it to single-ended mode, the TWM will </w:t>
         </w:r>
       </w:ins>
-      <w:ins w:id="408" w:author="Stanislav Maslan" w:date="2018-01-21T13:53:00Z">
-        <w:r>
-          <w:rPr>
-            <w:lang w:val="en-US"/>
-          </w:rPr>
-          <w:t xml:space="preserve">the TWM to the differential mode, the TWM will </w:t>
+      <w:ins w:id="415" w:author="Stanislav Maslan" w:date="2018-01-21T13:56:00Z">
+        <w:r>
+          <w:rPr>
+            <w:lang w:val="en-US"/>
+          </w:rPr>
+          <w:t xml:space="preserve">pass only the single ended quantities. </w:t>
         </w:r>
       </w:ins>
-      <w:ins w:id="409" w:author="Stanislav Maslan" w:date="2018-01-23T21:03:00Z">
-        <w:r>
-          <w:rPr>
-            <w:lang w:val="en-US"/>
-          </w:rPr>
-          <w:t>pass</w:t>
+      <w:ins w:id="416" w:author="Stanislav Maslan" w:date="2018-01-21T13:54:00Z">
+        <w:r>
+          <w:rPr>
+            <w:lang w:val="en-US"/>
+          </w:rPr>
+          <w:t xml:space="preserve">The </w:t>
         </w:r>
       </w:ins>
-      <w:ins w:id="410" w:author="Stanislav Maslan" w:date="2018-01-21T13:53:00Z">
-        <w:r>
-          <w:rPr>
-            <w:lang w:val="en-US"/>
-          </w:rPr>
-          <w:t xml:space="preserve"> </w:t>
-        </w:r>
-      </w:ins>
-      <w:ins w:id="411" w:author="Stanislav Maslan" w:date="2018-01-21T13:54:00Z">
-        <w:r>
-          <w:rPr>
-            <w:lang w:val="en-US"/>
-          </w:rPr>
-          <w:t>additional</w:t>
-        </w:r>
-      </w:ins>
-      <w:ins w:id="412" w:author="Stanislav Maslan" w:date="2018-01-21T13:53:00Z">
-        <w:r>
-          <w:rPr>
-            <w:lang w:val="en-US"/>
-          </w:rPr>
-          <w:t xml:space="preserve"> </w:t>
-        </w:r>
-      </w:ins>
-      <w:ins w:id="413" w:author="Stanislav Maslan" w:date="2018-01-21T13:54:00Z">
-        <w:r>
-          <w:rPr>
-            <w:lang w:val="en-US"/>
-          </w:rPr>
-          <w:t>quantities for the low-side of the transducer (ADC channel data and its corrections).</w:t>
-        </w:r>
-      </w:ins>
-      <w:ins w:id="414" w:author="Stanislav Maslan" w:date="2018-01-21T12:38:00Z">
-        <w:r>
-          <w:rPr>
-            <w:lang w:val="en-US"/>
-          </w:rPr>
-          <w:t xml:space="preserve"> </w:t>
-        </w:r>
-      </w:ins>
-      <w:ins w:id="415" w:author="Stanislav Maslan" w:date="2018-01-21T13:55:00Z">
-        <w:r>
-          <w:rPr>
-            <w:lang w:val="en-US"/>
-          </w:rPr>
-          <w:t xml:space="preserve">If user of TWM sets it to single-ended mode, the TWM will </w:t>
-        </w:r>
-      </w:ins>
-      <w:ins w:id="416" w:author="Stanislav Maslan" w:date="2018-01-21T13:56:00Z">
-        <w:r>
-          <w:rPr>
-            <w:lang w:val="en-US"/>
-          </w:rPr>
-          <w:t xml:space="preserve">pass only the single ended quantities. </w:t>
-        </w:r>
-      </w:ins>
-      <w:ins w:id="417" w:author="Stanislav Maslan" w:date="2018-01-21T13:54:00Z">
-        <w:r>
-          <w:rPr>
-            <w:lang w:val="en-US"/>
-          </w:rPr>
-          <w:t xml:space="preserve">The </w:t>
-        </w:r>
-      </w:ins>
-      <w:ins w:id="418" w:author="Stanislav Maslan" w:date="2018-01-21T12:41:00Z">
+      <w:ins w:id="417" w:author="Stanislav Maslan" w:date="2018-01-21T12:41:00Z">
         <w:r>
           <w:rPr>
             <w:lang w:val="en-US"/>
@@ -7655,7 +7582,7 @@
         <w:tblStyle w:val="Mkatabulky"/>
         <w:tblW w:w="0" w:type="auto"/>
         <w:tblLook w:val="04A0" w:firstRow="1" w:lastRow="0" w:firstColumn="1" w:lastColumn="0" w:noHBand="0" w:noVBand="1"/>
-        <w:tblPrChange w:id="419" w:author="Stanislav Maslan" w:date="2018-01-21T13:56:00Z">
+        <w:tblPrChange w:id="418" w:author="smaslan" w:date="2018-01-24T13:24:00Z">
           <w:tblPr>
             <w:tblStyle w:val="Mkatabulky"/>
             <w:tblW w:w="0" w:type="auto"/>
@@ -7667,7 +7594,7 @@
         <w:gridCol w:w="3081"/>
         <w:gridCol w:w="1745"/>
         <w:gridCol w:w="1803"/>
-        <w:tblGridChange w:id="420">
+        <w:tblGridChange w:id="419">
           <w:tblGrid>
             <w:gridCol w:w="1860"/>
             <w:gridCol w:w="1221"/>
@@ -7680,12 +7607,12 @@
       </w:tblGrid>
       <w:tr>
         <w:trPr>
-          <w:ins w:id="421" w:author="Stanislav Maslan" w:date="2018-01-21T12:41:00Z"/>
+          <w:ins w:id="420" w:author="Stanislav Maslan" w:date="2018-01-21T12:41:00Z"/>
         </w:trPr>
         <w:tc>
           <w:tcPr>
             <w:tcW w:w="3081" w:type="dxa"/>
-            <w:tcPrChange w:id="422" w:author="Stanislav Maslan" w:date="2018-01-21T13:56:00Z">
+            <w:tcPrChange w:id="421" w:author="smaslan" w:date="2018-01-24T13:24:00Z">
               <w:tcPr>
                 <w:tcW w:w="1860" w:type="dxa"/>
               </w:tcPr>
@@ -7694,12 +7621,12 @@
           <w:p>
             <w:pPr>
               <w:rPr>
-                <w:ins w:id="423" w:author="Stanislav Maslan" w:date="2018-01-21T12:41:00Z"/>
+                <w:ins w:id="422" w:author="Stanislav Maslan" w:date="2018-01-21T12:41:00Z"/>
                 <w:b/>
                 <w:lang w:val="en-US"/>
               </w:rPr>
             </w:pPr>
-            <w:ins w:id="424" w:author="Stanislav Maslan" w:date="2018-01-21T12:42:00Z">
+            <w:ins w:id="423" w:author="Stanislav Maslan" w:date="2018-01-21T12:42:00Z">
               <w:r>
                 <w:rPr>
                   <w:b/>
@@ -7708,7 +7635,7 @@
                 <w:t>Single ended p</w:t>
               </w:r>
             </w:ins>
-            <w:ins w:id="425" w:author="Stanislav Maslan" w:date="2018-01-21T12:41:00Z">
+            <w:ins w:id="424" w:author="Stanislav Maslan" w:date="2018-01-21T12:41:00Z">
               <w:r>
                 <w:rPr>
                   <w:b/>
@@ -7722,7 +7649,7 @@
         <w:tc>
           <w:tcPr>
             <w:tcW w:w="1745" w:type="dxa"/>
-            <w:tcPrChange w:id="426" w:author="Stanislav Maslan" w:date="2018-01-21T13:56:00Z">
+            <w:tcPrChange w:id="425" w:author="smaslan" w:date="2018-01-24T13:24:00Z">
               <w:tcPr>
                 <w:tcW w:w="2823" w:type="dxa"/>
                 <w:gridSpan w:val="2"/>
@@ -7732,12 +7659,12 @@
           <w:p>
             <w:pPr>
               <w:rPr>
-                <w:ins w:id="427" w:author="Stanislav Maslan" w:date="2018-01-21T12:41:00Z"/>
+                <w:ins w:id="426" w:author="Stanislav Maslan" w:date="2018-01-21T12:41:00Z"/>
                 <w:b/>
                 <w:lang w:val="en-US"/>
               </w:rPr>
             </w:pPr>
-            <w:ins w:id="428" w:author="Stanislav Maslan" w:date="2018-01-21T12:41:00Z">
+            <w:ins w:id="427" w:author="Stanislav Maslan" w:date="2018-01-21T12:41:00Z">
               <w:r>
                 <w:rPr>
                   <w:b/>
@@ -7751,7 +7678,7 @@
         <w:tc>
           <w:tcPr>
             <w:tcW w:w="1803" w:type="dxa"/>
-            <w:tcPrChange w:id="429" w:author="Stanislav Maslan" w:date="2018-01-21T13:56:00Z">
+            <w:tcPrChange w:id="428" w:author="smaslan" w:date="2018-01-24T13:24:00Z">
               <w:tcPr>
                 <w:tcW w:w="2738" w:type="dxa"/>
                 <w:gridSpan w:val="3"/>
@@ -7761,12 +7688,12 @@
           <w:p>
             <w:pPr>
               <w:rPr>
-                <w:ins w:id="430" w:author="Stanislav Maslan" w:date="2018-01-21T12:41:00Z"/>
+                <w:ins w:id="429" w:author="Stanislav Maslan" w:date="2018-01-21T12:41:00Z"/>
                 <w:b/>
                 <w:lang w:val="en-US"/>
               </w:rPr>
             </w:pPr>
-            <w:ins w:id="431" w:author="Stanislav Maslan" w:date="2018-01-21T12:42:00Z">
+            <w:ins w:id="430" w:author="Stanislav Maslan" w:date="2018-01-21T12:42:00Z">
               <w:r>
                 <w:rPr>
                   <w:b/>
@@ -7780,31 +7707,47 @@
       </w:tr>
       <w:tr>
         <w:trPr>
-          <w:ins w:id="432" w:author="Stanislav Maslan" w:date="2018-01-23T20:56:00Z"/>
+          <w:ins w:id="431" w:author="Stanislav Maslan" w:date="2018-01-23T20:56:00Z"/>
+          <w:trPrChange w:id="432" w:author="smaslan" w:date="2018-01-24T13:24:00Z">
+            <w:trPr>
+              <w:gridAfter w:val="0"/>
+            </w:trPr>
+          </w:trPrChange>
         </w:trPr>
         <w:tc>
           <w:tcPr>
             <w:tcW w:w="3081" w:type="dxa"/>
-          </w:tcPr>
-          <w:p>
-            <w:pPr>
-              <w:rPr>
-                <w:ins w:id="433" w:author="Stanislav Maslan" w:date="2018-01-23T20:56:00Z"/>
-                <w:lang w:val="en-US"/>
-                <w:rPrChange w:id="434" w:author="Stanislav Maslan" w:date="2018-01-23T20:56:00Z">
+            <w:tcPrChange w:id="433" w:author="smaslan" w:date="2018-01-24T13:24:00Z">
+              <w:tcPr>
+                <w:tcW w:w="3081" w:type="dxa"/>
+                <w:gridSpan w:val="2"/>
+              </w:tcPr>
+            </w:tcPrChange>
+          </w:tcPr>
+          <w:p>
+            <w:pPr>
+              <w:rPr>
+                <w:ins w:id="434" w:author="Stanislav Maslan" w:date="2018-01-23T20:56:00Z"/>
+                <w:lang w:val="en-US"/>
+                <w:rPrChange w:id="435" w:author="Stanislav Maslan" w:date="2018-01-23T20:56:00Z">
                   <w:rPr>
-                    <w:ins w:id="435" w:author="Stanislav Maslan" w:date="2018-01-23T20:56:00Z"/>
+                    <w:ins w:id="436" w:author="Stanislav Maslan" w:date="2018-01-23T20:56:00Z"/>
                     <w:b/>
                     <w:lang w:val="en-US"/>
                   </w:rPr>
                 </w:rPrChange>
               </w:rPr>
-            </w:pPr>
-            <w:ins w:id="436" w:author="Stanislav Maslan" w:date="2018-01-23T20:56:00Z">
-              <w:r>
-                <w:rPr>
-                  <w:lang w:val="en-US"/>
-                  <w:rPrChange w:id="437" w:author="Stanislav Maslan" w:date="2018-01-23T20:56:00Z">
+              <w:pPrChange w:id="437" w:author="smaslan" w:date="2018-01-24T13:25:00Z">
+                <w:pPr>
+                  <w:spacing w:after="200" w:line="276" w:lineRule="auto"/>
+                </w:pPr>
+              </w:pPrChange>
+            </w:pPr>
+            <w:ins w:id="438" w:author="Stanislav Maslan" w:date="2018-01-23T20:56:00Z">
+              <w:r>
+                <w:rPr>
+                  <w:lang w:val="en-US"/>
+                  <w:rPrChange w:id="439" w:author="Stanislav Maslan" w:date="2018-01-23T20:56:00Z">
                     <w:rPr>
                       <w:b/>
                       <w:lang w:val="en-US"/>
@@ -7819,26 +7762,37 @@
         <w:tc>
           <w:tcPr>
             <w:tcW w:w="1745" w:type="dxa"/>
-          </w:tcPr>
-          <w:p>
-            <w:pPr>
-              <w:rPr>
-                <w:ins w:id="438" w:author="Stanislav Maslan" w:date="2018-01-23T20:56:00Z"/>
-                <w:lang w:val="en-US"/>
-                <w:rPrChange w:id="439" w:author="Stanislav Maslan" w:date="2018-01-23T20:56:00Z">
+            <w:tcPrChange w:id="440" w:author="smaslan" w:date="2018-01-24T13:24:00Z">
+              <w:tcPr>
+                <w:tcW w:w="1745" w:type="dxa"/>
+                <w:gridSpan w:val="2"/>
+              </w:tcPr>
+            </w:tcPrChange>
+          </w:tcPr>
+          <w:p>
+            <w:pPr>
+              <w:rPr>
+                <w:ins w:id="441" w:author="Stanislav Maslan" w:date="2018-01-23T20:56:00Z"/>
+                <w:lang w:val="en-US"/>
+                <w:rPrChange w:id="442" w:author="Stanislav Maslan" w:date="2018-01-23T20:56:00Z">
                   <w:rPr>
-                    <w:ins w:id="440" w:author="Stanislav Maslan" w:date="2018-01-23T20:56:00Z"/>
+                    <w:ins w:id="443" w:author="Stanislav Maslan" w:date="2018-01-23T20:56:00Z"/>
                     <w:b/>
                     <w:lang w:val="en-US"/>
                   </w:rPr>
                 </w:rPrChange>
               </w:rPr>
-            </w:pPr>
-            <w:ins w:id="441" w:author="Stanislav Maslan" w:date="2018-01-23T20:56:00Z">
-              <w:r>
-                <w:rPr>
-                  <w:lang w:val="en-US"/>
-                  <w:rPrChange w:id="442" w:author="Stanislav Maslan" w:date="2018-01-23T20:56:00Z">
+              <w:pPrChange w:id="444" w:author="smaslan" w:date="2018-01-24T13:25:00Z">
+                <w:pPr>
+                  <w:spacing w:after="200" w:line="276" w:lineRule="auto"/>
+                </w:pPr>
+              </w:pPrChange>
+            </w:pPr>
+            <w:ins w:id="445" w:author="Stanislav Maslan" w:date="2018-01-23T20:56:00Z">
+              <w:r>
+                <w:rPr>
+                  <w:lang w:val="en-US"/>
+                  <w:rPrChange w:id="446" w:author="Stanislav Maslan" w:date="2018-01-23T20:56:00Z">
                     <w:rPr>
                       <w:b/>
                       <w:lang w:val="en-US"/>
@@ -7853,27 +7807,37 @@
         <w:tc>
           <w:tcPr>
             <w:tcW w:w="1803" w:type="dxa"/>
-          </w:tcPr>
-          <w:p>
-            <w:pPr>
-              <w:rPr>
-                <w:ins w:id="443" w:author="Stanislav Maslan" w:date="2018-01-23T20:56:00Z"/>
-                <w:lang w:val="en-US"/>
-                <w:rPrChange w:id="444" w:author="Stanislav Maslan" w:date="2018-01-23T20:56:00Z">
+            <w:tcPrChange w:id="447" w:author="smaslan" w:date="2018-01-24T13:24:00Z">
+              <w:tcPr>
+                <w:tcW w:w="1803" w:type="dxa"/>
+              </w:tcPr>
+            </w:tcPrChange>
+          </w:tcPr>
+          <w:p>
+            <w:pPr>
+              <w:rPr>
+                <w:ins w:id="448" w:author="Stanislav Maslan" w:date="2018-01-23T20:56:00Z"/>
+                <w:lang w:val="en-US"/>
+                <w:rPrChange w:id="449" w:author="Stanislav Maslan" w:date="2018-01-23T20:56:00Z">
                   <w:rPr>
-                    <w:ins w:id="445" w:author="Stanislav Maslan" w:date="2018-01-23T20:56:00Z"/>
+                    <w:ins w:id="450" w:author="Stanislav Maslan" w:date="2018-01-23T20:56:00Z"/>
                     <w:b/>
                     <w:lang w:val="en-US"/>
                   </w:rPr>
                 </w:rPrChange>
               </w:rPr>
-            </w:pPr>
-            <w:proofErr w:type="spellStart"/>
-            <w:ins w:id="446" w:author="Stanislav Maslan" w:date="2018-01-23T20:56:00Z">
-              <w:r>
-                <w:rPr>
-                  <w:lang w:val="en-US"/>
-                  <w:rPrChange w:id="447" w:author="Stanislav Maslan" w:date="2018-01-23T20:56:00Z">
+              <w:pPrChange w:id="451" w:author="smaslan" w:date="2018-01-24T13:25:00Z">
+                <w:pPr>
+                  <w:spacing w:after="200" w:line="276" w:lineRule="auto"/>
+                </w:pPr>
+              </w:pPrChange>
+            </w:pPr>
+            <w:proofErr w:type="spellStart"/>
+            <w:ins w:id="452" w:author="Stanislav Maslan" w:date="2018-01-23T20:56:00Z">
+              <w:r>
+                <w:rPr>
+                  <w:lang w:val="en-US"/>
+                  <w:rPrChange w:id="453" w:author="Stanislav Maslan" w:date="2018-01-23T20:56:00Z">
                     <w:rPr>
                       <w:b/>
                       <w:lang w:val="en-US"/>
@@ -7889,27 +7853,37 @@
       </w:tr>
       <w:tr>
         <w:trPr>
-          <w:ins w:id="448" w:author="Stanislav Maslan" w:date="2018-01-23T21:39:00Z"/>
+          <w:ins w:id="454" w:author="Stanislav Maslan" w:date="2018-01-23T21:39:00Z"/>
+          <w:trPrChange w:id="455" w:author="smaslan" w:date="2018-01-24T13:24:00Z">
+            <w:trPr>
+              <w:gridAfter w:val="0"/>
+            </w:trPr>
+          </w:trPrChange>
         </w:trPr>
         <w:tc>
           <w:tcPr>
             <w:tcW w:w="3081" w:type="dxa"/>
-          </w:tcPr>
-          <w:p>
-            <w:pPr>
-              <w:rPr>
-                <w:ins w:id="449" w:author="Stanislav Maslan" w:date="2018-01-23T21:39:00Z"/>
-                <w:lang w:val="en-US"/>
-                <w:rPrChange w:id="450" w:author="Stanislav Maslan" w:date="2018-01-23T20:56:00Z">
-                  <w:rPr>
-                    <w:ins w:id="451" w:author="Stanislav Maslan" w:date="2018-01-23T21:39:00Z"/>
-                    <w:lang w:val="en-US"/>
-                  </w:rPr>
-                </w:rPrChange>
-              </w:rPr>
-            </w:pPr>
-            <w:proofErr w:type="spellStart"/>
-            <w:ins w:id="452" w:author="Stanislav Maslan" w:date="2018-01-23T21:39:00Z">
+            <w:tcPrChange w:id="456" w:author="smaslan" w:date="2018-01-24T13:24:00Z">
+              <w:tcPr>
+                <w:tcW w:w="3081" w:type="dxa"/>
+                <w:gridSpan w:val="2"/>
+              </w:tcPr>
+            </w:tcPrChange>
+          </w:tcPr>
+          <w:p>
+            <w:pPr>
+              <w:rPr>
+                <w:ins w:id="457" w:author="Stanislav Maslan" w:date="2018-01-23T21:39:00Z"/>
+                <w:lang w:val="en-US"/>
+              </w:rPr>
+              <w:pPrChange w:id="458" w:author="smaslan" w:date="2018-01-24T13:25:00Z">
+                <w:pPr>
+                  <w:spacing w:after="200" w:line="276" w:lineRule="auto"/>
+                </w:pPr>
+              </w:pPrChange>
+            </w:pPr>
+            <w:proofErr w:type="spellStart"/>
+            <w:ins w:id="459" w:author="Stanislav Maslan" w:date="2018-01-23T21:39:00Z">
               <w:r>
                 <w:rPr>
                   <w:lang w:val="en-US"/>
@@ -7923,22 +7897,27 @@
         <w:tc>
           <w:tcPr>
             <w:tcW w:w="1745" w:type="dxa"/>
-          </w:tcPr>
-          <w:p>
-            <w:pPr>
-              <w:rPr>
-                <w:ins w:id="453" w:author="Stanislav Maslan" w:date="2018-01-23T21:39:00Z"/>
-                <w:lang w:val="en-US"/>
-                <w:rPrChange w:id="454" w:author="Stanislav Maslan" w:date="2018-01-23T20:56:00Z">
-                  <w:rPr>
-                    <w:ins w:id="455" w:author="Stanislav Maslan" w:date="2018-01-23T21:39:00Z"/>
-                    <w:lang w:val="en-US"/>
-                  </w:rPr>
-                </w:rPrChange>
-              </w:rPr>
-            </w:pPr>
-            <w:proofErr w:type="spellStart"/>
-            <w:ins w:id="456" w:author="Stanislav Maslan" w:date="2018-01-23T21:40:00Z">
+            <w:tcPrChange w:id="460" w:author="smaslan" w:date="2018-01-24T13:24:00Z">
+              <w:tcPr>
+                <w:tcW w:w="1745" w:type="dxa"/>
+                <w:gridSpan w:val="2"/>
+              </w:tcPr>
+            </w:tcPrChange>
+          </w:tcPr>
+          <w:p>
+            <w:pPr>
+              <w:rPr>
+                <w:ins w:id="461" w:author="Stanislav Maslan" w:date="2018-01-23T21:39:00Z"/>
+                <w:lang w:val="en-US"/>
+              </w:rPr>
+              <w:pPrChange w:id="462" w:author="smaslan" w:date="2018-01-24T13:25:00Z">
+                <w:pPr>
+                  <w:spacing w:after="200" w:line="276" w:lineRule="auto"/>
+                </w:pPr>
+              </w:pPrChange>
+            </w:pPr>
+            <w:proofErr w:type="spellStart"/>
+            <w:ins w:id="463" w:author="Stanislav Maslan" w:date="2018-01-23T21:40:00Z">
               <w:r>
                 <w:rPr>
                   <w:lang w:val="en-US"/>
@@ -7952,49 +7931,45 @@
         <w:tc>
           <w:tcPr>
             <w:tcW w:w="1803" w:type="dxa"/>
-          </w:tcPr>
-          <w:p>
-            <w:pPr>
-              <w:rPr>
-                <w:ins w:id="457" w:author="Stanislav Maslan" w:date="2018-01-23T21:39:00Z"/>
-                <w:lang w:val="en-US"/>
-                <w:rPrChange w:id="458" w:author="Stanislav Maslan" w:date="2018-01-23T20:56:00Z">
-                  <w:rPr>
-                    <w:ins w:id="459" w:author="Stanislav Maslan" w:date="2018-01-23T21:39:00Z"/>
-                    <w:lang w:val="en-US"/>
-                  </w:rPr>
-                </w:rPrChange>
-              </w:rPr>
-            </w:pPr>
-            <w:proofErr w:type="spellStart"/>
-            <w:ins w:id="460" w:author="Stanislav Maslan" w:date="2018-01-23T21:40:00Z">
-              <w:r>
-                <w:rPr>
-                  <w:lang w:val="en-US"/>
-                </w:rPr>
-                <w:t>lo_</w:t>
-              </w:r>
-              <w:r>
-                <w:rPr>
-                  <w:lang w:val="en-US"/>
-                </w:rPr>
-                <w:t>adc_gain</w:t>
+            <w:tcPrChange w:id="464" w:author="smaslan" w:date="2018-01-24T13:24:00Z">
+              <w:tcPr>
+                <w:tcW w:w="1803" w:type="dxa"/>
+              </w:tcPr>
+            </w:tcPrChange>
+          </w:tcPr>
+          <w:p>
+            <w:pPr>
+              <w:rPr>
+                <w:ins w:id="465" w:author="Stanislav Maslan" w:date="2018-01-23T21:39:00Z"/>
+                <w:lang w:val="en-US"/>
+              </w:rPr>
+              <w:pPrChange w:id="466" w:author="smaslan" w:date="2018-01-24T13:25:00Z">
+                <w:pPr>
+                  <w:spacing w:after="200" w:line="276" w:lineRule="auto"/>
+                </w:pPr>
+              </w:pPrChange>
+            </w:pPr>
+            <w:proofErr w:type="spellStart"/>
+            <w:ins w:id="467" w:author="Stanislav Maslan" w:date="2018-01-23T21:40:00Z">
+              <w:r>
+                <w:rPr>
+                  <w:lang w:val="en-US"/>
+                </w:rPr>
+                <w:t>lo_adc_gain</w:t>
               </w:r>
             </w:ins>
             <w:proofErr w:type="spellEnd"/>
           </w:p>
         </w:tc>
-        <w:bookmarkStart w:id="461" w:name="_GoBack"/>
-        <w:bookmarkEnd w:id="461"/>
       </w:tr>
       <w:tr>
         <w:trPr>
-          <w:ins w:id="462" w:author="Stanislav Maslan" w:date="2018-01-21T12:41:00Z"/>
+          <w:ins w:id="468" w:author="Stanislav Maslan" w:date="2018-01-21T12:41:00Z"/>
         </w:trPr>
         <w:tc>
           <w:tcPr>
             <w:tcW w:w="3081" w:type="dxa"/>
-            <w:tcPrChange w:id="463" w:author="Stanislav Maslan" w:date="2018-01-21T13:56:00Z">
+            <w:tcPrChange w:id="469" w:author="smaslan" w:date="2018-01-24T13:24:00Z">
               <w:tcPr>
                 <w:tcW w:w="1860" w:type="dxa"/>
               </w:tcPr>
@@ -8003,11 +7978,11 @@
           <w:p>
             <w:pPr>
               <w:rPr>
-                <w:ins w:id="464" w:author="Stanislav Maslan" w:date="2018-01-21T12:41:00Z"/>
-                <w:lang w:val="en-US"/>
-              </w:rPr>
-            </w:pPr>
-            <w:ins w:id="465" w:author="Stanislav Maslan" w:date="2018-01-21T12:41:00Z">
+                <w:ins w:id="470" w:author="Stanislav Maslan" w:date="2018-01-21T12:41:00Z"/>
+                <w:lang w:val="en-US"/>
+              </w:rPr>
+            </w:pPr>
+            <w:ins w:id="471" w:author="Stanislav Maslan" w:date="2018-01-21T12:41:00Z">
               <w:r>
                 <w:rPr>
                   <w:lang w:val="en-US"/>
@@ -8020,7 +7995,7 @@
         <w:tc>
           <w:tcPr>
             <w:tcW w:w="1745" w:type="dxa"/>
-            <w:tcPrChange w:id="466" w:author="Stanislav Maslan" w:date="2018-01-21T13:56:00Z">
+            <w:tcPrChange w:id="472" w:author="smaslan" w:date="2018-01-24T13:24:00Z">
               <w:tcPr>
                 <w:tcW w:w="2823" w:type="dxa"/>
                 <w:gridSpan w:val="2"/>
@@ -8030,16 +8005,16 @@
           <w:p>
             <w:pPr>
               <w:rPr>
-                <w:ins w:id="467" w:author="Stanislav Maslan" w:date="2018-01-21T12:41:00Z"/>
-                <w:lang w:val="en-US"/>
-              </w:rPr>
-            </w:pPr>
-            <w:ins w:id="468" w:author="Stanislav Maslan" w:date="2018-01-21T12:42:00Z">
-              <w:r>
-                <w:rPr>
-                  <w:lang w:val="en-US"/>
-                </w:rPr>
-                <w:t>u</w:t>
+                <w:ins w:id="473" w:author="Stanislav Maslan" w:date="2018-01-21T12:41:00Z"/>
+                <w:lang w:val="en-US"/>
+              </w:rPr>
+            </w:pPr>
+            <w:ins w:id="474" w:author="Stanislav Maslan" w:date="2018-01-21T12:42:00Z">
+              <w:r>
+                <w:rPr>
+                  <w:lang w:val="en-US"/>
+                </w:rPr>
+                <w:t>U</w:t>
               </w:r>
             </w:ins>
           </w:p>
@@ -8047,7 +8022,7 @@
         <w:tc>
           <w:tcPr>
             <w:tcW w:w="1803" w:type="dxa"/>
-            <w:tcPrChange w:id="469" w:author="Stanislav Maslan" w:date="2018-01-21T13:56:00Z">
+            <w:tcPrChange w:id="475" w:author="smaslan" w:date="2018-01-24T13:24:00Z">
               <w:tcPr>
                 <w:tcW w:w="2738" w:type="dxa"/>
                 <w:gridSpan w:val="3"/>
@@ -8057,12 +8032,12 @@
           <w:p>
             <w:pPr>
               <w:rPr>
-                <w:ins w:id="470" w:author="Stanislav Maslan" w:date="2018-01-21T12:41:00Z"/>
-                <w:lang w:val="en-US"/>
-              </w:rPr>
-            </w:pPr>
-            <w:proofErr w:type="spellStart"/>
-            <w:ins w:id="471" w:author="Stanislav Maslan" w:date="2018-01-21T12:43:00Z">
+                <w:ins w:id="476" w:author="Stanislav Maslan" w:date="2018-01-21T12:41:00Z"/>
+                <w:lang w:val="en-US"/>
+              </w:rPr>
+            </w:pPr>
+            <w:proofErr w:type="spellStart"/>
+            <w:ins w:id="477" w:author="Stanislav Maslan" w:date="2018-01-21T12:43:00Z">
               <w:r>
                 <w:rPr>
                   <w:lang w:val="en-US"/>
@@ -8070,7 +8045,7 @@
                 <w:t>u_</w:t>
               </w:r>
             </w:ins>
-            <w:ins w:id="472" w:author="Stanislav Maslan" w:date="2018-01-21T12:42:00Z">
+            <w:ins w:id="478" w:author="Stanislav Maslan" w:date="2018-01-21T12:42:00Z">
               <w:r>
                 <w:rPr>
                   <w:lang w:val="en-US"/>
@@ -8081,15 +8056,17 @@
             <w:proofErr w:type="spellEnd"/>
           </w:p>
         </w:tc>
+        <w:bookmarkStart w:id="479" w:name="_GoBack"/>
+        <w:bookmarkEnd w:id="479"/>
       </w:tr>
       <w:tr>
         <w:trPr>
-          <w:ins w:id="473" w:author="Stanislav Maslan" w:date="2018-01-21T12:41:00Z"/>
+          <w:ins w:id="480" w:author="Stanislav Maslan" w:date="2018-01-21T12:41:00Z"/>
         </w:trPr>
         <w:tc>
           <w:tcPr>
             <w:tcW w:w="3081" w:type="dxa"/>
-            <w:tcPrChange w:id="474" w:author="Stanislav Maslan" w:date="2018-01-21T13:56:00Z">
+            <w:tcPrChange w:id="481" w:author="smaslan" w:date="2018-01-24T13:24:00Z">
               <w:tcPr>
                 <w:tcW w:w="1860" w:type="dxa"/>
               </w:tcPr>
@@ -8098,11 +8075,11 @@
           <w:p>
             <w:pPr>
               <w:rPr>
-                <w:ins w:id="475" w:author="Stanislav Maslan" w:date="2018-01-21T12:41:00Z"/>
-                <w:lang w:val="en-US"/>
-              </w:rPr>
-            </w:pPr>
-            <w:ins w:id="476" w:author="Stanislav Maslan" w:date="2018-01-21T12:42:00Z">
+                <w:ins w:id="482" w:author="Stanislav Maslan" w:date="2018-01-21T12:41:00Z"/>
+                <w:lang w:val="en-US"/>
+              </w:rPr>
+            </w:pPr>
+            <w:ins w:id="483" w:author="Stanislav Maslan" w:date="2018-01-21T12:42:00Z">
               <w:r>
                 <w:rPr>
                   <w:lang w:val="en-US"/>
@@ -8115,7 +8092,7 @@
         <w:tc>
           <w:tcPr>
             <w:tcW w:w="1745" w:type="dxa"/>
-            <w:tcPrChange w:id="477" w:author="Stanislav Maslan" w:date="2018-01-21T13:56:00Z">
+            <w:tcPrChange w:id="484" w:author="smaslan" w:date="2018-01-24T13:24:00Z">
               <w:tcPr>
                 <w:tcW w:w="2823" w:type="dxa"/>
                 <w:gridSpan w:val="2"/>
@@ -8125,12 +8102,11 @@
           <w:p>
             <w:pPr>
               <w:rPr>
-                <w:ins w:id="478" w:author="Stanislav Maslan" w:date="2018-01-21T12:41:00Z"/>
-                <w:lang w:val="en-US"/>
-              </w:rPr>
-            </w:pPr>
-            <w:proofErr w:type="spellStart"/>
-            <w:ins w:id="479" w:author="Stanislav Maslan" w:date="2018-01-21T12:42:00Z">
+                <w:ins w:id="485" w:author="Stanislav Maslan" w:date="2018-01-21T12:41:00Z"/>
+                <w:lang w:val="en-US"/>
+              </w:rPr>
+            </w:pPr>
+            <w:ins w:id="486" w:author="Stanislav Maslan" w:date="2018-01-21T12:42:00Z">
               <w:r>
                 <w:rPr>
                   <w:lang w:val="en-US"/>
@@ -8138,13 +8114,12 @@
                 <w:t>i</w:t>
               </w:r>
             </w:ins>
-            <w:proofErr w:type="spellEnd"/>
           </w:p>
         </w:tc>
         <w:tc>
           <w:tcPr>
             <w:tcW w:w="1803" w:type="dxa"/>
-            <w:tcPrChange w:id="480" w:author="Stanislav Maslan" w:date="2018-01-21T13:56:00Z">
+            <w:tcPrChange w:id="487" w:author="smaslan" w:date="2018-01-24T13:24:00Z">
               <w:tcPr>
                 <w:tcW w:w="2738" w:type="dxa"/>
                 <w:gridSpan w:val="3"/>
@@ -8154,12 +8129,12 @@
           <w:p>
             <w:pPr>
               <w:rPr>
-                <w:ins w:id="481" w:author="Stanislav Maslan" w:date="2018-01-21T12:41:00Z"/>
-                <w:lang w:val="en-US"/>
-              </w:rPr>
-            </w:pPr>
-            <w:proofErr w:type="spellStart"/>
-            <w:ins w:id="482" w:author="Stanislav Maslan" w:date="2018-01-21T12:43:00Z">
+                <w:ins w:id="488" w:author="Stanislav Maslan" w:date="2018-01-21T12:41:00Z"/>
+                <w:lang w:val="en-US"/>
+              </w:rPr>
+            </w:pPr>
+            <w:proofErr w:type="spellStart"/>
+            <w:ins w:id="489" w:author="Stanislav Maslan" w:date="2018-01-21T12:43:00Z">
               <w:r>
                 <w:rPr>
                   <w:lang w:val="en-US"/>
@@ -8173,12 +8148,12 @@
       </w:tr>
       <w:tr>
         <w:trPr>
-          <w:ins w:id="483" w:author="Stanislav Maslan" w:date="2018-01-21T12:41:00Z"/>
+          <w:ins w:id="490" w:author="Stanislav Maslan" w:date="2018-01-21T12:41:00Z"/>
         </w:trPr>
         <w:tc>
           <w:tcPr>
             <w:tcW w:w="3081" w:type="dxa"/>
-            <w:tcPrChange w:id="484" w:author="Stanislav Maslan" w:date="2018-01-21T13:56:00Z">
+            <w:tcPrChange w:id="491" w:author="smaslan" w:date="2018-01-24T13:24:00Z">
               <w:tcPr>
                 <w:tcW w:w="1860" w:type="dxa"/>
               </w:tcPr>
@@ -8187,12 +8162,12 @@
           <w:p>
             <w:pPr>
               <w:rPr>
-                <w:ins w:id="485" w:author="Stanislav Maslan" w:date="2018-01-21T12:41:00Z"/>
-                <w:lang w:val="en-US"/>
-              </w:rPr>
-            </w:pPr>
-            <w:proofErr w:type="spellStart"/>
-            <w:ins w:id="486" w:author="Stanislav Maslan" w:date="2018-01-21T12:43:00Z">
+                <w:ins w:id="492" w:author="Stanislav Maslan" w:date="2018-01-21T12:41:00Z"/>
+                <w:lang w:val="en-US"/>
+              </w:rPr>
+            </w:pPr>
+            <w:proofErr w:type="spellStart"/>
+            <w:ins w:id="493" w:author="Stanislav Maslan" w:date="2018-01-21T12:43:00Z">
               <w:r>
                 <w:rPr>
                   <w:lang w:val="en-US"/>
@@ -8200,7 +8175,7 @@
                 <w:t>u_</w:t>
               </w:r>
             </w:ins>
-            <w:ins w:id="487" w:author="Stanislav Maslan" w:date="2018-01-21T12:41:00Z">
+            <w:ins w:id="494" w:author="Stanislav Maslan" w:date="2018-01-21T12:41:00Z">
               <w:r>
                 <w:rPr>
                   <w:lang w:val="en-US"/>
@@ -8208,7 +8183,7 @@
                 <w:t>adc_</w:t>
               </w:r>
             </w:ins>
-            <w:ins w:id="488" w:author="Stanislav Maslan" w:date="2018-01-21T12:43:00Z">
+            <w:ins w:id="495" w:author="Stanislav Maslan" w:date="2018-01-21T12:43:00Z">
               <w:r>
                 <w:rPr>
                   <w:lang w:val="en-US"/>
@@ -8222,7 +8197,7 @@
         <w:tc>
           <w:tcPr>
             <w:tcW w:w="1745" w:type="dxa"/>
-            <w:tcPrChange w:id="489" w:author="Stanislav Maslan" w:date="2018-01-21T13:56:00Z">
+            <w:tcPrChange w:id="496" w:author="smaslan" w:date="2018-01-24T13:24:00Z">
               <w:tcPr>
                 <w:tcW w:w="2823" w:type="dxa"/>
                 <w:gridSpan w:val="2"/>
@@ -8232,12 +8207,12 @@
           <w:p>
             <w:pPr>
               <w:rPr>
-                <w:ins w:id="490" w:author="Stanislav Maslan" w:date="2018-01-21T12:41:00Z"/>
-                <w:lang w:val="en-US"/>
-              </w:rPr>
-            </w:pPr>
-            <w:proofErr w:type="spellStart"/>
-            <w:ins w:id="491" w:author="Stanislav Maslan" w:date="2018-01-21T12:41:00Z">
+                <w:ins w:id="497" w:author="Stanislav Maslan" w:date="2018-01-21T12:41:00Z"/>
+                <w:lang w:val="en-US"/>
+              </w:rPr>
+            </w:pPr>
+            <w:proofErr w:type="spellStart"/>
+            <w:ins w:id="498" w:author="Stanislav Maslan" w:date="2018-01-21T12:41:00Z">
               <w:r>
                 <w:rPr>
                   <w:lang w:val="en-US"/>
@@ -8245,7 +8220,7 @@
                 <w:t>u_adc_</w:t>
               </w:r>
             </w:ins>
-            <w:ins w:id="492" w:author="Stanislav Maslan" w:date="2018-01-21T12:43:00Z">
+            <w:ins w:id="499" w:author="Stanislav Maslan" w:date="2018-01-21T12:43:00Z">
               <w:r>
                 <w:rPr>
                   <w:lang w:val="en-US"/>
@@ -8259,7 +8234,7 @@
         <w:tc>
           <w:tcPr>
             <w:tcW w:w="1803" w:type="dxa"/>
-            <w:tcPrChange w:id="493" w:author="Stanislav Maslan" w:date="2018-01-21T13:56:00Z">
+            <w:tcPrChange w:id="500" w:author="smaslan" w:date="2018-01-24T13:24:00Z">
               <w:tcPr>
                 <w:tcW w:w="2738" w:type="dxa"/>
                 <w:gridSpan w:val="3"/>
@@ -8269,12 +8244,12 @@
           <w:p>
             <w:pPr>
               <w:rPr>
-                <w:ins w:id="494" w:author="Stanislav Maslan" w:date="2018-01-21T12:41:00Z"/>
-                <w:lang w:val="en-US"/>
-              </w:rPr>
-            </w:pPr>
-            <w:proofErr w:type="spellStart"/>
-            <w:ins w:id="495" w:author="Stanislav Maslan" w:date="2018-01-21T12:43:00Z">
+                <w:ins w:id="501" w:author="Stanislav Maslan" w:date="2018-01-21T12:41:00Z"/>
+                <w:lang w:val="en-US"/>
+              </w:rPr>
+            </w:pPr>
+            <w:proofErr w:type="spellStart"/>
+            <w:ins w:id="502" w:author="Stanislav Maslan" w:date="2018-01-21T12:43:00Z">
               <w:r>
                 <w:rPr>
                   <w:lang w:val="en-US"/>
@@ -8282,7 +8257,7 @@
                 <w:t>u</w:t>
               </w:r>
             </w:ins>
-            <w:ins w:id="496" w:author="Stanislav Maslan" w:date="2018-01-21T12:41:00Z">
+            <w:ins w:id="503" w:author="Stanislav Maslan" w:date="2018-01-21T12:41:00Z">
               <w:r>
                 <w:rPr>
                   <w:lang w:val="en-US"/>
@@ -8290,7 +8265,7 @@
                 <w:t>_</w:t>
               </w:r>
             </w:ins>
-            <w:ins w:id="497" w:author="Stanislav Maslan" w:date="2018-01-21T12:43:00Z">
+            <w:ins w:id="504" w:author="Stanislav Maslan" w:date="2018-01-21T12:43:00Z">
               <w:r>
                 <w:rPr>
                   <w:lang w:val="en-US"/>
@@ -8298,7 +8273,7 @@
                 <w:t>lo_</w:t>
               </w:r>
             </w:ins>
-            <w:ins w:id="498" w:author="Stanislav Maslan" w:date="2018-01-21T12:41:00Z">
+            <w:ins w:id="505" w:author="Stanislav Maslan" w:date="2018-01-21T12:41:00Z">
               <w:r>
                 <w:rPr>
                   <w:lang w:val="en-US"/>
@@ -8306,7 +8281,7 @@
                 <w:t>adc_</w:t>
               </w:r>
             </w:ins>
-            <w:ins w:id="499" w:author="Stanislav Maslan" w:date="2018-01-21T12:43:00Z">
+            <w:ins w:id="506" w:author="Stanislav Maslan" w:date="2018-01-21T12:43:00Z">
               <w:r>
                 <w:rPr>
                   <w:lang w:val="en-US"/>
@@ -8320,12 +8295,12 @@
       </w:tr>
       <w:tr>
         <w:trPr>
-          <w:ins w:id="500" w:author="Stanislav Maslan" w:date="2018-01-21T12:43:00Z"/>
+          <w:ins w:id="507" w:author="Stanislav Maslan" w:date="2018-01-21T12:43:00Z"/>
         </w:trPr>
         <w:tc>
           <w:tcPr>
             <w:tcW w:w="3081" w:type="dxa"/>
-            <w:tcPrChange w:id="501" w:author="Stanislav Maslan" w:date="2018-01-21T13:56:00Z">
+            <w:tcPrChange w:id="508" w:author="smaslan" w:date="2018-01-24T13:24:00Z">
               <w:tcPr>
                 <w:tcW w:w="1860" w:type="dxa"/>
               </w:tcPr>
@@ -8334,12 +8309,12 @@
           <w:p>
             <w:pPr>
               <w:rPr>
-                <w:ins w:id="502" w:author="Stanislav Maslan" w:date="2018-01-21T12:43:00Z"/>
-                <w:lang w:val="en-US"/>
-              </w:rPr>
-            </w:pPr>
-            <w:proofErr w:type="spellStart"/>
-            <w:ins w:id="503" w:author="Stanislav Maslan" w:date="2018-01-21T12:43:00Z">
+                <w:ins w:id="509" w:author="Stanislav Maslan" w:date="2018-01-21T12:43:00Z"/>
+                <w:lang w:val="en-US"/>
+              </w:rPr>
+            </w:pPr>
+            <w:proofErr w:type="spellStart"/>
+            <w:ins w:id="510" w:author="Stanislav Maslan" w:date="2018-01-21T12:43:00Z">
               <w:r>
                 <w:rPr>
                   <w:lang w:val="en-US"/>
@@ -8353,7 +8328,7 @@
         <w:tc>
           <w:tcPr>
             <w:tcW w:w="1745" w:type="dxa"/>
-            <w:tcPrChange w:id="504" w:author="Stanislav Maslan" w:date="2018-01-21T13:56:00Z">
+            <w:tcPrChange w:id="511" w:author="smaslan" w:date="2018-01-24T13:24:00Z">
               <w:tcPr>
                 <w:tcW w:w="2823" w:type="dxa"/>
                 <w:gridSpan w:val="2"/>
@@ -8363,12 +8338,12 @@
           <w:p>
             <w:pPr>
               <w:rPr>
-                <w:ins w:id="505" w:author="Stanislav Maslan" w:date="2018-01-21T12:43:00Z"/>
-                <w:lang w:val="en-US"/>
-              </w:rPr>
-            </w:pPr>
-            <w:proofErr w:type="spellStart"/>
-            <w:ins w:id="506" w:author="Stanislav Maslan" w:date="2018-01-21T12:43:00Z">
+                <w:ins w:id="512" w:author="Stanislav Maslan" w:date="2018-01-21T12:43:00Z"/>
+                <w:lang w:val="en-US"/>
+              </w:rPr>
+            </w:pPr>
+            <w:proofErr w:type="spellStart"/>
+            <w:ins w:id="513" w:author="Stanislav Maslan" w:date="2018-01-21T12:43:00Z">
               <w:r>
                 <w:rPr>
                   <w:lang w:val="en-US"/>
@@ -8376,7 +8351,7 @@
                 <w:t>u_adc_gain</w:t>
               </w:r>
             </w:ins>
-            <w:ins w:id="507" w:author="Stanislav Maslan" w:date="2018-01-21T12:44:00Z">
+            <w:ins w:id="514" w:author="Stanislav Maslan" w:date="2018-01-21T12:44:00Z">
               <w:r>
                 <w:rPr>
                   <w:lang w:val="en-US"/>
@@ -8390,7 +8365,7 @@
         <w:tc>
           <w:tcPr>
             <w:tcW w:w="1803" w:type="dxa"/>
-            <w:tcPrChange w:id="508" w:author="Stanislav Maslan" w:date="2018-01-21T13:56:00Z">
+            <w:tcPrChange w:id="515" w:author="smaslan" w:date="2018-01-24T13:24:00Z">
               <w:tcPr>
                 <w:tcW w:w="2738" w:type="dxa"/>
                 <w:gridSpan w:val="3"/>
@@ -8400,12 +8375,12 @@
           <w:p>
             <w:pPr>
               <w:rPr>
-                <w:ins w:id="509" w:author="Stanislav Maslan" w:date="2018-01-21T12:43:00Z"/>
-                <w:lang w:val="en-US"/>
-              </w:rPr>
-            </w:pPr>
-            <w:proofErr w:type="spellStart"/>
-            <w:ins w:id="510" w:author="Stanislav Maslan" w:date="2018-01-21T12:43:00Z">
+                <w:ins w:id="516" w:author="Stanislav Maslan" w:date="2018-01-21T12:43:00Z"/>
+                <w:lang w:val="en-US"/>
+              </w:rPr>
+            </w:pPr>
+            <w:proofErr w:type="spellStart"/>
+            <w:ins w:id="517" w:author="Stanislav Maslan" w:date="2018-01-21T12:43:00Z">
               <w:r>
                 <w:rPr>
                   <w:lang w:val="en-US"/>
@@ -8413,7 +8388,7 @@
                 <w:t>u_lo_adc_gain</w:t>
               </w:r>
             </w:ins>
-            <w:ins w:id="511" w:author="Stanislav Maslan" w:date="2018-01-21T12:44:00Z">
+            <w:ins w:id="518" w:author="Stanislav Maslan" w:date="2018-01-21T12:44:00Z">
               <w:r>
                 <w:rPr>
                   <w:lang w:val="en-US"/>
@@ -8427,12 +8402,12 @@
       </w:tr>
       <w:tr>
         <w:trPr>
-          <w:ins w:id="512" w:author="Stanislav Maslan" w:date="2018-01-21T12:44:00Z"/>
+          <w:ins w:id="519" w:author="Stanislav Maslan" w:date="2018-01-21T12:44:00Z"/>
         </w:trPr>
         <w:tc>
           <w:tcPr>
             <w:tcW w:w="3081" w:type="dxa"/>
-            <w:tcPrChange w:id="513" w:author="Stanislav Maslan" w:date="2018-01-21T13:56:00Z">
+            <w:tcPrChange w:id="520" w:author="smaslan" w:date="2018-01-24T13:24:00Z">
               <w:tcPr>
                 <w:tcW w:w="1860" w:type="dxa"/>
               </w:tcPr>
@@ -8441,12 +8416,12 @@
           <w:p>
             <w:pPr>
               <w:rPr>
-                <w:ins w:id="514" w:author="Stanislav Maslan" w:date="2018-01-21T12:44:00Z"/>
-                <w:lang w:val="en-US"/>
-              </w:rPr>
-            </w:pPr>
-            <w:proofErr w:type="spellStart"/>
-            <w:ins w:id="515" w:author="Stanislav Maslan" w:date="2018-01-21T12:44:00Z">
+                <w:ins w:id="521" w:author="Stanislav Maslan" w:date="2018-01-21T12:44:00Z"/>
+                <w:lang w:val="en-US"/>
+              </w:rPr>
+            </w:pPr>
+            <w:proofErr w:type="spellStart"/>
+            <w:ins w:id="522" w:author="Stanislav Maslan" w:date="2018-01-21T12:44:00Z">
               <w:r>
                 <w:rPr>
                   <w:lang w:val="en-US"/>
@@ -8460,7 +8435,7 @@
         <w:tc>
           <w:tcPr>
             <w:tcW w:w="1745" w:type="dxa"/>
-            <w:tcPrChange w:id="516" w:author="Stanislav Maslan" w:date="2018-01-21T13:56:00Z">
+            <w:tcPrChange w:id="523" w:author="smaslan" w:date="2018-01-24T13:24:00Z">
               <w:tcPr>
                 <w:tcW w:w="2823" w:type="dxa"/>
                 <w:gridSpan w:val="2"/>
@@ -8470,12 +8445,12 @@
           <w:p>
             <w:pPr>
               <w:rPr>
-                <w:ins w:id="517" w:author="Stanislav Maslan" w:date="2018-01-21T12:44:00Z"/>
-                <w:lang w:val="en-US"/>
-              </w:rPr>
-            </w:pPr>
-            <w:proofErr w:type="spellStart"/>
-            <w:ins w:id="518" w:author="Stanislav Maslan" w:date="2018-01-21T12:44:00Z">
+                <w:ins w:id="524" w:author="Stanislav Maslan" w:date="2018-01-21T12:44:00Z"/>
+                <w:lang w:val="en-US"/>
+              </w:rPr>
+            </w:pPr>
+            <w:proofErr w:type="spellStart"/>
+            <w:ins w:id="525" w:author="Stanislav Maslan" w:date="2018-01-21T12:44:00Z">
               <w:r>
                 <w:rPr>
                   <w:lang w:val="en-US"/>
@@ -8489,7 +8464,7 @@
         <w:tc>
           <w:tcPr>
             <w:tcW w:w="1803" w:type="dxa"/>
-            <w:tcPrChange w:id="519" w:author="Stanislav Maslan" w:date="2018-01-21T13:56:00Z">
+            <w:tcPrChange w:id="526" w:author="smaslan" w:date="2018-01-24T13:24:00Z">
               <w:tcPr>
                 <w:tcW w:w="2738" w:type="dxa"/>
                 <w:gridSpan w:val="3"/>
@@ -8499,12 +8474,12 @@
           <w:p>
             <w:pPr>
               <w:rPr>
-                <w:ins w:id="520" w:author="Stanislav Maslan" w:date="2018-01-21T12:44:00Z"/>
-                <w:lang w:val="en-US"/>
-              </w:rPr>
-            </w:pPr>
-            <w:proofErr w:type="spellStart"/>
-            <w:ins w:id="521" w:author="Stanislav Maslan" w:date="2018-01-21T12:44:00Z">
+                <w:ins w:id="527" w:author="Stanislav Maslan" w:date="2018-01-21T12:44:00Z"/>
+                <w:lang w:val="en-US"/>
+              </w:rPr>
+            </w:pPr>
+            <w:proofErr w:type="spellStart"/>
+            <w:ins w:id="528" w:author="Stanislav Maslan" w:date="2018-01-21T12:44:00Z">
               <w:r>
                 <w:rPr>
                   <w:lang w:val="en-US"/>
@@ -8518,12 +8493,12 @@
       </w:tr>
       <w:tr>
         <w:trPr>
-          <w:ins w:id="522" w:author="Stanislav Maslan" w:date="2018-01-21T12:41:00Z"/>
+          <w:ins w:id="529" w:author="Stanislav Maslan" w:date="2018-01-21T12:41:00Z"/>
         </w:trPr>
         <w:tc>
           <w:tcPr>
             <w:tcW w:w="3081" w:type="dxa"/>
-            <w:tcPrChange w:id="523" w:author="Stanislav Maslan" w:date="2018-01-21T13:56:00Z">
+            <w:tcPrChange w:id="530" w:author="smaslan" w:date="2018-01-24T13:24:00Z">
               <w:tcPr>
                 <w:tcW w:w="1860" w:type="dxa"/>
               </w:tcPr>
@@ -8532,11 +8507,11 @@
           <w:p>
             <w:pPr>
               <w:rPr>
-                <w:ins w:id="524" w:author="Stanislav Maslan" w:date="2018-01-21T12:41:00Z"/>
-                <w:lang w:val="en-US"/>
-              </w:rPr>
-            </w:pPr>
-            <w:ins w:id="525" w:author="Stanislav Maslan" w:date="2018-01-21T12:41:00Z">
+                <w:ins w:id="531" w:author="Stanislav Maslan" w:date="2018-01-21T12:41:00Z"/>
+                <w:lang w:val="en-US"/>
+              </w:rPr>
+            </w:pPr>
+            <w:ins w:id="532" w:author="Stanislav Maslan" w:date="2018-01-21T12:41:00Z">
               <w:r>
                 <w:rPr>
                   <w:lang w:val="en-US"/>
@@ -8549,7 +8524,7 @@
         <w:tc>
           <w:tcPr>
             <w:tcW w:w="1745" w:type="dxa"/>
-            <w:tcPrChange w:id="526" w:author="Stanislav Maslan" w:date="2018-01-21T13:56:00Z">
+            <w:tcPrChange w:id="533" w:author="smaslan" w:date="2018-01-24T13:24:00Z">
               <w:tcPr>
                 <w:tcW w:w="2823" w:type="dxa"/>
                 <w:gridSpan w:val="2"/>
@@ -8559,11 +8534,11 @@
           <w:p>
             <w:pPr>
               <w:rPr>
-                <w:ins w:id="527" w:author="Stanislav Maslan" w:date="2018-01-21T12:41:00Z"/>
-                <w:lang w:val="en-US"/>
-              </w:rPr>
-            </w:pPr>
-            <w:ins w:id="528" w:author="Stanislav Maslan" w:date="2018-01-21T12:41:00Z">
+                <w:ins w:id="534" w:author="Stanislav Maslan" w:date="2018-01-21T12:41:00Z"/>
+                <w:lang w:val="en-US"/>
+              </w:rPr>
+            </w:pPr>
+            <w:ins w:id="535" w:author="Stanislav Maslan" w:date="2018-01-21T12:41:00Z">
               <w:r>
                 <w:rPr>
                   <w:lang w:val="en-US"/>
@@ -8576,7 +8551,7 @@
         <w:tc>
           <w:tcPr>
             <w:tcW w:w="1803" w:type="dxa"/>
-            <w:tcPrChange w:id="529" w:author="Stanislav Maslan" w:date="2018-01-21T13:56:00Z">
+            <w:tcPrChange w:id="536" w:author="smaslan" w:date="2018-01-24T13:24:00Z">
               <w:tcPr>
                 <w:tcW w:w="2738" w:type="dxa"/>
                 <w:gridSpan w:val="3"/>
@@ -8586,11 +8561,11 @@
           <w:p>
             <w:pPr>
               <w:rPr>
-                <w:ins w:id="530" w:author="Stanislav Maslan" w:date="2018-01-21T12:41:00Z"/>
-                <w:lang w:val="en-US"/>
-              </w:rPr>
-            </w:pPr>
-            <w:ins w:id="531" w:author="Stanislav Maslan" w:date="2018-01-21T12:41:00Z">
+                <w:ins w:id="537" w:author="Stanislav Maslan" w:date="2018-01-21T12:41:00Z"/>
+                <w:lang w:val="en-US"/>
+              </w:rPr>
+            </w:pPr>
+            <w:ins w:id="538" w:author="Stanislav Maslan" w:date="2018-01-21T12:41:00Z">
               <w:r>
                 <w:rPr>
                   <w:lang w:val="en-US"/>
@@ -8608,15 +8583,16 @@
           <w:lang w:val="en-US"/>
         </w:rPr>
       </w:pPr>
-      <w:ins w:id="532" w:author="Stanislav Maslan" w:date="2018-01-21T13:57:00Z">
-        <w:r>
-          <w:rPr>
-            <w:lang w:val="en-US"/>
-          </w:rPr>
+      <w:ins w:id="539" w:author="Stanislav Maslan" w:date="2018-01-21T13:57:00Z">
+        <w:r>
+          <w:rPr>
+            <w:lang w:val="en-US"/>
+          </w:rPr>
+          <w:lastRenderedPageBreak/>
           <w:t xml:space="preserve">Note the transducers have no additional low-side quantities! The impedance model of the transducer is made in the single ended mode and the connection cable </w:t>
         </w:r>
       </w:ins>
-      <w:ins w:id="533" w:author="Stanislav Maslan" w:date="2018-01-21T13:58:00Z">
+      <w:ins w:id="540" w:author="Stanislav Maslan" w:date="2018-01-21T13:58:00Z">
         <w:r>
           <w:rPr>
             <w:lang w:val="en-US"/>
@@ -8628,7 +8604,7 @@
           <w:rPr>
             <w:b/>
             <w:lang w:val="en-US"/>
-            <w:rPrChange w:id="534" w:author="Stanislav Maslan" w:date="2018-01-21T13:58:00Z">
+            <w:rPrChange w:id="541" w:author="Stanislav Maslan" w:date="2018-01-21T13:58:00Z">
               <w:rPr>
                 <w:lang w:val="en-US"/>
               </w:rPr>
@@ -8648,7 +8624,7 @@
           <w:rPr>
             <w:b/>
             <w:lang w:val="en-US"/>
-            <w:rPrChange w:id="535" w:author="Stanislav Maslan" w:date="2018-01-21T13:58:00Z">
+            <w:rPrChange w:id="542" w:author="Stanislav Maslan" w:date="2018-01-21T13:58:00Z">
               <w:rPr>
                 <w:lang w:val="en-US"/>
               </w:rPr>
@@ -8668,7 +8644,7 @@
     <w:p>
       <w:pPr>
         <w:rPr>
-          <w:ins w:id="536" w:author="Stanislav Maslan" w:date="2018-01-21T13:59:00Z"/>
+          <w:ins w:id="543" w:author="Stanislav Maslan" w:date="2018-01-21T13:59:00Z"/>
           <w:lang w:val="en-US"/>
         </w:rPr>
       </w:pPr>
@@ -8677,10 +8653,9 @@
           <w:b/>
           <w:lang w:val="en-US"/>
         </w:rPr>
-        <w:lastRenderedPageBreak/>
         <w:t xml:space="preserve">Note </w:t>
       </w:r>
-      <w:ins w:id="537" w:author="Stanislav Maslan" w:date="2018-01-21T12:44:00Z">
+      <w:ins w:id="544" w:author="Stanislav Maslan" w:date="2018-01-21T12:44:00Z">
         <w:r>
           <w:rPr>
             <w:b/>
@@ -8689,7 +8664,7 @@
           <w:t>3</w:t>
         </w:r>
       </w:ins>
-      <w:del w:id="538" w:author="Stanislav Maslan" w:date="2018-01-21T12:44:00Z">
+      <w:del w:id="545" w:author="Stanislav Maslan" w:date="2018-01-21T12:44:00Z">
         <w:r>
           <w:rPr>
             <w:b/>
@@ -8711,7 +8686,7 @@
         </w:rPr>
         <w:t xml:space="preserve"> The</w:t>
       </w:r>
-      <w:ins w:id="539" w:author="Stanislav Maslan" w:date="2018-01-21T11:39:00Z">
+      <w:ins w:id="546" w:author="Stanislav Maslan" w:date="2018-01-21T11:39:00Z">
         <w:r>
           <w:rPr>
             <w:lang w:val="en-US"/>
@@ -8719,7 +8694,7 @@
           <w:t>s</w:t>
         </w:r>
       </w:ins>
-      <w:del w:id="540" w:author="Stanislav Maslan" w:date="2018-01-21T11:39:00Z">
+      <w:del w:id="547" w:author="Stanislav Maslan" w:date="2018-01-21T11:39:00Z">
         <w:r>
           <w:rPr>
             <w:lang w:val="en-US"/>
@@ -8750,16 +8725,16 @@
     <w:p>
       <w:pPr>
         <w:rPr>
-          <w:ins w:id="541" w:author="Stanislav Maslan" w:date="2018-01-21T13:59:00Z"/>
+          <w:ins w:id="548" w:author="Stanislav Maslan" w:date="2018-01-21T13:59:00Z"/>
           <w:lang w:val="en-US"/>
         </w:rPr>
       </w:pPr>
-      <w:ins w:id="542" w:author="Stanislav Maslan" w:date="2018-01-21T13:59:00Z">
+      <w:ins w:id="549" w:author="Stanislav Maslan" w:date="2018-01-21T13:59:00Z">
         <w:r>
           <w:rPr>
             <w:b/>
             <w:lang w:val="en-US"/>
-            <w:rPrChange w:id="543" w:author="Stanislav Maslan" w:date="2018-01-21T14:02:00Z">
+            <w:rPrChange w:id="550" w:author="Stanislav Maslan" w:date="2018-01-21T14:02:00Z">
               <w:rPr>
                 <w:lang w:val="en-US"/>
               </w:rPr>
@@ -8777,7 +8752,7 @@
           <w:rPr>
             <w:b/>
             <w:lang w:val="en-US"/>
-            <w:rPrChange w:id="544" w:author="Stanislav Maslan" w:date="2018-01-21T14:00:00Z">
+            <w:rPrChange w:id="551" w:author="Stanislav Maslan" w:date="2018-01-21T14:00:00Z">
               <w:rPr>
                 <w:lang w:val="en-US"/>
               </w:rPr>
@@ -8795,7 +8770,7 @@
           <w:rPr>
             <w:b/>
             <w:lang w:val="en-US"/>
-            <w:rPrChange w:id="545" w:author="Stanislav Maslan" w:date="2018-01-21T14:00:00Z">
+            <w:rPrChange w:id="552" w:author="Stanislav Maslan" w:date="2018-01-21T14:00:00Z">
               <w:rPr>
                 <w:lang w:val="en-US"/>
               </w:rPr>
@@ -8809,143 +8784,139 @@
           </w:rPr>
           <w:t>’ and ‘</w:t>
         </w:r>
+        <w:r>
+          <w:rPr>
+            <w:b/>
+            <w:lang w:val="en-US"/>
+            <w:rPrChange w:id="553" w:author="Stanislav Maslan" w:date="2018-01-21T14:00:00Z">
+              <w:rPr>
+                <w:lang w:val="en-US"/>
+              </w:rPr>
+            </w:rPrChange>
+          </w:rPr>
+          <w:t>i</w:t>
+        </w:r>
+        <w:r>
+          <w:rPr>
+            <w:lang w:val="en-US"/>
+          </w:rPr>
+          <w:t xml:space="preserve">’ can be either single waveforms (single record) or can be </w:t>
+        </w:r>
+      </w:ins>
+      <w:ins w:id="554" w:author="Stanislav Maslan" w:date="2018-01-21T14:00:00Z">
+        <w:r>
+          <w:rPr>
+            <w:lang w:val="en-US"/>
+          </w:rPr>
+          <w:t>multi-record if the ‘</w:t>
+        </w:r>
         <w:proofErr w:type="spellStart"/>
         <w:r>
           <w:rPr>
             <w:b/>
             <w:lang w:val="en-US"/>
-            <w:rPrChange w:id="546" w:author="Stanislav Maslan" w:date="2018-01-21T14:00:00Z">
+            <w:rPrChange w:id="555" w:author="Stanislav Maslan" w:date="2018-01-21T14:00:00Z">
               <w:rPr>
                 <w:lang w:val="en-US"/>
               </w:rPr>
             </w:rPrChange>
           </w:rPr>
+          <w:t>support_multi_inputs</w:t>
+        </w:r>
+        <w:proofErr w:type="spellEnd"/>
+        <w:r>
+          <w:rPr>
+            <w:lang w:val="en-US"/>
+          </w:rPr>
+          <w:t xml:space="preserve">’ is present. </w:t>
+        </w:r>
+      </w:ins>
+      <w:ins w:id="556" w:author="Stanislav Maslan" w:date="2018-01-21T14:01:00Z">
+        <w:r>
+          <w:rPr>
+            <w:lang w:val="en-US"/>
+          </w:rPr>
+          <w:t>In case the TWM will pass the multiple records at once, it will set ‘</w:t>
+        </w:r>
+        <w:proofErr w:type="spellStart"/>
+        <w:r>
+          <w:rPr>
+            <w:b/>
+            <w:lang w:val="en-US"/>
+          </w:rPr>
+          <w:t>support_multi_inputs</w:t>
+        </w:r>
+        <w:proofErr w:type="spellEnd"/>
+        <w:r>
+          <w:rPr>
+            <w:b/>
+            <w:lang w:val="en-US"/>
+          </w:rPr>
+          <w:t xml:space="preserve"> = </w:t>
+        </w:r>
+      </w:ins>
+      <w:ins w:id="557" w:author="Stanislav Maslan" w:date="2018-01-21T14:02:00Z">
+        <w:r>
+          <w:rPr>
+            <w:b/>
+            <w:lang w:val="en-US"/>
+          </w:rPr>
+          <w:t>N</w:t>
+        </w:r>
+      </w:ins>
+      <w:ins w:id="558" w:author="Stanislav Maslan" w:date="2018-01-21T14:01:00Z">
+        <w:r>
+          <w:rPr>
+            <w:lang w:val="en-US"/>
+          </w:rPr>
+          <w:t>’ and the ‘</w:t>
+        </w:r>
+        <w:r>
+          <w:rPr>
+            <w:b/>
+            <w:lang w:val="en-US"/>
+          </w:rPr>
+          <w:t>y</w:t>
+        </w:r>
+        <w:r>
+          <w:rPr>
+            <w:lang w:val="en-US"/>
+          </w:rPr>
+          <w:t>’, ‘</w:t>
+        </w:r>
+        <w:r>
+          <w:rPr>
+            <w:b/>
+            <w:lang w:val="en-US"/>
+          </w:rPr>
+          <w:t>u</w:t>
+        </w:r>
+        <w:r>
+          <w:rPr>
+            <w:lang w:val="en-US"/>
+          </w:rPr>
+          <w:t>’ and ‘</w:t>
+        </w:r>
+        <w:r>
+          <w:rPr>
+            <w:b/>
+            <w:lang w:val="en-US"/>
+          </w:rPr>
           <w:t>i</w:t>
         </w:r>
-        <w:proofErr w:type="spellEnd"/>
-        <w:r>
-          <w:rPr>
-            <w:lang w:val="en-US"/>
-          </w:rPr>
-          <w:t xml:space="preserve">’ can be either single waveforms (single record) or can be </w:t>
+        <w:r>
+          <w:rPr>
+            <w:lang w:val="en-US"/>
+          </w:rPr>
+          <w:t xml:space="preserve">’ will contain </w:t>
         </w:r>
       </w:ins>
-      <w:ins w:id="547" w:author="Stanislav Maslan" w:date="2018-01-21T14:00:00Z">
-        <w:r>
-          <w:rPr>
-            <w:lang w:val="en-US"/>
-          </w:rPr>
-          <w:t>multi-record if the ‘</w:t>
-        </w:r>
-        <w:proofErr w:type="spellStart"/>
+      <w:ins w:id="559" w:author="Stanislav Maslan" w:date="2018-01-21T14:02:00Z">
         <w:r>
           <w:rPr>
             <w:b/>
             <w:lang w:val="en-US"/>
-            <w:rPrChange w:id="548" w:author="Stanislav Maslan" w:date="2018-01-21T14:00:00Z">
-              <w:rPr>
-                <w:lang w:val="en-US"/>
-              </w:rPr>
-            </w:rPrChange>
-          </w:rPr>
-          <w:t>support_multi_inputs</w:t>
-        </w:r>
-        <w:proofErr w:type="spellEnd"/>
-        <w:r>
-          <w:rPr>
-            <w:lang w:val="en-US"/>
-          </w:rPr>
-          <w:t xml:space="preserve">’ is present. </w:t>
-        </w:r>
-      </w:ins>
-      <w:ins w:id="549" w:author="Stanislav Maslan" w:date="2018-01-21T14:01:00Z">
-        <w:r>
-          <w:rPr>
-            <w:lang w:val="en-US"/>
-          </w:rPr>
-          <w:t>In case the TWM will pass the multiple records at once, it will set ‘</w:t>
-        </w:r>
-        <w:proofErr w:type="spellStart"/>
-        <w:r>
-          <w:rPr>
-            <w:b/>
-            <w:lang w:val="en-US"/>
-          </w:rPr>
-          <w:t>support_multi_inputs</w:t>
-        </w:r>
-        <w:proofErr w:type="spellEnd"/>
-        <w:r>
-          <w:rPr>
-            <w:b/>
-            <w:lang w:val="en-US"/>
-          </w:rPr>
-          <w:t xml:space="preserve"> = </w:t>
-        </w:r>
-      </w:ins>
-      <w:ins w:id="550" w:author="Stanislav Maslan" w:date="2018-01-21T14:02:00Z">
-        <w:r>
-          <w:rPr>
-            <w:b/>
-            <w:lang w:val="en-US"/>
-          </w:rPr>
-          <w:t>N</w:t>
-        </w:r>
-      </w:ins>
-      <w:ins w:id="551" w:author="Stanislav Maslan" w:date="2018-01-21T14:01:00Z">
-        <w:r>
-          <w:rPr>
-            <w:lang w:val="en-US"/>
-          </w:rPr>
-          <w:t>’ and the ‘</w:t>
-        </w:r>
-        <w:r>
-          <w:rPr>
-            <w:b/>
-            <w:lang w:val="en-US"/>
-          </w:rPr>
-          <w:t>y</w:t>
-        </w:r>
-        <w:r>
-          <w:rPr>
-            <w:lang w:val="en-US"/>
-          </w:rPr>
-          <w:t>’, ‘</w:t>
-        </w:r>
-        <w:r>
-          <w:rPr>
-            <w:b/>
-            <w:lang w:val="en-US"/>
-          </w:rPr>
-          <w:t>u</w:t>
-        </w:r>
-        <w:r>
-          <w:rPr>
-            <w:lang w:val="en-US"/>
-          </w:rPr>
-          <w:t>’ and ‘</w:t>
-        </w:r>
-        <w:proofErr w:type="spellStart"/>
-        <w:r>
-          <w:rPr>
-            <w:b/>
-            <w:lang w:val="en-US"/>
-          </w:rPr>
-          <w:t>i</w:t>
-        </w:r>
-        <w:proofErr w:type="spellEnd"/>
-        <w:r>
-          <w:rPr>
-            <w:lang w:val="en-US"/>
-          </w:rPr>
-          <w:t xml:space="preserve">’ will contain </w:t>
-        </w:r>
-      </w:ins>
-      <w:ins w:id="552" w:author="Stanislav Maslan" w:date="2018-01-21T14:02:00Z">
-        <w:r>
-          <w:rPr>
-            <w:b/>
-            <w:lang w:val="en-US"/>
-            <w:rPrChange w:id="553" w:author="Stanislav Maslan" w:date="2018-01-21T14:02:00Z">
+            <w:rPrChange w:id="560" w:author="Stanislav Maslan" w:date="2018-01-21T14:02:00Z">
               <w:rPr>
                 <w:lang w:val="en-US"/>
               </w:rPr>
@@ -9626,7 +9597,7 @@
     <w:p>
       <w:pPr>
         <w:rPr>
-          <w:ins w:id="554" w:author="Stanislav Maslan" w:date="2018-01-21T14:03:00Z"/>
+          <w:ins w:id="561" w:author="Stanislav Maslan" w:date="2018-01-21T14:03:00Z"/>
           <w:lang w:val="en-US"/>
         </w:rPr>
       </w:pPr>
@@ -9654,14 +9625,14 @@
       <w:pPr>
         <w:pStyle w:val="Nadpis2"/>
         <w:rPr>
-          <w:ins w:id="555" w:author="Stanislav Maslan" w:date="2018-01-21T14:03:00Z"/>
-          <w:lang w:val="en-US"/>
-        </w:rPr>
-        <w:pPrChange w:id="556" w:author="Stanislav Maslan" w:date="2018-01-22T21:03:00Z">
+          <w:ins w:id="562" w:author="Stanislav Maslan" w:date="2018-01-21T14:03:00Z"/>
+          <w:lang w:val="en-US"/>
+        </w:rPr>
+        <w:pPrChange w:id="563" w:author="Stanislav Maslan" w:date="2018-01-22T21:03:00Z">
           <w:pPr/>
         </w:pPrChange>
       </w:pPr>
-      <w:ins w:id="557" w:author="Stanislav Maslan" w:date="2018-01-21T14:03:00Z">
+      <w:ins w:id="564" w:author="Stanislav Maslan" w:date="2018-01-21T14:03:00Z">
         <w:r>
           <w:rPr>
             <w:lang w:val="en-US"/>
@@ -9669,7 +9640,7 @@
           <w:t xml:space="preserve">Input quantities </w:t>
         </w:r>
       </w:ins>
-      <w:ins w:id="558" w:author="Stanislav Maslan" w:date="2018-01-21T14:04:00Z">
+      <w:ins w:id="565" w:author="Stanislav Maslan" w:date="2018-01-21T14:04:00Z">
         <w:r>
           <w:rPr>
             <w:lang w:val="en-US"/>
@@ -9677,7 +9648,7 @@
           <w:t>preparation/</w:t>
         </w:r>
       </w:ins>
-      <w:ins w:id="559" w:author="Stanislav Maslan" w:date="2018-01-21T14:03:00Z">
+      <w:ins w:id="566" w:author="Stanislav Maslan" w:date="2018-01-21T14:03:00Z">
         <w:r>
           <w:rPr>
             <w:lang w:val="en-US"/>
@@ -9692,68 +9663,12 @@
           <w:lang w:val="en-US"/>
         </w:rPr>
       </w:pPr>
-      <w:ins w:id="560" w:author="Stanislav Maslan" w:date="2018-01-22T21:04:00Z">
+      <w:ins w:id="567" w:author="Stanislav Maslan" w:date="2018-01-22T21:04:00Z">
         <w:r>
           <w:rPr>
             <w:lang w:val="en-US"/>
           </w:rPr>
           <w:t xml:space="preserve">The inherent feature of the QWTB toolbox is it automatically converts vectors to horizontal (row vectors). Under normal conditions it is useful function because algorithm will receive the </w:t>
-        </w:r>
-      </w:ins>
-      <w:ins w:id="561" w:author="Stanislav Maslan" w:date="2018-01-22T21:05:00Z">
-        <w:r>
-          <w:rPr>
-            <w:lang w:val="en-US"/>
-          </w:rPr>
-          <w:t xml:space="preserve">vector </w:t>
-        </w:r>
-      </w:ins>
-      <w:ins w:id="562" w:author="Stanislav Maslan" w:date="2018-01-22T21:04:00Z">
-        <w:r>
-          <w:rPr>
-            <w:lang w:val="en-US"/>
-          </w:rPr>
-          <w:t>data alway</w:t>
-        </w:r>
-      </w:ins>
-      <w:ins w:id="563" w:author="Stanislav Maslan" w:date="2018-01-22T21:05:00Z">
-        <w:r>
-          <w:rPr>
-            <w:lang w:val="en-US"/>
-          </w:rPr>
-          <w:t xml:space="preserve">s in the same orientation. However in case of the </w:t>
-        </w:r>
-      </w:ins>
-      <w:ins w:id="564" w:author="Stanislav Maslan" w:date="2018-01-22T21:06:00Z">
-        <w:r>
-          <w:rPr>
-            <w:lang w:val="en-US"/>
-          </w:rPr>
-          <w:t xml:space="preserve">2D </w:t>
-        </w:r>
-      </w:ins>
-      <w:ins w:id="565" w:author="Stanislav Maslan" w:date="2018-01-22T21:05:00Z">
-        <w:r>
-          <w:rPr>
-            <w:lang w:val="en-US"/>
-          </w:rPr>
-          <w:t>correction data it will cause a trouble</w:t>
-        </w:r>
-      </w:ins>
-      <w:ins w:id="566" w:author="Stanislav Maslan" w:date="2018-01-22T21:06:00Z">
-        <w:r>
-          <w:rPr>
-            <w:lang w:val="en-US"/>
-          </w:rPr>
-          <w:t xml:space="preserve"> as the correction data may have one dimension undefined. Therefore, the data become are 1D vector and it may be incorrectly </w:t>
-        </w:r>
-      </w:ins>
-      <w:ins w:id="567" w:author="Stanislav Maslan" w:date="2018-01-22T21:07:00Z">
-        <w:r>
-          <w:rPr>
-            <w:lang w:val="en-US"/>
-          </w:rPr>
-          <w:t>oriented</w:t>
         </w:r>
       </w:ins>
       <w:ins w:id="568" w:author="Stanislav Maslan" w:date="2018-01-22T21:05:00Z">
@@ -9761,10 +9676,66 @@
           <w:rPr>
             <w:lang w:val="en-US"/>
           </w:rPr>
+          <w:t xml:space="preserve">vector </w:t>
+        </w:r>
+      </w:ins>
+      <w:ins w:id="569" w:author="Stanislav Maslan" w:date="2018-01-22T21:04:00Z">
+        <w:r>
+          <w:rPr>
+            <w:lang w:val="en-US"/>
+          </w:rPr>
+          <w:t>data alway</w:t>
+        </w:r>
+      </w:ins>
+      <w:ins w:id="570" w:author="Stanislav Maslan" w:date="2018-01-22T21:05:00Z">
+        <w:r>
+          <w:rPr>
+            <w:lang w:val="en-US"/>
+          </w:rPr>
+          <w:t xml:space="preserve">s in the same orientation. However in case of the </w:t>
+        </w:r>
+      </w:ins>
+      <w:ins w:id="571" w:author="Stanislav Maslan" w:date="2018-01-22T21:06:00Z">
+        <w:r>
+          <w:rPr>
+            <w:lang w:val="en-US"/>
+          </w:rPr>
+          <w:t xml:space="preserve">2D </w:t>
+        </w:r>
+      </w:ins>
+      <w:ins w:id="572" w:author="Stanislav Maslan" w:date="2018-01-22T21:05:00Z">
+        <w:r>
+          <w:rPr>
+            <w:lang w:val="en-US"/>
+          </w:rPr>
+          <w:t>correction data it will cause a trouble</w:t>
+        </w:r>
+      </w:ins>
+      <w:ins w:id="573" w:author="Stanislav Maslan" w:date="2018-01-22T21:06:00Z">
+        <w:r>
+          <w:rPr>
+            <w:lang w:val="en-US"/>
+          </w:rPr>
+          <w:t xml:space="preserve"> as the correction data may have one dimension undefined. Therefore, the data become are 1D vector and it may be incorrectly </w:t>
+        </w:r>
+      </w:ins>
+      <w:ins w:id="574" w:author="Stanislav Maslan" w:date="2018-01-22T21:07:00Z">
+        <w:r>
+          <w:rPr>
+            <w:lang w:val="en-US"/>
+          </w:rPr>
+          <w:t>oriented</w:t>
+        </w:r>
+      </w:ins>
+      <w:ins w:id="575" w:author="Stanislav Maslan" w:date="2018-01-22T21:05:00Z">
+        <w:r>
+          <w:rPr>
+            <w:lang w:val="en-US"/>
+          </w:rPr>
           <w:t xml:space="preserve">. </w:t>
         </w:r>
       </w:ins>
-      <w:ins w:id="569" w:author="Stanislav Maslan" w:date="2018-01-22T21:07:00Z">
+      <w:ins w:id="576" w:author="Stanislav Maslan" w:date="2018-01-22T21:07:00Z">
         <w:r>
           <w:rPr>
             <w:lang w:val="en-US"/>
@@ -9772,7 +9743,7 @@
           <w:t>In order to fix it, a function</w:t>
         </w:r>
       </w:ins>
-      <w:ins w:id="570" w:author="Stanislav Maslan" w:date="2018-01-22T21:08:00Z">
+      <w:ins w:id="577" w:author="Stanislav Maslan" w:date="2018-01-22T21:08:00Z">
         <w:r>
           <w:rPr>
             <w:lang w:val="en-US"/>
@@ -9784,7 +9755,7 @@
           <w:rPr>
             <w:b/>
             <w:lang w:val="en-US"/>
-            <w:rPrChange w:id="571" w:author="Stanislav Maslan" w:date="2018-01-22T21:08:00Z">
+            <w:rPrChange w:id="578" w:author="Stanislav Maslan" w:date="2018-01-22T21:08:00Z">
               <w:rPr>
                 <w:lang w:val="en-US"/>
               </w:rPr>
@@ -9797,7 +9768,7 @@
           <w:rPr>
             <w:b/>
             <w:lang w:val="en-US"/>
-            <w:rPrChange w:id="572" w:author="Stanislav Maslan" w:date="2018-01-22T21:08:00Z">
+            <w:rPrChange w:id="579" w:author="Stanislav Maslan" w:date="2018-01-22T21:08:00Z">
               <w:rPr>
                 <w:lang w:val="en-US"/>
               </w:rPr>
@@ -9810,7 +9781,7 @@
           <w:rPr>
             <w:b/>
             <w:lang w:val="en-US"/>
-            <w:rPrChange w:id="573" w:author="Stanislav Maslan" w:date="2018-01-22T21:08:00Z">
+            <w:rPrChange w:id="580" w:author="Stanislav Maslan" w:date="2018-01-22T21:08:00Z">
               <w:rPr>
                 <w:lang w:val="en-US"/>
               </w:rPr>
@@ -9823,7 +9794,7 @@
           <w:rPr>
             <w:b/>
             <w:lang w:val="en-US"/>
-            <w:rPrChange w:id="574" w:author="Stanislav Maslan" w:date="2018-01-22T21:08:00Z">
+            <w:rPrChange w:id="581" w:author="Stanislav Maslan" w:date="2018-01-22T21:08:00Z">
               <w:rPr>
                 <w:lang w:val="en-US"/>
               </w:rPr>
@@ -9838,7 +9809,7 @@
           <w:t>’</w:t>
         </w:r>
       </w:ins>
-      <w:ins w:id="575" w:author="Stanislav Maslan" w:date="2018-01-22T21:10:00Z">
+      <w:ins w:id="582" w:author="Stanislav Maslan" w:date="2018-01-22T21:10:00Z">
         <w:r>
           <w:rPr>
             <w:lang w:val="en-US"/>
@@ -9846,7 +9817,7 @@
           <w:t xml:space="preserve"> was made (available in </w:t>
         </w:r>
       </w:ins>
-      <w:ins w:id="576" w:author="Stanislav Maslan" w:date="2018-01-22T21:11:00Z">
+      <w:ins w:id="583" w:author="Stanislav Maslan" w:date="2018-01-22T21:11:00Z">
         <w:r>
           <w:rPr>
             <w:lang w:val="en-US"/>
@@ -9854,12 +9825,12 @@
           <w:t>‘</w:t>
         </w:r>
       </w:ins>
-      <w:ins w:id="577" w:author="Stanislav Maslan" w:date="2018-01-22T21:10:00Z">
+      <w:ins w:id="584" w:author="Stanislav Maslan" w:date="2018-01-22T21:10:00Z">
         <w:r>
           <w:rPr>
             <w:b/>
             <w:lang w:val="en-US"/>
-            <w:rPrChange w:id="578" w:author="Stanislav Maslan" w:date="2018-01-22T21:11:00Z">
+            <w:rPrChange w:id="585" w:author="Stanislav Maslan" w:date="2018-01-22T21:11:00Z">
               <w:rPr>
                 <w:lang w:val="en-US"/>
               </w:rPr>
@@ -9872,7 +9843,7 @@
           <w:rPr>
             <w:b/>
             <w:lang w:val="en-US"/>
-            <w:rPrChange w:id="579" w:author="Stanislav Maslan" w:date="2018-01-22T21:11:00Z">
+            <w:rPrChange w:id="586" w:author="Stanislav Maslan" w:date="2018-01-22T21:11:00Z">
               <w:rPr>
                 <w:lang w:val="en-US"/>
               </w:rPr>
@@ -9885,7 +9856,7 @@
           <w:rPr>
             <w:b/>
             <w:lang w:val="en-US"/>
-            <w:rPrChange w:id="580" w:author="Stanislav Maslan" w:date="2018-01-22T21:11:00Z">
+            <w:rPrChange w:id="587" w:author="Stanislav Maslan" w:date="2018-01-22T21:11:00Z">
               <w:rPr>
                 <w:lang w:val="en-US"/>
               </w:rPr>
@@ -9898,7 +9869,7 @@
           <w:rPr>
             <w:b/>
             <w:lang w:val="en-US"/>
-            <w:rPrChange w:id="581" w:author="Stanislav Maslan" w:date="2018-01-22T21:11:00Z">
+            <w:rPrChange w:id="588" w:author="Stanislav Maslan" w:date="2018-01-22T21:11:00Z">
               <w:rPr>
                 <w:lang w:val="en-US"/>
               </w:rPr>
@@ -9908,7 +9879,7 @@
         </w:r>
       </w:ins>
       <w:proofErr w:type="spellEnd"/>
-      <w:ins w:id="582" w:author="Stanislav Maslan" w:date="2018-01-22T21:11:00Z">
+      <w:ins w:id="589" w:author="Stanislav Maslan" w:date="2018-01-22T21:11:00Z">
         <w:r>
           <w:rPr>
             <w:lang w:val="en-US"/>
@@ -9916,7 +9887,7 @@
           <w:t>’</w:t>
         </w:r>
       </w:ins>
-      <w:ins w:id="583" w:author="Stanislav Maslan" w:date="2018-01-22T21:10:00Z">
+      <w:ins w:id="590" w:author="Stanislav Maslan" w:date="2018-01-22T21:10:00Z">
         <w:r>
           <w:rPr>
             <w:lang w:val="en-US"/>
@@ -9924,7 +9895,7 @@
           <w:t>)</w:t>
         </w:r>
       </w:ins>
-      <w:ins w:id="584" w:author="Stanislav Maslan" w:date="2018-01-22T21:08:00Z">
+      <w:ins w:id="591" w:author="Stanislav Maslan" w:date="2018-01-22T21:08:00Z">
         <w:r>
           <w:rPr>
             <w:lang w:val="en-US"/>
@@ -9936,7 +9907,7 @@
           <w:rPr>
             <w:b/>
             <w:lang w:val="en-US"/>
-            <w:rPrChange w:id="585" w:author="Stanislav Maslan" w:date="2018-01-22T21:09:00Z">
+            <w:rPrChange w:id="592" w:author="Stanislav Maslan" w:date="2018-01-22T21:09:00Z">
               <w:rPr>
                 <w:lang w:val="en-US"/>
               </w:rPr>
@@ -9945,12 +9916,12 @@
           <w:t>alg_wrapper</w:t>
         </w:r>
       </w:ins>
-      <w:ins w:id="586" w:author="Stanislav Maslan" w:date="2018-01-22T21:09:00Z">
+      <w:ins w:id="593" w:author="Stanislav Maslan" w:date="2018-01-22T21:09:00Z">
         <w:r>
           <w:rPr>
             <w:b/>
             <w:lang w:val="en-US"/>
-            <w:rPrChange w:id="587" w:author="Stanislav Maslan" w:date="2018-01-22T21:09:00Z">
+            <w:rPrChange w:id="594" w:author="Stanislav Maslan" w:date="2018-01-22T21:09:00Z">
               <w:rPr>
                 <w:lang w:val="en-US"/>
               </w:rPr>
@@ -9960,7 +9931,7 @@
         </w:r>
       </w:ins>
       <w:proofErr w:type="spellEnd"/>
-      <w:ins w:id="588" w:author="Stanislav Maslan" w:date="2018-01-22T21:08:00Z">
+      <w:ins w:id="595" w:author="Stanislav Maslan" w:date="2018-01-22T21:08:00Z">
         <w:r>
           <w:rPr>
             <w:lang w:val="en-US"/>
@@ -9968,15 +9939,22 @@
           <w:t>’</w:t>
         </w:r>
       </w:ins>
-      <w:ins w:id="589" w:author="Stanislav Maslan" w:date="2018-01-22T21:09:00Z">
-        <w:r>
-          <w:rPr>
-            <w:lang w:val="en-US"/>
-          </w:rPr>
-          <w:t xml:space="preserve">. It will restore original orientations of all predefined correction to the ones defined in the list above. </w:t>
+      <w:ins w:id="596" w:author="Stanislav Maslan" w:date="2018-01-22T21:09:00Z">
+        <w:r>
+          <w:rPr>
+            <w:lang w:val="en-US"/>
+          </w:rPr>
+          <w:t xml:space="preserve">. It will restore original orientations of all </w:t>
+        </w:r>
+        <w:r>
+          <w:rPr>
+            <w:lang w:val="en-US"/>
+          </w:rPr>
+          <w:lastRenderedPageBreak/>
+          <w:t xml:space="preserve">predefined correction to the ones defined in the list above. </w:t>
         </w:r>
       </w:ins>
-      <w:ins w:id="590" w:author="Stanislav Maslan" w:date="2018-01-22T21:10:00Z">
+      <w:ins w:id="597" w:author="Stanislav Maslan" w:date="2018-01-22T21:10:00Z">
         <w:r>
           <w:rPr>
             <w:lang w:val="en-US"/>
@@ -9996,7 +9974,6 @@
         <w:rPr>
           <w:lang w:val="en-US"/>
         </w:rPr>
-        <w:lastRenderedPageBreak/>
         <w:t>Output quantities</w:t>
       </w:r>
     </w:p>
@@ -10012,7 +9989,7 @@
         </w:rPr>
         <w:t>Algorithm may return any quantities: scalars, vectors or matrices. Naming of the output quantities is irrelevant. It will be translated by the QWTB toolbox</w:t>
       </w:r>
-      <w:ins w:id="591" w:author="Stanislav Maslan" w:date="2018-01-22T21:11:00Z">
+      <w:ins w:id="598" w:author="Stanislav Maslan" w:date="2018-01-22T21:11:00Z">
         <w:r>
           <w:rPr>
             <w:lang w:val="en-US"/>
@@ -10097,7 +10074,7 @@
         </w:rPr>
         <w:t xml:space="preserve">[1] QWTB toolbox, www: </w:t>
       </w:r>
-      <w:hyperlink r:id="rId5" w:history="1">
+      <w:hyperlink r:id="rId6" w:history="1">
         <w:r>
           <w:rPr>
             <w:rStyle w:val="Hypertextovodkaz"/>
@@ -10110,11 +10087,11 @@
     <w:p>
       <w:pPr>
         <w:rPr>
-          <w:ins w:id="592" w:author="smaslan" w:date="2018-01-18T16:07:00Z"/>
+          <w:ins w:id="599" w:author="smaslan" w:date="2018-01-18T16:07:00Z"/>
           <w:lang w:val="en-US"/>
         </w:rPr>
       </w:pPr>
-      <w:ins w:id="593" w:author="smaslan" w:date="2018-01-18T16:06:00Z">
+      <w:ins w:id="600" w:author="smaslan" w:date="2018-01-18T16:06:00Z">
         <w:r>
           <w:rPr>
             <w:lang w:val="en-US"/>
@@ -10122,12 +10099,26 @@
           <w:t xml:space="preserve">[2] </w:t>
         </w:r>
       </w:ins>
-      <w:ins w:id="594" w:author="smaslan" w:date="2018-01-18T16:07:00Z">
-        <w:r>
-          <w:rPr>
-            <w:lang w:val="en-US"/>
-          </w:rPr>
-          <w:t xml:space="preserve">TWM project GitHub, www: </w:t>
+      <w:ins w:id="601" w:author="smaslan" w:date="2018-01-18T16:07:00Z">
+        <w:r>
+          <w:rPr>
+            <w:lang w:val="en-US"/>
+          </w:rPr>
+          <w:t xml:space="preserve">TWM project </w:t>
+        </w:r>
+        <w:proofErr w:type="spellStart"/>
+        <w:r>
+          <w:rPr>
+            <w:lang w:val="en-US"/>
+          </w:rPr>
+          <w:t>GitHub</w:t>
+        </w:r>
+        <w:proofErr w:type="spellEnd"/>
+        <w:r>
+          <w:rPr>
+            <w:lang w:val="en-US"/>
+          </w:rPr>
+          <w:t xml:space="preserve">, www: </w:t>
         </w:r>
         <w:r>
           <w:rPr>
@@ -10192,8 +10183,8 @@
 </file>
 
 <file path=word/numbering.xml><?xml version="1.0" encoding="utf-8"?>
-<w:numbering xmlns:wpc="http://schemas.microsoft.com/office/word/2010/wordprocessingCanvas" xmlns:mc="http://schemas.openxmlformats.org/markup-compatibility/2006" xmlns:o="urn:schemas-microsoft-com:office:office" xmlns:r="http://schemas.openxmlformats.org/officeDocument/2006/relationships" xmlns:m="http://schemas.openxmlformats.org/officeDocument/2006/math" xmlns:v="urn:schemas-microsoft-com:vml" xmlns:wp14="http://schemas.microsoft.com/office/word/2010/wordprocessingDrawing" xmlns:wp="http://schemas.openxmlformats.org/drawingml/2006/wordprocessingDrawing" xmlns:w10="urn:schemas-microsoft-com:office:word" xmlns:w="http://schemas.openxmlformats.org/wordprocessingml/2006/main" xmlns:w14="http://schemas.microsoft.com/office/word/2010/wordml" xmlns:w15="http://schemas.microsoft.com/office/word/2012/wordml" xmlns:wpg="http://schemas.microsoft.com/office/word/2010/wordprocessingGroup" xmlns:wpi="http://schemas.microsoft.com/office/word/2010/wordprocessingInk" xmlns:wne="http://schemas.microsoft.com/office/word/2006/wordml" xmlns:wps="http://schemas.microsoft.com/office/word/2010/wordprocessingShape" mc:Ignorable="w14 w15 wp14">
-  <w:abstractNum w:abstractNumId="0" w15:restartNumberingAfterBreak="0">
+<w:numbering xmlns:wpc="http://schemas.microsoft.com/office/word/2010/wordprocessingCanvas" xmlns:mc="http://schemas.openxmlformats.org/markup-compatibility/2006" xmlns:o="urn:schemas-microsoft-com:office:office" xmlns:r="http://schemas.openxmlformats.org/officeDocument/2006/relationships" xmlns:m="http://schemas.openxmlformats.org/officeDocument/2006/math" xmlns:v="urn:schemas-microsoft-com:vml" xmlns:wp14="http://schemas.microsoft.com/office/word/2010/wordprocessingDrawing" xmlns:wp="http://schemas.openxmlformats.org/drawingml/2006/wordprocessingDrawing" xmlns:w10="urn:schemas-microsoft-com:office:word" xmlns:w="http://schemas.openxmlformats.org/wordprocessingml/2006/main" xmlns:w14="http://schemas.microsoft.com/office/word/2010/wordml" xmlns:wpg="http://schemas.microsoft.com/office/word/2010/wordprocessingGroup" xmlns:wpi="http://schemas.microsoft.com/office/word/2010/wordprocessingInk" xmlns:wne="http://schemas.microsoft.com/office/word/2006/wordml" xmlns:wps="http://schemas.microsoft.com/office/word/2010/wordprocessingShape" mc:Ignorable="w14 wp14">
+  <w:abstractNum w:abstractNumId="0">
     <w:nsid w:val="1A740CD3"/>
     <w:multiLevelType w:val="hybridMultilevel"/>
     <w:tmpl w:val="DCC893B4"/>
@@ -10282,7 +10273,7 @@
       </w:pPr>
     </w:lvl>
   </w:abstractNum>
-  <w:abstractNum w:abstractNumId="1" w15:restartNumberingAfterBreak="0">
+  <w:abstractNum w:abstractNumId="1">
     <w:nsid w:val="6B5323E8"/>
     <w:multiLevelType w:val="multilevel"/>
     <w:tmpl w:val="04050025"/>
@@ -10395,7 +10386,7 @@
 </file>
 
 <file path=word/styles.xml><?xml version="1.0" encoding="utf-8"?>
-<w:styles xmlns:mc="http://schemas.openxmlformats.org/markup-compatibility/2006" xmlns:r="http://schemas.openxmlformats.org/officeDocument/2006/relationships" xmlns:w="http://schemas.openxmlformats.org/wordprocessingml/2006/main" xmlns:w14="http://schemas.microsoft.com/office/word/2010/wordml" xmlns:w15="http://schemas.microsoft.com/office/word/2012/wordml" mc:Ignorable="w14 w15">
+<w:styles xmlns:mc="http://schemas.openxmlformats.org/markup-compatibility/2006" xmlns:r="http://schemas.openxmlformats.org/officeDocument/2006/relationships" xmlns:w="http://schemas.openxmlformats.org/wordprocessingml/2006/main" xmlns:w14="http://schemas.microsoft.com/office/word/2010/wordml" mc:Ignorable="w14">
   <w:docDefaults>
     <w:rPrDefault>
       <w:rPr>
@@ -10411,378 +10402,144 @@
       </w:pPr>
     </w:pPrDefault>
   </w:docDefaults>
-  <w:latentStyles w:defLockedState="0" w:defUIPriority="99" w:defSemiHidden="0" w:defUnhideWhenUsed="0" w:defQFormat="0" w:count="371">
-    <w:lsdException w:name="Normal" w:uiPriority="0" w:qFormat="1"/>
-    <w:lsdException w:name="heading 1" w:uiPriority="9" w:qFormat="1"/>
-    <w:lsdException w:name="heading 2" w:semiHidden="1" w:uiPriority="9" w:unhideWhenUsed="1" w:qFormat="1"/>
-    <w:lsdException w:name="heading 3" w:semiHidden="1" w:uiPriority="9" w:unhideWhenUsed="1" w:qFormat="1"/>
-    <w:lsdException w:name="heading 4" w:semiHidden="1" w:uiPriority="9" w:unhideWhenUsed="1" w:qFormat="1"/>
-    <w:lsdException w:name="heading 5" w:semiHidden="1" w:uiPriority="9" w:unhideWhenUsed="1" w:qFormat="1"/>
-    <w:lsdException w:name="heading 6" w:semiHidden="1" w:uiPriority="9" w:unhideWhenUsed="1" w:qFormat="1"/>
-    <w:lsdException w:name="heading 7" w:semiHidden="1" w:uiPriority="9" w:unhideWhenUsed="1" w:qFormat="1"/>
-    <w:lsdException w:name="heading 8" w:semiHidden="1" w:uiPriority="9" w:unhideWhenUsed="1" w:qFormat="1"/>
-    <w:lsdException w:name="heading 9" w:semiHidden="1" w:uiPriority="9" w:unhideWhenUsed="1" w:qFormat="1"/>
-    <w:lsdException w:name="index 1" w:semiHidden="1" w:unhideWhenUsed="1"/>
-    <w:lsdException w:name="index 2" w:semiHidden="1" w:unhideWhenUsed="1"/>
-    <w:lsdException w:name="index 3" w:semiHidden="1" w:unhideWhenUsed="1"/>
-    <w:lsdException w:name="index 4" w:semiHidden="1" w:unhideWhenUsed="1"/>
-    <w:lsdException w:name="index 5" w:semiHidden="1" w:unhideWhenUsed="1"/>
-    <w:lsdException w:name="index 6" w:semiHidden="1" w:unhideWhenUsed="1"/>
-    <w:lsdException w:name="index 7" w:semiHidden="1" w:unhideWhenUsed="1"/>
-    <w:lsdException w:name="index 8" w:semiHidden="1" w:unhideWhenUsed="1"/>
-    <w:lsdException w:name="index 9" w:semiHidden="1" w:unhideWhenUsed="1"/>
-    <w:lsdException w:name="toc 1" w:semiHidden="1" w:uiPriority="39" w:unhideWhenUsed="1"/>
-    <w:lsdException w:name="toc 2" w:semiHidden="1" w:uiPriority="39" w:unhideWhenUsed="1"/>
-    <w:lsdException w:name="toc 3" w:semiHidden="1" w:uiPriority="39" w:unhideWhenUsed="1"/>
-    <w:lsdException w:name="toc 4" w:semiHidden="1" w:uiPriority="39" w:unhideWhenUsed="1"/>
-    <w:lsdException w:name="toc 5" w:semiHidden="1" w:uiPriority="39" w:unhideWhenUsed="1"/>
-    <w:lsdException w:name="toc 6" w:semiHidden="1" w:uiPriority="39" w:unhideWhenUsed="1"/>
-    <w:lsdException w:name="toc 7" w:semiHidden="1" w:uiPriority="39" w:unhideWhenUsed="1"/>
-    <w:lsdException w:name="toc 8" w:semiHidden="1" w:uiPriority="39" w:unhideWhenUsed="1"/>
-    <w:lsdException w:name="toc 9" w:semiHidden="1" w:uiPriority="39" w:unhideWhenUsed="1"/>
-    <w:lsdException w:name="Normal Indent" w:semiHidden="1" w:unhideWhenUsed="1"/>
-    <w:lsdException w:name="footnote text" w:semiHidden="1" w:unhideWhenUsed="1"/>
-    <w:lsdException w:name="annotation text" w:semiHidden="1" w:unhideWhenUsed="1"/>
-    <w:lsdException w:name="header" w:semiHidden="1" w:unhideWhenUsed="1"/>
-    <w:lsdException w:name="footer" w:semiHidden="1" w:unhideWhenUsed="1"/>
-    <w:lsdException w:name="index heading" w:semiHidden="1" w:unhideWhenUsed="1"/>
-    <w:lsdException w:name="caption" w:semiHidden="1" w:uiPriority="35" w:unhideWhenUsed="1" w:qFormat="1"/>
-    <w:lsdException w:name="table of figures" w:semiHidden="1" w:unhideWhenUsed="1"/>
-    <w:lsdException w:name="envelope address" w:semiHidden="1" w:unhideWhenUsed="1"/>
-    <w:lsdException w:name="envelope return" w:semiHidden="1" w:unhideWhenUsed="1"/>
-    <w:lsdException w:name="footnote reference" w:semiHidden="1" w:unhideWhenUsed="1"/>
-    <w:lsdException w:name="annotation reference" w:semiHidden="1" w:unhideWhenUsed="1"/>
-    <w:lsdException w:name="line number" w:semiHidden="1" w:unhideWhenUsed="1"/>
-    <w:lsdException w:name="page number" w:semiHidden="1" w:unhideWhenUsed="1"/>
-    <w:lsdException w:name="endnote reference" w:semiHidden="1" w:unhideWhenUsed="1"/>
-    <w:lsdException w:name="endnote text" w:semiHidden="1" w:unhideWhenUsed="1"/>
-    <w:lsdException w:name="table of authorities" w:semiHidden="1" w:unhideWhenUsed="1"/>
-    <w:lsdException w:name="macro" w:semiHidden="1" w:unhideWhenUsed="1"/>
-    <w:lsdException w:name="toa heading" w:semiHidden="1" w:unhideWhenUsed="1"/>
-    <w:lsdException w:name="List" w:semiHidden="1" w:unhideWhenUsed="1"/>
-    <w:lsdException w:name="List Bullet" w:semiHidden="1" w:unhideWhenUsed="1"/>
-    <w:lsdException w:name="List Number" w:semiHidden="1" w:unhideWhenUsed="1"/>
-    <w:lsdException w:name="List 2" w:semiHidden="1" w:unhideWhenUsed="1"/>
-    <w:lsdException w:name="List 3" w:semiHidden="1" w:unhideWhenUsed="1"/>
-    <w:lsdException w:name="List 4" w:semiHidden="1" w:unhideWhenUsed="1"/>
-    <w:lsdException w:name="List 5" w:semiHidden="1" w:unhideWhenUsed="1"/>
-    <w:lsdException w:name="List Bullet 2" w:semiHidden="1" w:unhideWhenUsed="1"/>
-    <w:lsdException w:name="List Bullet 3" w:semiHidden="1" w:unhideWhenUsed="1"/>
-    <w:lsdException w:name="List Bullet 4" w:semiHidden="1" w:unhideWhenUsed="1"/>
-    <w:lsdException w:name="List Bullet 5" w:semiHidden="1" w:unhideWhenUsed="1"/>
-    <w:lsdException w:name="List Number 2" w:semiHidden="1" w:unhideWhenUsed="1"/>
-    <w:lsdException w:name="List Number 3" w:semiHidden="1" w:unhideWhenUsed="1"/>
-    <w:lsdException w:name="List Number 4" w:semiHidden="1" w:unhideWhenUsed="1"/>
-    <w:lsdException w:name="List Number 5" w:semiHidden="1" w:unhideWhenUsed="1"/>
-    <w:lsdException w:name="Title" w:uiPriority="10" w:qFormat="1"/>
-    <w:lsdException w:name="Closing" w:semiHidden="1" w:unhideWhenUsed="1"/>
-    <w:lsdException w:name="Signature" w:semiHidden="1" w:unhideWhenUsed="1"/>
-    <w:lsdException w:name="Default Paragraph Font" w:semiHidden="1" w:uiPriority="1" w:unhideWhenUsed="1"/>
-    <w:lsdException w:name="Body Text" w:semiHidden="1" w:unhideWhenUsed="1"/>
-    <w:lsdException w:name="Body Text Indent" w:semiHidden="1" w:unhideWhenUsed="1"/>
-    <w:lsdException w:name="List Continue" w:semiHidden="1" w:unhideWhenUsed="1"/>
-    <w:lsdException w:name="List Continue 2" w:semiHidden="1" w:unhideWhenUsed="1"/>
-    <w:lsdException w:name="List Continue 3" w:semiHidden="1" w:unhideWhenUsed="1"/>
-    <w:lsdException w:name="List Continue 4" w:semiHidden="1" w:unhideWhenUsed="1"/>
-    <w:lsdException w:name="List Continue 5" w:semiHidden="1" w:unhideWhenUsed="1"/>
-    <w:lsdException w:name="Message Header" w:semiHidden="1" w:unhideWhenUsed="1"/>
-    <w:lsdException w:name="Subtitle" w:uiPriority="11" w:qFormat="1"/>
-    <w:lsdException w:name="Salutation" w:semiHidden="1" w:unhideWhenUsed="1"/>
-    <w:lsdException w:name="Date" w:semiHidden="1" w:unhideWhenUsed="1"/>
-    <w:lsdException w:name="Body Text First Indent" w:semiHidden="1" w:unhideWhenUsed="1"/>
-    <w:lsdException w:name="Body Text First Indent 2" w:semiHidden="1" w:unhideWhenUsed="1"/>
-    <w:lsdException w:name="Note Heading" w:semiHidden="1" w:unhideWhenUsed="1"/>
-    <w:lsdException w:name="Body Text 2" w:semiHidden="1" w:unhideWhenUsed="1"/>
-    <w:lsdException w:name="Body Text 3" w:semiHidden="1" w:unhideWhenUsed="1"/>
-    <w:lsdException w:name="Body Text Indent 2" w:semiHidden="1" w:unhideWhenUsed="1"/>
-    <w:lsdException w:name="Body Text Indent 3" w:semiHidden="1" w:unhideWhenUsed="1"/>
-    <w:lsdException w:name="Block Text" w:semiHidden="1" w:unhideWhenUsed="1"/>
-    <w:lsdException w:name="Hyperlink" w:semiHidden="1" w:unhideWhenUsed="1"/>
-    <w:lsdException w:name="FollowedHyperlink" w:semiHidden="1" w:unhideWhenUsed="1"/>
-    <w:lsdException w:name="Strong" w:uiPriority="22" w:qFormat="1"/>
-    <w:lsdException w:name="Emphasis" w:uiPriority="20" w:qFormat="1"/>
-    <w:lsdException w:name="Document Map" w:semiHidden="1" w:unhideWhenUsed="1"/>
-    <w:lsdException w:name="Plain Text" w:semiHidden="1" w:unhideWhenUsed="1"/>
-    <w:lsdException w:name="E-mail Signature" w:semiHidden="1" w:unhideWhenUsed="1"/>
-    <w:lsdException w:name="HTML Top of Form" w:semiHidden="1" w:unhideWhenUsed="1"/>
-    <w:lsdException w:name="HTML Bottom of Form" w:semiHidden="1" w:unhideWhenUsed="1"/>
-    <w:lsdException w:name="Normal (Web)" w:semiHidden="1" w:unhideWhenUsed="1"/>
-    <w:lsdException w:name="HTML Acronym" w:semiHidden="1" w:unhideWhenUsed="1"/>
-    <w:lsdException w:name="HTML Address" w:semiHidden="1" w:unhideWhenUsed="1"/>
-    <w:lsdException w:name="HTML Cite" w:semiHidden="1" w:unhideWhenUsed="1"/>
-    <w:lsdException w:name="HTML Code" w:semiHidden="1" w:unhideWhenUsed="1"/>
-    <w:lsdException w:name="HTML Definition" w:semiHidden="1" w:unhideWhenUsed="1"/>
-    <w:lsdException w:name="HTML Keyboard" w:semiHidden="1" w:unhideWhenUsed="1"/>
-    <w:lsdException w:name="HTML Preformatted" w:semiHidden="1" w:unhideWhenUsed="1"/>
-    <w:lsdException w:name="HTML Sample" w:semiHidden="1" w:unhideWhenUsed="1"/>
-    <w:lsdException w:name="HTML Typewriter" w:semiHidden="1" w:unhideWhenUsed="1"/>
-    <w:lsdException w:name="HTML Variable" w:semiHidden="1" w:unhideWhenUsed="1"/>
-    <w:lsdException w:name="Normal Table" w:semiHidden="1" w:unhideWhenUsed="1"/>
-    <w:lsdException w:name="annotation subject" w:semiHidden="1" w:unhideWhenUsed="1"/>
-    <w:lsdException w:name="No List" w:semiHidden="1" w:unhideWhenUsed="1"/>
-    <w:lsdException w:name="Outline List 1" w:semiHidden="1" w:unhideWhenUsed="1"/>
-    <w:lsdException w:name="Outline List 2" w:semiHidden="1" w:unhideWhenUsed="1"/>
-    <w:lsdException w:name="Outline List 3" w:semiHidden="1" w:unhideWhenUsed="1"/>
-    <w:lsdException w:name="Table Simple 1" w:semiHidden="1" w:unhideWhenUsed="1"/>
-    <w:lsdException w:name="Table Simple 2" w:semiHidden="1" w:unhideWhenUsed="1"/>
-    <w:lsdException w:name="Table Simple 3" w:semiHidden="1" w:unhideWhenUsed="1"/>
-    <w:lsdException w:name="Table Classic 1" w:semiHidden="1" w:unhideWhenUsed="1"/>
-    <w:lsdException w:name="Table Classic 2" w:semiHidden="1" w:unhideWhenUsed="1"/>
-    <w:lsdException w:name="Table Classic 3" w:semiHidden="1" w:unhideWhenUsed="1"/>
-    <w:lsdException w:name="Table Classic 4" w:semiHidden="1" w:unhideWhenUsed="1"/>
-    <w:lsdException w:name="Table Colorful 1" w:semiHidden="1" w:unhideWhenUsed="1"/>
-    <w:lsdException w:name="Table Colorful 2" w:semiHidden="1" w:unhideWhenUsed="1"/>
-    <w:lsdException w:name="Table Colorful 3" w:semiHidden="1" w:unhideWhenUsed="1"/>
-    <w:lsdException w:name="Table Columns 1" w:semiHidden="1" w:unhideWhenUsed="1"/>
-    <w:lsdException w:name="Table Columns 2" w:semiHidden="1" w:unhideWhenUsed="1"/>
-    <w:lsdException w:name="Table Columns 3" w:semiHidden="1" w:unhideWhenUsed="1"/>
-    <w:lsdException w:name="Table Columns 4" w:semiHidden="1" w:unhideWhenUsed="1"/>
-    <w:lsdException w:name="Table Columns 5" w:semiHidden="1" w:unhideWhenUsed="1"/>
-    <w:lsdException w:name="Table Grid 1" w:semiHidden="1" w:unhideWhenUsed="1"/>
-    <w:lsdException w:name="Table Grid 2" w:semiHidden="1" w:unhideWhenUsed="1"/>
-    <w:lsdException w:name="Table Grid 3" w:semiHidden="1" w:unhideWhenUsed="1"/>
-    <w:lsdException w:name="Table Grid 4" w:semiHidden="1" w:unhideWhenUsed="1"/>
-    <w:lsdException w:name="Table Grid 5" w:semiHidden="1" w:unhideWhenUsed="1"/>
-    <w:lsdException w:name="Table Grid 6" w:semiHidden="1" w:unhideWhenUsed="1"/>
-    <w:lsdException w:name="Table Grid 7" w:semiHidden="1" w:unhideWhenUsed="1"/>
-    <w:lsdException w:name="Table Grid 8" w:semiHidden="1" w:unhideWhenUsed="1"/>
-    <w:lsdException w:name="Table List 1" w:semiHidden="1" w:unhideWhenUsed="1"/>
-    <w:lsdException w:name="Table List 2" w:semiHidden="1" w:unhideWhenUsed="1"/>
-    <w:lsdException w:name="Table List 3" w:semiHidden="1" w:unhideWhenUsed="1"/>
-    <w:lsdException w:name="Table List 4" w:semiHidden="1" w:unhideWhenUsed="1"/>
-    <w:lsdException w:name="Table List 5" w:semiHidden="1" w:unhideWhenUsed="1"/>
-    <w:lsdException w:name="Table List 6" w:semiHidden="1" w:unhideWhenUsed="1"/>
-    <w:lsdException w:name="Table List 7" w:semiHidden="1" w:unhideWhenUsed="1"/>
-    <w:lsdException w:name="Table List 8" w:semiHidden="1" w:unhideWhenUsed="1"/>
-    <w:lsdException w:name="Table 3D effects 1" w:semiHidden="1" w:unhideWhenUsed="1"/>
-    <w:lsdException w:name="Table 3D effects 2" w:semiHidden="1" w:unhideWhenUsed="1"/>
-    <w:lsdException w:name="Table 3D effects 3" w:semiHidden="1" w:unhideWhenUsed="1"/>
-    <w:lsdException w:name="Table Contemporary" w:semiHidden="1" w:unhideWhenUsed="1"/>
-    <w:lsdException w:name="Table Elegant" w:semiHidden="1" w:unhideWhenUsed="1"/>
-    <w:lsdException w:name="Table Professional" w:semiHidden="1" w:unhideWhenUsed="1"/>
-    <w:lsdException w:name="Table Subtle 1" w:semiHidden="1" w:unhideWhenUsed="1"/>
-    <w:lsdException w:name="Table Subtle 2" w:semiHidden="1" w:unhideWhenUsed="1"/>
-    <w:lsdException w:name="Table Web 1" w:semiHidden="1" w:unhideWhenUsed="1"/>
-    <w:lsdException w:name="Table Web 2" w:semiHidden="1" w:unhideWhenUsed="1"/>
-    <w:lsdException w:name="Table Web 3" w:semiHidden="1" w:unhideWhenUsed="1"/>
-    <w:lsdException w:name="Balloon Text" w:semiHidden="1" w:unhideWhenUsed="1"/>
-    <w:lsdException w:name="Table Grid" w:uiPriority="59"/>
-    <w:lsdException w:name="Table Theme" w:semiHidden="1" w:unhideWhenUsed="1"/>
-    <w:lsdException w:name="Placeholder Text" w:semiHidden="1"/>
-    <w:lsdException w:name="No Spacing" w:uiPriority="1" w:qFormat="1"/>
-    <w:lsdException w:name="Light Shading" w:uiPriority="60"/>
-    <w:lsdException w:name="Light List" w:uiPriority="61"/>
-    <w:lsdException w:name="Light Grid" w:uiPriority="62"/>
-    <w:lsdException w:name="Medium Shading 1" w:uiPriority="63"/>
-    <w:lsdException w:name="Medium Shading 2" w:uiPriority="64"/>
-    <w:lsdException w:name="Medium List 1" w:uiPriority="65"/>
-    <w:lsdException w:name="Medium List 2" w:uiPriority="66"/>
-    <w:lsdException w:name="Medium Grid 1" w:uiPriority="67"/>
-    <w:lsdException w:name="Medium Grid 2" w:uiPriority="68"/>
-    <w:lsdException w:name="Medium Grid 3" w:uiPriority="69"/>
-    <w:lsdException w:name="Dark List" w:uiPriority="70"/>
-    <w:lsdException w:name="Colorful Shading" w:uiPriority="71"/>
-    <w:lsdException w:name="Colorful List" w:uiPriority="72"/>
-    <w:lsdException w:name="Colorful Grid" w:uiPriority="73"/>
-    <w:lsdException w:name="Light Shading Accent 1" w:uiPriority="60"/>
-    <w:lsdException w:name="Light List Accent 1" w:uiPriority="61"/>
-    <w:lsdException w:name="Light Grid Accent 1" w:uiPriority="62"/>
-    <w:lsdException w:name="Medium Shading 1 Accent 1" w:uiPriority="63"/>
-    <w:lsdException w:name="Medium Shading 2 Accent 1" w:uiPriority="64"/>
-    <w:lsdException w:name="Medium List 1 Accent 1" w:uiPriority="65"/>
-    <w:lsdException w:name="Revision" w:semiHidden="1"/>
-    <w:lsdException w:name="List Paragraph" w:uiPriority="34" w:qFormat="1"/>
-    <w:lsdException w:name="Quote" w:uiPriority="29" w:qFormat="1"/>
-    <w:lsdException w:name="Intense Quote" w:uiPriority="30" w:qFormat="1"/>
-    <w:lsdException w:name="Medium List 2 Accent 1" w:uiPriority="66"/>
-    <w:lsdException w:name="Medium Grid 1 Accent 1" w:uiPriority="67"/>
-    <w:lsdException w:name="Medium Grid 2 Accent 1" w:uiPriority="68"/>
-    <w:lsdException w:name="Medium Grid 3 Accent 1" w:uiPriority="69"/>
-    <w:lsdException w:name="Dark List Accent 1" w:uiPriority="70"/>
-    <w:lsdException w:name="Colorful Shading Accent 1" w:uiPriority="71"/>
-    <w:lsdException w:name="Colorful List Accent 1" w:uiPriority="72"/>
-    <w:lsdException w:name="Colorful Grid Accent 1" w:uiPriority="73"/>
-    <w:lsdException w:name="Light Shading Accent 2" w:uiPriority="60"/>
-    <w:lsdException w:name="Light List Accent 2" w:uiPriority="61"/>
-    <w:lsdException w:name="Light Grid Accent 2" w:uiPriority="62"/>
-    <w:lsdException w:name="Medium Shading 1 Accent 2" w:uiPriority="63"/>
-    <w:lsdException w:name="Medium Shading 2 Accent 2" w:uiPriority="64"/>
-    <w:lsdException w:name="Medium List 1 Accent 2" w:uiPriority="65"/>
-    <w:lsdException w:name="Medium List 2 Accent 2" w:uiPriority="66"/>
-    <w:lsdException w:name="Medium Grid 1 Accent 2" w:uiPriority="67"/>
-    <w:lsdException w:name="Medium Grid 2 Accent 2" w:uiPriority="68"/>
-    <w:lsdException w:name="Medium Grid 3 Accent 2" w:uiPriority="69"/>
-    <w:lsdException w:name="Dark List Accent 2" w:uiPriority="70"/>
-    <w:lsdException w:name="Colorful Shading Accent 2" w:uiPriority="71"/>
-    <w:lsdException w:name="Colorful List Accent 2" w:uiPriority="72"/>
-    <w:lsdException w:name="Colorful Grid Accent 2" w:uiPriority="73"/>
-    <w:lsdException w:name="Light Shading Accent 3" w:uiPriority="60"/>
-    <w:lsdException w:name="Light List Accent 3" w:uiPriority="61"/>
-    <w:lsdException w:name="Light Grid Accent 3" w:uiPriority="62"/>
-    <w:lsdException w:name="Medium Shading 1 Accent 3" w:uiPriority="63"/>
-    <w:lsdException w:name="Medium Shading 2 Accent 3" w:uiPriority="64"/>
-    <w:lsdException w:name="Medium List 1 Accent 3" w:uiPriority="65"/>
-    <w:lsdException w:name="Medium List 2 Accent 3" w:uiPriority="66"/>
-    <w:lsdException w:name="Medium Grid 1 Accent 3" w:uiPriority="67"/>
-    <w:lsdException w:name="Medium Grid 2 Accent 3" w:uiPriority="68"/>
-    <w:lsdException w:name="Medium Grid 3 Accent 3" w:uiPriority="69"/>
-    <w:lsdException w:name="Dark List Accent 3" w:uiPriority="70"/>
-    <w:lsdException w:name="Colorful Shading Accent 3" w:uiPriority="71"/>
-    <w:lsdException w:name="Colorful List Accent 3" w:uiPriority="72"/>
-    <w:lsdException w:name="Colorful Grid Accent 3" w:uiPriority="73"/>
-    <w:lsdException w:name="Light Shading Accent 4" w:uiPriority="60"/>
-    <w:lsdException w:name="Light List Accent 4" w:uiPriority="61"/>
-    <w:lsdException w:name="Light Grid Accent 4" w:uiPriority="62"/>
-    <w:lsdException w:name="Medium Shading 1 Accent 4" w:uiPriority="63"/>
-    <w:lsdException w:name="Medium Shading 2 Accent 4" w:uiPriority="64"/>
-    <w:lsdException w:name="Medium List 1 Accent 4" w:uiPriority="65"/>
-    <w:lsdException w:name="Medium List 2 Accent 4" w:uiPriority="66"/>
-    <w:lsdException w:name="Medium Grid 1 Accent 4" w:uiPriority="67"/>
-    <w:lsdException w:name="Medium Grid 2 Accent 4" w:uiPriority="68"/>
-    <w:lsdException w:name="Medium Grid 3 Accent 4" w:uiPriority="69"/>
-    <w:lsdException w:name="Dark List Accent 4" w:uiPriority="70"/>
-    <w:lsdException w:name="Colorful Shading Accent 4" w:uiPriority="71"/>
-    <w:lsdException w:name="Colorful List Accent 4" w:uiPriority="72"/>
-    <w:lsdException w:name="Colorful Grid Accent 4" w:uiPriority="73"/>
-    <w:lsdException w:name="Light Shading Accent 5" w:uiPriority="60"/>
-    <w:lsdException w:name="Light List Accent 5" w:uiPriority="61"/>
-    <w:lsdException w:name="Light Grid Accent 5" w:uiPriority="62"/>
-    <w:lsdException w:name="Medium Shading 1 Accent 5" w:uiPriority="63"/>
-    <w:lsdException w:name="Medium Shading 2 Accent 5" w:uiPriority="64"/>
-    <w:lsdException w:name="Medium List 1 Accent 5" w:uiPriority="65"/>
-    <w:lsdException w:name="Medium List 2 Accent 5" w:uiPriority="66"/>
-    <w:lsdException w:name="Medium Grid 1 Accent 5" w:uiPriority="67"/>
-    <w:lsdException w:name="Medium Grid 2 Accent 5" w:uiPriority="68"/>
-    <w:lsdException w:name="Medium Grid 3 Accent 5" w:uiPriority="69"/>
-    <w:lsdException w:name="Dark List Accent 5" w:uiPriority="70"/>
-    <w:lsdException w:name="Colorful Shading Accent 5" w:uiPriority="71"/>
-    <w:lsdException w:name="Colorful List Accent 5" w:uiPriority="72"/>
-    <w:lsdException w:name="Colorful Grid Accent 5" w:uiPriority="73"/>
-    <w:lsdException w:name="Light Shading Accent 6" w:uiPriority="60"/>
-    <w:lsdException w:name="Light List Accent 6" w:uiPriority="61"/>
-    <w:lsdException w:name="Light Grid Accent 6" w:uiPriority="62"/>
-    <w:lsdException w:name="Medium Shading 1 Accent 6" w:uiPriority="63"/>
-    <w:lsdException w:name="Medium Shading 2 Accent 6" w:uiPriority="64"/>
-    <w:lsdException w:name="Medium List 1 Accent 6" w:uiPriority="65"/>
-    <w:lsdException w:name="Medium List 2 Accent 6" w:uiPriority="66"/>
-    <w:lsdException w:name="Medium Grid 1 Accent 6" w:uiPriority="67"/>
-    <w:lsdException w:name="Medium Grid 2 Accent 6" w:uiPriority="68"/>
-    <w:lsdException w:name="Medium Grid 3 Accent 6" w:uiPriority="69"/>
-    <w:lsdException w:name="Dark List Accent 6" w:uiPriority="70"/>
-    <w:lsdException w:name="Colorful Shading Accent 6" w:uiPriority="71"/>
-    <w:lsdException w:name="Colorful List Accent 6" w:uiPriority="72"/>
-    <w:lsdException w:name="Colorful Grid Accent 6" w:uiPriority="73"/>
-    <w:lsdException w:name="Subtle Emphasis" w:uiPriority="19" w:qFormat="1"/>
-    <w:lsdException w:name="Intense Emphasis" w:uiPriority="21" w:qFormat="1"/>
-    <w:lsdException w:name="Subtle Reference" w:uiPriority="31" w:qFormat="1"/>
-    <w:lsdException w:name="Intense Reference" w:uiPriority="32" w:qFormat="1"/>
-    <w:lsdException w:name="Book Title" w:uiPriority="33" w:qFormat="1"/>
-    <w:lsdException w:name="Bibliography" w:semiHidden="1" w:uiPriority="37" w:unhideWhenUsed="1"/>
-    <w:lsdException w:name="TOC Heading" w:semiHidden="1" w:uiPriority="39" w:unhideWhenUsed="1" w:qFormat="1"/>
-    <w:lsdException w:name="Plain Table 1" w:uiPriority="41"/>
-    <w:lsdException w:name="Plain Table 2" w:uiPriority="42"/>
-    <w:lsdException w:name="Plain Table 3" w:uiPriority="43"/>
-    <w:lsdException w:name="Plain Table 4" w:uiPriority="44"/>
-    <w:lsdException w:name="Plain Table 5" w:uiPriority="45"/>
-    <w:lsdException w:name="Grid Table Light" w:uiPriority="40"/>
-    <w:lsdException w:name="Grid Table 1 Light" w:uiPriority="46"/>
-    <w:lsdException w:name="Grid Table 2" w:uiPriority="47"/>
-    <w:lsdException w:name="Grid Table 3" w:uiPriority="48"/>
-    <w:lsdException w:name="Grid Table 4" w:uiPriority="49"/>
-    <w:lsdException w:name="Grid Table 5 Dark" w:uiPriority="50"/>
-    <w:lsdException w:name="Grid Table 6 Colorful" w:uiPriority="51"/>
-    <w:lsdException w:name="Grid Table 7 Colorful" w:uiPriority="52"/>
-    <w:lsdException w:name="Grid Table 1 Light Accent 1" w:uiPriority="46"/>
-    <w:lsdException w:name="Grid Table 2 Accent 1" w:uiPriority="47"/>
-    <w:lsdException w:name="Grid Table 3 Accent 1" w:uiPriority="48"/>
-    <w:lsdException w:name="Grid Table 4 Accent 1" w:uiPriority="49"/>
-    <w:lsdException w:name="Grid Table 5 Dark Accent 1" w:uiPriority="50"/>
-    <w:lsdException w:name="Grid Table 6 Colorful Accent 1" w:uiPriority="51"/>
-    <w:lsdException w:name="Grid Table 7 Colorful Accent 1" w:uiPriority="52"/>
-    <w:lsdException w:name="Grid Table 1 Light Accent 2" w:uiPriority="46"/>
-    <w:lsdException w:name="Grid Table 2 Accent 2" w:uiPriority="47"/>
-    <w:lsdException w:name="Grid Table 3 Accent 2" w:uiPriority="48"/>
-    <w:lsdException w:name="Grid Table 4 Accent 2" w:uiPriority="49"/>
-    <w:lsdException w:name="Grid Table 5 Dark Accent 2" w:uiPriority="50"/>
-    <w:lsdException w:name="Grid Table 6 Colorful Accent 2" w:uiPriority="51"/>
-    <w:lsdException w:name="Grid Table 7 Colorful Accent 2" w:uiPriority="52"/>
-    <w:lsdException w:name="Grid Table 1 Light Accent 3" w:uiPriority="46"/>
-    <w:lsdException w:name="Grid Table 2 Accent 3" w:uiPriority="47"/>
-    <w:lsdException w:name="Grid Table 3 Accent 3" w:uiPriority="48"/>
-    <w:lsdException w:name="Grid Table 4 Accent 3" w:uiPriority="49"/>
-    <w:lsdException w:name="Grid Table 5 Dark Accent 3" w:uiPriority="50"/>
-    <w:lsdException w:name="Grid Table 6 Colorful Accent 3" w:uiPriority="51"/>
-    <w:lsdException w:name="Grid Table 7 Colorful Accent 3" w:uiPriority="52"/>
-    <w:lsdException w:name="Grid Table 1 Light Accent 4" w:uiPriority="46"/>
-    <w:lsdException w:name="Grid Table 2 Accent 4" w:uiPriority="47"/>
-    <w:lsdException w:name="Grid Table 3 Accent 4" w:uiPriority="48"/>
-    <w:lsdException w:name="Grid Table 4 Accent 4" w:uiPriority="49"/>
-    <w:lsdException w:name="Grid Table 5 Dark Accent 4" w:uiPriority="50"/>
-    <w:lsdException w:name="Grid Table 6 Colorful Accent 4" w:uiPriority="51"/>
-    <w:lsdException w:name="Grid Table 7 Colorful Accent 4" w:uiPriority="52"/>
-    <w:lsdException w:name="Grid Table 1 Light Accent 5" w:uiPriority="46"/>
-    <w:lsdException w:name="Grid Table 2 Accent 5" w:uiPriority="47"/>
-    <w:lsdException w:name="Grid Table 3 Accent 5" w:uiPriority="48"/>
-    <w:lsdException w:name="Grid Table 4 Accent 5" w:uiPriority="49"/>
-    <w:lsdException w:name="Grid Table 5 Dark Accent 5" w:uiPriority="50"/>
-    <w:lsdException w:name="Grid Table 6 Colorful Accent 5" w:uiPriority="51"/>
-    <w:lsdException w:name="Grid Table 7 Colorful Accent 5" w:uiPriority="52"/>
-    <w:lsdException w:name="Grid Table 1 Light Accent 6" w:uiPriority="46"/>
-    <w:lsdException w:name="Grid Table 2 Accent 6" w:uiPriority="47"/>
-    <w:lsdException w:name="Grid Table 3 Accent 6" w:uiPriority="48"/>
-    <w:lsdException w:name="Grid Table 4 Accent 6" w:uiPriority="49"/>
-    <w:lsdException w:name="Grid Table 5 Dark Accent 6" w:uiPriority="50"/>
-    <w:lsdException w:name="Grid Table 6 Colorful Accent 6" w:uiPriority="51"/>
-    <w:lsdException w:name="Grid Table 7 Colorful Accent 6" w:uiPriority="52"/>
-    <w:lsdException w:name="List Table 1 Light" w:uiPriority="46"/>
-    <w:lsdException w:name="List Table 2" w:uiPriority="47"/>
-    <w:lsdException w:name="List Table 3" w:uiPriority="48"/>
-    <w:lsdException w:name="List Table 4" w:uiPriority="49"/>
-    <w:lsdException w:name="List Table 5 Dark" w:uiPriority="50"/>
-    <w:lsdException w:name="List Table 6 Colorful" w:uiPriority="51"/>
-    <w:lsdException w:name="List Table 7 Colorful" w:uiPriority="52"/>
-    <w:lsdException w:name="List Table 1 Light Accent 1" w:uiPriority="46"/>
-    <w:lsdException w:name="List Table 2 Accent 1" w:uiPriority="47"/>
-    <w:lsdException w:name="List Table 3 Accent 1" w:uiPriority="48"/>
-    <w:lsdException w:name="List Table 4 Accent 1" w:uiPriority="49"/>
-    <w:lsdException w:name="List Table 5 Dark Accent 1" w:uiPriority="50"/>
-    <w:lsdException w:name="List Table 6 Colorful Accent 1" w:uiPriority="51"/>
-    <w:lsdException w:name="List Table 7 Colorful Accent 1" w:uiPriority="52"/>
-    <w:lsdException w:name="List Table 1 Light Accent 2" w:uiPriority="46"/>
-    <w:lsdException w:name="List Table 2 Accent 2" w:uiPriority="47"/>
-    <w:lsdException w:name="List Table 3 Accent 2" w:uiPriority="48"/>
-    <w:lsdException w:name="List Table 4 Accent 2" w:uiPriority="49"/>
-    <w:lsdException w:name="List Table 5 Dark Accent 2" w:uiPriority="50"/>
-    <w:lsdException w:name="List Table 6 Colorful Accent 2" w:uiPriority="51"/>
-    <w:lsdException w:name="List Table 7 Colorful Accent 2" w:uiPriority="52"/>
-    <w:lsdException w:name="List Table 1 Light Accent 3" w:uiPriority="46"/>
-    <w:lsdException w:name="List Table 2 Accent 3" w:uiPriority="47"/>
-    <w:lsdException w:name="List Table 3 Accent 3" w:uiPriority="48"/>
-    <w:lsdException w:name="List Table 4 Accent 3" w:uiPriority="49"/>
-    <w:lsdException w:name="List Table 5 Dark Accent 3" w:uiPriority="50"/>
-    <w:lsdException w:name="List Table 6 Colorful Accent 3" w:uiPriority="51"/>
-    <w:lsdException w:name="List Table 7 Colorful Accent 3" w:uiPriority="52"/>
-    <w:lsdException w:name="List Table 1 Light Accent 4" w:uiPriority="46"/>
-    <w:lsdException w:name="List Table 2 Accent 4" w:uiPriority="47"/>
-    <w:lsdException w:name="List Table 3 Accent 4" w:uiPriority="48"/>
-    <w:lsdException w:name="List Table 4 Accent 4" w:uiPriority="49"/>
-    <w:lsdException w:name="List Table 5 Dark Accent 4" w:uiPriority="50"/>
-    <w:lsdException w:name="List Table 6 Colorful Accent 4" w:uiPriority="51"/>
-    <w:lsdException w:name="List Table 7 Colorful Accent 4" w:uiPriority="52"/>
-    <w:lsdException w:name="List Table 1 Light Accent 5" w:uiPriority="46"/>
-    <w:lsdException w:name="List Table 2 Accent 5" w:uiPriority="47"/>
-    <w:lsdException w:name="List Table 3 Accent 5" w:uiPriority="48"/>
-    <w:lsdException w:name="List Table 4 Accent 5" w:uiPriority="49"/>
-    <w:lsdException w:name="List Table 5 Dark Accent 5" w:uiPriority="50"/>
-    <w:lsdException w:name="List Table 6 Colorful Accent 5" w:uiPriority="51"/>
-    <w:lsdException w:name="List Table 7 Colorful Accent 5" w:uiPriority="52"/>
-    <w:lsdException w:name="List Table 1 Light Accent 6" w:uiPriority="46"/>
-    <w:lsdException w:name="List Table 2 Accent 6" w:uiPriority="47"/>
-    <w:lsdException w:name="List Table 3 Accent 6" w:uiPriority="48"/>
-    <w:lsdException w:name="List Table 4 Accent 6" w:uiPriority="49"/>
-    <w:lsdException w:name="List Table 5 Dark Accent 6" w:uiPriority="50"/>
-    <w:lsdException w:name="List Table 6 Colorful Accent 6" w:uiPriority="51"/>
-    <w:lsdException w:name="List Table 7 Colorful Accent 6" w:uiPriority="52"/>
+  <w:latentStyles w:defLockedState="0" w:defUIPriority="99" w:defSemiHidden="1" w:defUnhideWhenUsed="1" w:defQFormat="0" w:count="267">
+    <w:lsdException w:name="Normal" w:semiHidden="0" w:uiPriority="0" w:unhideWhenUsed="0" w:qFormat="1"/>
+    <w:lsdException w:name="heading 1" w:semiHidden="0" w:uiPriority="9" w:unhideWhenUsed="0" w:qFormat="1"/>
+    <w:lsdException w:name="heading 2" w:uiPriority="9" w:qFormat="1"/>
+    <w:lsdException w:name="heading 3" w:uiPriority="9" w:qFormat="1"/>
+    <w:lsdException w:name="heading 4" w:uiPriority="9" w:qFormat="1"/>
+    <w:lsdException w:name="heading 5" w:uiPriority="9" w:qFormat="1"/>
+    <w:lsdException w:name="heading 6" w:uiPriority="9" w:qFormat="1"/>
+    <w:lsdException w:name="heading 7" w:uiPriority="9" w:qFormat="1"/>
+    <w:lsdException w:name="heading 8" w:uiPriority="9" w:qFormat="1"/>
+    <w:lsdException w:name="heading 9" w:uiPriority="9" w:qFormat="1"/>
+    <w:lsdException w:name="toc 1" w:uiPriority="39"/>
+    <w:lsdException w:name="toc 2" w:uiPriority="39"/>
+    <w:lsdException w:name="toc 3" w:uiPriority="39"/>
+    <w:lsdException w:name="toc 4" w:uiPriority="39"/>
+    <w:lsdException w:name="toc 5" w:uiPriority="39"/>
+    <w:lsdException w:name="toc 6" w:uiPriority="39"/>
+    <w:lsdException w:name="toc 7" w:uiPriority="39"/>
+    <w:lsdException w:name="toc 8" w:uiPriority="39"/>
+    <w:lsdException w:name="toc 9" w:uiPriority="39"/>
+    <w:lsdException w:name="caption" w:uiPriority="35" w:qFormat="1"/>
+    <w:lsdException w:name="Title" w:semiHidden="0" w:uiPriority="10" w:unhideWhenUsed="0" w:qFormat="1"/>
+    <w:lsdException w:name="Default Paragraph Font" w:uiPriority="1"/>
+    <w:lsdException w:name="Subtitle" w:semiHidden="0" w:uiPriority="11" w:unhideWhenUsed="0" w:qFormat="1"/>
+    <w:lsdException w:name="Strong" w:semiHidden="0" w:uiPriority="22" w:unhideWhenUsed="0" w:qFormat="1"/>
+    <w:lsdException w:name="Emphasis" w:semiHidden="0" w:uiPriority="20" w:unhideWhenUsed="0" w:qFormat="1"/>
+    <w:lsdException w:name="Table Grid" w:semiHidden="0" w:uiPriority="59" w:unhideWhenUsed="0"/>
+    <w:lsdException w:name="Placeholder Text" w:unhideWhenUsed="0"/>
+    <w:lsdException w:name="No Spacing" w:semiHidden="0" w:uiPriority="1" w:unhideWhenUsed="0" w:qFormat="1"/>
+    <w:lsdException w:name="Light Shading" w:semiHidden="0" w:uiPriority="60" w:unhideWhenUsed="0"/>
+    <w:lsdException w:name="Light List" w:semiHidden="0" w:uiPriority="61" w:unhideWhenUsed="0"/>
+    <w:lsdException w:name="Light Grid" w:semiHidden="0" w:uiPriority="62" w:unhideWhenUsed="0"/>
+    <w:lsdException w:name="Medium Shading 1" w:semiHidden="0" w:uiPriority="63" w:unhideWhenUsed="0"/>
+    <w:lsdException w:name="Medium Shading 2" w:semiHidden="0" w:uiPriority="64" w:unhideWhenUsed="0"/>
+    <w:lsdException w:name="Medium List 1" w:semiHidden="0" w:uiPriority="65" w:unhideWhenUsed="0"/>
+    <w:lsdException w:name="Medium List 2" w:semiHidden="0" w:uiPriority="66" w:unhideWhenUsed="0"/>
+    <w:lsdException w:name="Medium Grid 1" w:semiHidden="0" w:uiPriority="67" w:unhideWhenUsed="0"/>
+    <w:lsdException w:name="Medium Grid 2" w:semiHidden="0" w:uiPriority="68" w:unhideWhenUsed="0"/>
+    <w:lsdException w:name="Medium Grid 3" w:semiHidden="0" w:uiPriority="69" w:unhideWhenUsed="0"/>
+    <w:lsdException w:name="Dark List" w:semiHidden="0" w:uiPriority="70" w:unhideWhenUsed="0"/>
+    <w:lsdException w:name="Colorful Shading" w:semiHidden="0" w:uiPriority="71" w:unhideWhenUsed="0"/>
+    <w:lsdException w:name="Colorful List" w:semiHidden="0" w:uiPriority="72" w:unhideWhenUsed="0"/>
+    <w:lsdException w:name="Colorful Grid" w:semiHidden="0" w:uiPriority="73" w:unhideWhenUsed="0"/>
+    <w:lsdException w:name="Light Shading Accent 1" w:semiHidden="0" w:uiPriority="60" w:unhideWhenUsed="0"/>
+    <w:lsdException w:name="Light List Accent 1" w:semiHidden="0" w:uiPriority="61" w:unhideWhenUsed="0"/>
+    <w:lsdException w:name="Light Grid Accent 1" w:semiHidden="0" w:uiPriority="62" w:unhideWhenUsed="0"/>
+    <w:lsdException w:name="Medium Shading 1 Accent 1" w:semiHidden="0" w:uiPriority="63" w:unhideWhenUsed="0"/>
+    <w:lsdException w:name="Medium Shading 2 Accent 1" w:semiHidden="0" w:uiPriority="64" w:unhideWhenUsed="0"/>
+    <w:lsdException w:name="Medium List 1 Accent 1" w:semiHidden="0" w:uiPriority="65" w:unhideWhenUsed="0"/>
+    <w:lsdException w:name="Revision" w:unhideWhenUsed="0"/>
+    <w:lsdException w:name="List Paragraph" w:semiHidden="0" w:uiPriority="34" w:unhideWhenUsed="0" w:qFormat="1"/>
+    <w:lsdException w:name="Quote" w:semiHidden="0" w:uiPriority="29" w:unhideWhenUsed="0" w:qFormat="1"/>
+    <w:lsdException w:name="Intense Quote" w:semiHidden="0" w:uiPriority="30" w:unhideWhenUsed="0" w:qFormat="1"/>
+    <w:lsdException w:name="Medium List 2 Accent 1" w:semiHidden="0" w:uiPriority="66" w:unhideWhenUsed="0"/>
+    <w:lsdException w:name="Medium Grid 1 Accent 1" w:semiHidden="0" w:uiPriority="67" w:unhideWhenUsed="0"/>
+    <w:lsdException w:name="Medium Grid 2 Accent 1" w:semiHidden="0" w:uiPriority="68" w:unhideWhenUsed="0"/>
+    <w:lsdException w:name="Medium Grid 3 Accent 1" w:semiHidden="0" w:uiPriority="69" w:unhideWhenUsed="0"/>
+    <w:lsdException w:name="Dark List Accent 1" w:semiHidden="0" w:uiPriority="70" w:unhideWhenUsed="0"/>
+    <w:lsdException w:name="Colorful Shading Accent 1" w:semiHidden="0" w:uiPriority="71" w:unhideWhenUsed="0"/>
+    <w:lsdException w:name="Colorful List Accent 1" w:semiHidden="0" w:uiPriority="72" w:unhideWhenUsed="0"/>
+    <w:lsdException w:name="Colorful Grid Accent 1" w:semiHidden="0" w:uiPriority="73" w:unhideWhenUsed="0"/>
+    <w:lsdException w:name="Light Shading Accent 2" w:semiHidden="0" w:uiPriority="60" w:unhideWhenUsed="0"/>
+    <w:lsdException w:name="Light List Accent 2" w:semiHidden="0" w:uiPriority="61" w:unhideWhenUsed="0"/>
+    <w:lsdException w:name="Light Grid Accent 2" w:semiHidden="0" w:uiPriority="62" w:unhideWhenUsed="0"/>
+    <w:lsdException w:name="Medium Shading 1 Accent 2" w:semiHidden="0" w:uiPriority="63" w:unhideWhenUsed="0"/>
+    <w:lsdException w:name="Medium Shading 2 Accent 2" w:semiHidden="0" w:uiPriority="64" w:unhideWhenUsed="0"/>
+    <w:lsdException w:name="Medium List 1 Accent 2" w:semiHidden="0" w:uiPriority="65" w:unhideWhenUsed="0"/>
+    <w:lsdException w:name="Medium List 2 Accent 2" w:semiHidden="0" w:uiPriority="66" w:unhideWhenUsed="0"/>
+    <w:lsdException w:name="Medium Grid 1 Accent 2" w:semiHidden="0" w:uiPriority="67" w:unhideWhenUsed="0"/>
+    <w:lsdException w:name="Medium Grid 2 Accent 2" w:semiHidden="0" w:uiPriority="68" w:unhideWhenUsed="0"/>
+    <w:lsdException w:name="Medium Grid 3 Accent 2" w:semiHidden="0" w:uiPriority="69" w:unhideWhenUsed="0"/>
+    <w:lsdException w:name="Dark List Accent 2" w:semiHidden="0" w:uiPriority="70" w:unhideWhenUsed="0"/>
+    <w:lsdException w:name="Colorful Shading Accent 2" w:semiHidden="0" w:uiPriority="71" w:unhideWhenUsed="0"/>
+    <w:lsdException w:name="Colorful List Accent 2" w:semiHidden="0" w:uiPriority="72" w:unhideWhenUsed="0"/>
+    <w:lsdException w:name="Colorful Grid Accent 2" w:semiHidden="0" w:uiPriority="73" w:unhideWhenUsed="0"/>
+    <w:lsdException w:name="Light Shading Accent 3" w:semiHidden="0" w:uiPriority="60" w:unhideWhenUsed="0"/>
+    <w:lsdException w:name="Light List Accent 3" w:semiHidden="0" w:uiPriority="61" w:unhideWhenUsed="0"/>
+    <w:lsdException w:name="Light Grid Accent 3" w:semiHidden="0" w:uiPriority="62" w:unhideWhenUsed="0"/>
+    <w:lsdException w:name="Medium Shading 1 Accent 3" w:semiHidden="0" w:uiPriority="63" w:unhideWhenUsed="0"/>
+    <w:lsdException w:name="Medium Shading 2 Accent 3" w:semiHidden="0" w:uiPriority="64" w:unhideWhenUsed="0"/>
+    <w:lsdException w:name="Medium List 1 Accent 3" w:semiHidden="0" w:uiPriority="65" w:unhideWhenUsed="0"/>
+    <w:lsdException w:name="Medium List 2 Accent 3" w:semiHidden="0" w:uiPriority="66" w:unhideWhenUsed="0"/>
+    <w:lsdException w:name="Medium Grid 1 Accent 3" w:semiHidden="0" w:uiPriority="67" w:unhideWhenUsed="0"/>
+    <w:lsdException w:name="Medium Grid 2 Accent 3" w:semiHidden="0" w:uiPriority="68" w:unhideWhenUsed="0"/>
+    <w:lsdException w:name="Medium Grid 3 Accent 3" w:semiHidden="0" w:uiPriority="69" w:unhideWhenUsed="0"/>
+    <w:lsdException w:name="Dark List Accent 3" w:semiHidden="0" w:uiPriority="70" w:unhideWhenUsed="0"/>
+    <w:lsdException w:name="Colorful Shading Accent 3" w:semiHidden="0" w:uiPriority="71" w:unhideWhenUsed="0"/>
+    <w:lsdException w:name="Colorful List Accent 3" w:semiHidden="0" w:uiPriority="72" w:unhideWhenUsed="0"/>
+    <w:lsdException w:name="Colorful Grid Accent 3" w:semiHidden="0" w:uiPriority="73" w:unhideWhenUsed="0"/>
+    <w:lsdException w:name="Light Shading Accent 4" w:semiHidden="0" w:uiPriority="60" w:unhideWhenUsed="0"/>
+    <w:lsdException w:name="Light List Accent 4" w:semiHidden="0" w:uiPriority="61" w:unhideWhenUsed="0"/>
+    <w:lsdException w:name="Light Grid Accent 4" w:semiHidden="0" w:uiPriority="62" w:unhideWhenUsed="0"/>
+    <w:lsdException w:name="Medium Shading 1 Accent 4" w:semiHidden="0" w:uiPriority="63" w:unhideWhenUsed="0"/>
+    <w:lsdException w:name="Medium Shading 2 Accent 4" w:semiHidden="0" w:uiPriority="64" w:unhideWhenUsed="0"/>
+    <w:lsdException w:name="Medium List 1 Accent 4" w:semiHidden="0" w:uiPriority="65" w:unhideWhenUsed="0"/>
+    <w:lsdException w:name="Medium List 2 Accent 4" w:semiHidden="0" w:uiPriority="66" w:unhideWhenUsed="0"/>
+    <w:lsdException w:name="Medium Grid 1 Accent 4" w:semiHidden="0" w:uiPriority="67" w:unhideWhenUsed="0"/>
+    <w:lsdException w:name="Medium Grid 2 Accent 4" w:semiHidden="0" w:uiPriority="68" w:unhideWhenUsed="0"/>
+    <w:lsdException w:name="Medium Grid 3 Accent 4" w:semiHidden="0" w:uiPriority="69" w:unhideWhenUsed="0"/>
+    <w:lsdException w:name="Dark List Accent 4" w:semiHidden="0" w:uiPriority="70" w:unhideWhenUsed="0"/>
+    <w:lsdException w:name="Colorful Shading Accent 4" w:semiHidden="0" w:uiPriority="71" w:unhideWhenUsed="0"/>
+    <w:lsdException w:name="Colorful List Accent 4" w:semiHidden="0" w:uiPriority="72" w:unhideWhenUsed="0"/>
+    <w:lsdException w:name="Colorful Grid Accent 4" w:semiHidden="0" w:uiPriority="73" w:unhideWhenUsed="0"/>
+    <w:lsdException w:name="Light Shading Accent 5" w:semiHidden="0" w:uiPriority="60" w:unhideWhenUsed="0"/>
+    <w:lsdException w:name="Light List Accent 5" w:semiHidden="0" w:uiPriority="61" w:unhideWhenUsed="0"/>
+    <w:lsdException w:name="Light Grid Accent 5" w:semiHidden="0" w:uiPriority="62" w:unhideWhenUsed="0"/>
+    <w:lsdException w:name="Medium Shading 1 Accent 5" w:semiHidden="0" w:uiPriority="63" w:unhideWhenUsed="0"/>
+    <w:lsdException w:name="Medium Shading 2 Accent 5" w:semiHidden="0" w:uiPriority="64" w:unhideWhenUsed="0"/>
+    <w:lsdException w:name="Medium List 1 Accent 5" w:semiHidden="0" w:uiPriority="65" w:unhideWhenUsed="0"/>
+    <w:lsdException w:name="Medium List 2 Accent 5" w:semiHidden="0" w:uiPriority="66" w:unhideWhenUsed="0"/>
+    <w:lsdException w:name="Medium Grid 1 Accent 5" w:semiHidden="0" w:uiPriority="67" w:unhideWhenUsed="0"/>
+    <w:lsdException w:name="Medium Grid 2 Accent 5" w:semiHidden="0" w:uiPriority="68" w:unhideWhenUsed="0"/>
+    <w:lsdException w:name="Medium Grid 3 Accent 5" w:semiHidden="0" w:uiPriority="69" w:unhideWhenUsed="0"/>
+    <w:lsdException w:name="Dark List Accent 5" w:semiHidden="0" w:uiPriority="70" w:unhideWhenUsed="0"/>
+    <w:lsdException w:name="Colorful Shading Accent 5" w:semiHidden="0" w:uiPriority="71" w:unhideWhenUsed="0"/>
+    <w:lsdException w:name="Colorful List Accent 5" w:semiHidden="0" w:uiPriority="72" w:unhideWhenUsed="0"/>
+    <w:lsdException w:name="Colorful Grid Accent 5" w:semiHidden="0" w:uiPriority="73" w:unhideWhenUsed="0"/>
+    <w:lsdException w:name="Light Shading Accent 6" w:semiHidden="0" w:uiPriority="60" w:unhideWhenUsed="0"/>
+    <w:lsdException w:name="Light List Accent 6" w:semiHidden="0" w:uiPriority="61" w:unhideWhenUsed="0"/>
+    <w:lsdException w:name="Light Grid Accent 6" w:semiHidden="0" w:uiPriority="62" w:unhideWhenUsed="0"/>
+    <w:lsdException w:name="Medium Shading 1 Accent 6" w:semiHidden="0" w:uiPriority="63" w:unhideWhenUsed="0"/>
+    <w:lsdException w:name="Medium Shading 2 Accent 6" w:semiHidden="0" w:uiPriority="64" w:unhideWhenUsed="0"/>
+    <w:lsdException w:name="Medium List 1 Accent 6" w:semiHidden="0" w:uiPriority="65" w:unhideWhenUsed="0"/>
+    <w:lsdException w:name="Medium List 2 Accent 6" w:semiHidden="0" w:uiPriority="66" w:unhideWhenUsed="0"/>
+    <w:lsdException w:name="Medium Grid 1 Accent 6" w:semiHidden="0" w:uiPriority="67" w:unhideWhenUsed="0"/>
+    <w:lsdException w:name="Medium Grid 2 Accent 6" w:semiHidden="0" w:uiPriority="68" w:unhideWhenUsed="0"/>
+    <w:lsdException w:name="Medium Grid 3 Accent 6" w:semiHidden="0" w:uiPriority="69" w:unhideWhenUsed="0"/>
+    <w:lsdException w:name="Dark List Accent 6" w:semiHidden="0" w:uiPriority="70" w:unhideWhenUsed="0"/>
+    <w:lsdException w:name="Colorful Shading Accent 6" w:semiHidden="0" w:uiPriority="71" w:unhideWhenUsed="0"/>
+    <w:lsdException w:name="Colorful List Accent 6" w:semiHidden="0" w:uiPriority="72" w:unhideWhenUsed="0"/>
+    <w:lsdException w:name="Colorful Grid Accent 6" w:semiHidden="0" w:uiPriority="73" w:unhideWhenUsed="0"/>
+    <w:lsdException w:name="Subtle Emphasis" w:semiHidden="0" w:uiPriority="19" w:unhideWhenUsed="0" w:qFormat="1"/>
+    <w:lsdException w:name="Intense Emphasis" w:semiHidden="0" w:uiPriority="21" w:unhideWhenUsed="0" w:qFormat="1"/>
+    <w:lsdException w:name="Subtle Reference" w:semiHidden="0" w:uiPriority="31" w:unhideWhenUsed="0" w:qFormat="1"/>
+    <w:lsdException w:name="Intense Reference" w:semiHidden="0" w:uiPriority="32" w:unhideWhenUsed="0" w:qFormat="1"/>
+    <w:lsdException w:name="Book Title" w:semiHidden="0" w:uiPriority="33" w:unhideWhenUsed="0" w:qFormat="1"/>
+    <w:lsdException w:name="Bibliography" w:uiPriority="37"/>
+    <w:lsdException w:name="TOC Heading" w:uiPriority="39" w:qFormat="1"/>
   </w:latentStyles>
   <w:style w:type="paragraph" w:default="1" w:styleId="Normln">
     <w:name w:val="Normal"/>
@@ -11065,6 +10822,7 @@
       <w:spacing w:after="0" w:line="240" w:lineRule="auto"/>
     </w:pPr>
     <w:tblPr>
+      <w:tblInd w:w="0" w:type="dxa"/>
       <w:tblBorders>
         <w:top w:val="single" w:sz="4" w:space="0" w:color="auto"/>
         <w:left w:val="single" w:sz="4" w:space="0" w:color="auto"/>
@@ -11073,6 +10831,12 @@
         <w:insideH w:val="single" w:sz="4" w:space="0" w:color="auto"/>
         <w:insideV w:val="single" w:sz="4" w:space="0" w:color="auto"/>
       </w:tblBorders>
+      <w:tblCellMar>
+        <w:top w:w="0" w:type="dxa"/>
+        <w:left w:w="108" w:type="dxa"/>
+        <w:bottom w:w="0" w:type="dxa"/>
+        <w:right w:w="108" w:type="dxa"/>
+      </w:tblCellMar>
     </w:tblPr>
   </w:style>
   <w:style w:type="character" w:customStyle="1" w:styleId="Nadpis1Char">
@@ -11221,6 +10985,671 @@
       <w:color w:val="272727" w:themeColor="text1" w:themeTint="D8"/>
       <w:sz w:val="21"/>
       <w:szCs w:val="21"/>
+    </w:rPr>
+  </w:style>
+  <w:style w:type="paragraph" w:styleId="Textbubliny">
+    <w:name w:val="Balloon Text"/>
+    <w:basedOn w:val="Normln"/>
+    <w:link w:val="TextbublinyChar"/>
+    <w:uiPriority w:val="99"/>
+    <w:semiHidden/>
+    <w:unhideWhenUsed/>
+    <w:rsid w:val="003A47BB"/>
+    <w:pPr>
+      <w:spacing w:after="0" w:line="240" w:lineRule="auto"/>
+    </w:pPr>
+    <w:rPr>
+      <w:rFonts w:ascii="Tahoma" w:hAnsi="Tahoma" w:cs="Tahoma"/>
+      <w:sz w:val="16"/>
+      <w:szCs w:val="16"/>
+    </w:rPr>
+  </w:style>
+  <w:style w:type="character" w:customStyle="1" w:styleId="TextbublinyChar">
+    <w:name w:val="Text bubliny Char"/>
+    <w:basedOn w:val="Standardnpsmoodstavce"/>
+    <w:link w:val="Textbubliny"/>
+    <w:uiPriority w:val="99"/>
+    <w:semiHidden/>
+    <w:rsid w:val="003A47BB"/>
+    <w:rPr>
+      <w:rFonts w:ascii="Tahoma" w:hAnsi="Tahoma" w:cs="Tahoma"/>
+      <w:sz w:val="16"/>
+      <w:szCs w:val="16"/>
+    </w:rPr>
+  </w:style>
+</w:styles>
+</file>
+
+<file path=word/stylesWithEffects.xml><?xml version="1.0" encoding="utf-8"?>
+<w:styles xmlns:wpc="http://schemas.microsoft.com/office/word/2010/wordprocessingCanvas" xmlns:mc="http://schemas.openxmlformats.org/markup-compatibility/2006" xmlns:o="urn:schemas-microsoft-com:office:office" xmlns:r="http://schemas.openxmlformats.org/officeDocument/2006/relationships" xmlns:m="http://schemas.openxmlformats.org/officeDocument/2006/math" xmlns:v="urn:schemas-microsoft-com:vml" xmlns:wp14="http://schemas.microsoft.com/office/word/2010/wordprocessingDrawing" xmlns:wp="http://schemas.openxmlformats.org/drawingml/2006/wordprocessingDrawing" xmlns:w10="urn:schemas-microsoft-com:office:word" xmlns:w="http://schemas.openxmlformats.org/wordprocessingml/2006/main" xmlns:w14="http://schemas.microsoft.com/office/word/2010/wordml" xmlns:wpg="http://schemas.microsoft.com/office/word/2010/wordprocessingGroup" xmlns:wpi="http://schemas.microsoft.com/office/word/2010/wordprocessingInk" xmlns:wne="http://schemas.microsoft.com/office/word/2006/wordml" xmlns:wps="http://schemas.microsoft.com/office/word/2010/wordprocessingShape" mc:Ignorable="w14 wp14">
+  <w:docDefaults>
+    <w:rPrDefault>
+      <w:rPr>
+        <w:rFonts w:asciiTheme="minorHAnsi" w:eastAsiaTheme="minorHAnsi" w:hAnsiTheme="minorHAnsi" w:cstheme="minorBidi"/>
+        <w:sz w:val="22"/>
+        <w:szCs w:val="22"/>
+        <w:lang w:val="cs-CZ" w:eastAsia="en-US" w:bidi="ar-SA"/>
+      </w:rPr>
+    </w:rPrDefault>
+    <w:pPrDefault>
+      <w:pPr>
+        <w:spacing w:after="200" w:line="276" w:lineRule="auto"/>
+      </w:pPr>
+    </w:pPrDefault>
+  </w:docDefaults>
+  <w:latentStyles w:defLockedState="0" w:defUIPriority="99" w:defSemiHidden="1" w:defUnhideWhenUsed="1" w:defQFormat="0" w:count="267">
+    <w:lsdException w:name="Normal" w:semiHidden="0" w:uiPriority="0" w:unhideWhenUsed="0" w:qFormat="1"/>
+    <w:lsdException w:name="heading 1" w:semiHidden="0" w:uiPriority="9" w:unhideWhenUsed="0" w:qFormat="1"/>
+    <w:lsdException w:name="heading 2" w:uiPriority="9" w:qFormat="1"/>
+    <w:lsdException w:name="heading 3" w:uiPriority="9" w:qFormat="1"/>
+    <w:lsdException w:name="heading 4" w:uiPriority="9" w:qFormat="1"/>
+    <w:lsdException w:name="heading 5" w:uiPriority="9" w:qFormat="1"/>
+    <w:lsdException w:name="heading 6" w:uiPriority="9" w:qFormat="1"/>
+    <w:lsdException w:name="heading 7" w:uiPriority="9" w:qFormat="1"/>
+    <w:lsdException w:name="heading 8" w:uiPriority="9" w:qFormat="1"/>
+    <w:lsdException w:name="heading 9" w:uiPriority="9" w:qFormat="1"/>
+    <w:lsdException w:name="toc 1" w:uiPriority="39"/>
+    <w:lsdException w:name="toc 2" w:uiPriority="39"/>
+    <w:lsdException w:name="toc 3" w:uiPriority="39"/>
+    <w:lsdException w:name="toc 4" w:uiPriority="39"/>
+    <w:lsdException w:name="toc 5" w:uiPriority="39"/>
+    <w:lsdException w:name="toc 6" w:uiPriority="39"/>
+    <w:lsdException w:name="toc 7" w:uiPriority="39"/>
+    <w:lsdException w:name="toc 8" w:uiPriority="39"/>
+    <w:lsdException w:name="toc 9" w:uiPriority="39"/>
+    <w:lsdException w:name="caption" w:uiPriority="35" w:qFormat="1"/>
+    <w:lsdException w:name="Title" w:semiHidden="0" w:uiPriority="10" w:unhideWhenUsed="0" w:qFormat="1"/>
+    <w:lsdException w:name="Default Paragraph Font" w:uiPriority="1"/>
+    <w:lsdException w:name="Subtitle" w:semiHidden="0" w:uiPriority="11" w:unhideWhenUsed="0" w:qFormat="1"/>
+    <w:lsdException w:name="Strong" w:semiHidden="0" w:uiPriority="22" w:unhideWhenUsed="0" w:qFormat="1"/>
+    <w:lsdException w:name="Emphasis" w:semiHidden="0" w:uiPriority="20" w:unhideWhenUsed="0" w:qFormat="1"/>
+    <w:lsdException w:name="Table Grid" w:semiHidden="0" w:uiPriority="59" w:unhideWhenUsed="0"/>
+    <w:lsdException w:name="Placeholder Text" w:unhideWhenUsed="0"/>
+    <w:lsdException w:name="No Spacing" w:semiHidden="0" w:uiPriority="1" w:unhideWhenUsed="0" w:qFormat="1"/>
+    <w:lsdException w:name="Light Shading" w:semiHidden="0" w:uiPriority="60" w:unhideWhenUsed="0"/>
+    <w:lsdException w:name="Light List" w:semiHidden="0" w:uiPriority="61" w:unhideWhenUsed="0"/>
+    <w:lsdException w:name="Light Grid" w:semiHidden="0" w:uiPriority="62" w:unhideWhenUsed="0"/>
+    <w:lsdException w:name="Medium Shading 1" w:semiHidden="0" w:uiPriority="63" w:unhideWhenUsed="0"/>
+    <w:lsdException w:name="Medium Shading 2" w:semiHidden="0" w:uiPriority="64" w:unhideWhenUsed="0"/>
+    <w:lsdException w:name="Medium List 1" w:semiHidden="0" w:uiPriority="65" w:unhideWhenUsed="0"/>
+    <w:lsdException w:name="Medium List 2" w:semiHidden="0" w:uiPriority="66" w:unhideWhenUsed="0"/>
+    <w:lsdException w:name="Medium Grid 1" w:semiHidden="0" w:uiPriority="67" w:unhideWhenUsed="0"/>
+    <w:lsdException w:name="Medium Grid 2" w:semiHidden="0" w:uiPriority="68" w:unhideWhenUsed="0"/>
+    <w:lsdException w:name="Medium Grid 3" w:semiHidden="0" w:uiPriority="69" w:unhideWhenUsed="0"/>
+    <w:lsdException w:name="Dark List" w:semiHidden="0" w:uiPriority="70" w:unhideWhenUsed="0"/>
+    <w:lsdException w:name="Colorful Shading" w:semiHidden="0" w:uiPriority="71" w:unhideWhenUsed="0"/>
+    <w:lsdException w:name="Colorful List" w:semiHidden="0" w:uiPriority="72" w:unhideWhenUsed="0"/>
+    <w:lsdException w:name="Colorful Grid" w:semiHidden="0" w:uiPriority="73" w:unhideWhenUsed="0"/>
+    <w:lsdException w:name="Light Shading Accent 1" w:semiHidden="0" w:uiPriority="60" w:unhideWhenUsed="0"/>
+    <w:lsdException w:name="Light List Accent 1" w:semiHidden="0" w:uiPriority="61" w:unhideWhenUsed="0"/>
+    <w:lsdException w:name="Light Grid Accent 1" w:semiHidden="0" w:uiPriority="62" w:unhideWhenUsed="0"/>
+    <w:lsdException w:name="Medium Shading 1 Accent 1" w:semiHidden="0" w:uiPriority="63" w:unhideWhenUsed="0"/>
+    <w:lsdException w:name="Medium Shading 2 Accent 1" w:semiHidden="0" w:uiPriority="64" w:unhideWhenUsed="0"/>
+    <w:lsdException w:name="Medium List 1 Accent 1" w:semiHidden="0" w:uiPriority="65" w:unhideWhenUsed="0"/>
+    <w:lsdException w:name="Revision" w:unhideWhenUsed="0"/>
+    <w:lsdException w:name="List Paragraph" w:semiHidden="0" w:uiPriority="34" w:unhideWhenUsed="0" w:qFormat="1"/>
+    <w:lsdException w:name="Quote" w:semiHidden="0" w:uiPriority="29" w:unhideWhenUsed="0" w:qFormat="1"/>
+    <w:lsdException w:name="Intense Quote" w:semiHidden="0" w:uiPriority="30" w:unhideWhenUsed="0" w:qFormat="1"/>
+    <w:lsdException w:name="Medium List 2 Accent 1" w:semiHidden="0" w:uiPriority="66" w:unhideWhenUsed="0"/>
+    <w:lsdException w:name="Medium Grid 1 Accent 1" w:semiHidden="0" w:uiPriority="67" w:unhideWhenUsed="0"/>
+    <w:lsdException w:name="Medium Grid 2 Accent 1" w:semiHidden="0" w:uiPriority="68" w:unhideWhenUsed="0"/>
+    <w:lsdException w:name="Medium Grid 3 Accent 1" w:semiHidden="0" w:uiPriority="69" w:unhideWhenUsed="0"/>
+    <w:lsdException w:name="Dark List Accent 1" w:semiHidden="0" w:uiPriority="70" w:unhideWhenUsed="0"/>
+    <w:lsdException w:name="Colorful Shading Accent 1" w:semiHidden="0" w:uiPriority="71" w:unhideWhenUsed="0"/>
+    <w:lsdException w:name="Colorful List Accent 1" w:semiHidden="0" w:uiPriority="72" w:unhideWhenUsed="0"/>
+    <w:lsdException w:name="Colorful Grid Accent 1" w:semiHidden="0" w:uiPriority="73" w:unhideWhenUsed="0"/>
+    <w:lsdException w:name="Light Shading Accent 2" w:semiHidden="0" w:uiPriority="60" w:unhideWhenUsed="0"/>
+    <w:lsdException w:name="Light List Accent 2" w:semiHidden="0" w:uiPriority="61" w:unhideWhenUsed="0"/>
+    <w:lsdException w:name="Light Grid Accent 2" w:semiHidden="0" w:uiPriority="62" w:unhideWhenUsed="0"/>
+    <w:lsdException w:name="Medium Shading 1 Accent 2" w:semiHidden="0" w:uiPriority="63" w:unhideWhenUsed="0"/>
+    <w:lsdException w:name="Medium Shading 2 Accent 2" w:semiHidden="0" w:uiPriority="64" w:unhideWhenUsed="0"/>
+    <w:lsdException w:name="Medium List 1 Accent 2" w:semiHidden="0" w:uiPriority="65" w:unhideWhenUsed="0"/>
+    <w:lsdException w:name="Medium List 2 Accent 2" w:semiHidden="0" w:uiPriority="66" w:unhideWhenUsed="0"/>
+    <w:lsdException w:name="Medium Grid 1 Accent 2" w:semiHidden="0" w:uiPriority="67" w:unhideWhenUsed="0"/>
+    <w:lsdException w:name="Medium Grid 2 Accent 2" w:semiHidden="0" w:uiPriority="68" w:unhideWhenUsed="0"/>
+    <w:lsdException w:name="Medium Grid 3 Accent 2" w:semiHidden="0" w:uiPriority="69" w:unhideWhenUsed="0"/>
+    <w:lsdException w:name="Dark List Accent 2" w:semiHidden="0" w:uiPriority="70" w:unhideWhenUsed="0"/>
+    <w:lsdException w:name="Colorful Shading Accent 2" w:semiHidden="0" w:uiPriority="71" w:unhideWhenUsed="0"/>
+    <w:lsdException w:name="Colorful List Accent 2" w:semiHidden="0" w:uiPriority="72" w:unhideWhenUsed="0"/>
+    <w:lsdException w:name="Colorful Grid Accent 2" w:semiHidden="0" w:uiPriority="73" w:unhideWhenUsed="0"/>
+    <w:lsdException w:name="Light Shading Accent 3" w:semiHidden="0" w:uiPriority="60" w:unhideWhenUsed="0"/>
+    <w:lsdException w:name="Light List Accent 3" w:semiHidden="0" w:uiPriority="61" w:unhideWhenUsed="0"/>
+    <w:lsdException w:name="Light Grid Accent 3" w:semiHidden="0" w:uiPriority="62" w:unhideWhenUsed="0"/>
+    <w:lsdException w:name="Medium Shading 1 Accent 3" w:semiHidden="0" w:uiPriority="63" w:unhideWhenUsed="0"/>
+    <w:lsdException w:name="Medium Shading 2 Accent 3" w:semiHidden="0" w:uiPriority="64" w:unhideWhenUsed="0"/>
+    <w:lsdException w:name="Medium List 1 Accent 3" w:semiHidden="0" w:uiPriority="65" w:unhideWhenUsed="0"/>
+    <w:lsdException w:name="Medium List 2 Accent 3" w:semiHidden="0" w:uiPriority="66" w:unhideWhenUsed="0"/>
+    <w:lsdException w:name="Medium Grid 1 Accent 3" w:semiHidden="0" w:uiPriority="67" w:unhideWhenUsed="0"/>
+    <w:lsdException w:name="Medium Grid 2 Accent 3" w:semiHidden="0" w:uiPriority="68" w:unhideWhenUsed="0"/>
+    <w:lsdException w:name="Medium Grid 3 Accent 3" w:semiHidden="0" w:uiPriority="69" w:unhideWhenUsed="0"/>
+    <w:lsdException w:name="Dark List Accent 3" w:semiHidden="0" w:uiPriority="70" w:unhideWhenUsed="0"/>
+    <w:lsdException w:name="Colorful Shading Accent 3" w:semiHidden="0" w:uiPriority="71" w:unhideWhenUsed="0"/>
+    <w:lsdException w:name="Colorful List Accent 3" w:semiHidden="0" w:uiPriority="72" w:unhideWhenUsed="0"/>
+    <w:lsdException w:name="Colorful Grid Accent 3" w:semiHidden="0" w:uiPriority="73" w:unhideWhenUsed="0"/>
+    <w:lsdException w:name="Light Shading Accent 4" w:semiHidden="0" w:uiPriority="60" w:unhideWhenUsed="0"/>
+    <w:lsdException w:name="Light List Accent 4" w:semiHidden="0" w:uiPriority="61" w:unhideWhenUsed="0"/>
+    <w:lsdException w:name="Light Grid Accent 4" w:semiHidden="0" w:uiPriority="62" w:unhideWhenUsed="0"/>
+    <w:lsdException w:name="Medium Shading 1 Accent 4" w:semiHidden="0" w:uiPriority="63" w:unhideWhenUsed="0"/>
+    <w:lsdException w:name="Medium Shading 2 Accent 4" w:semiHidden="0" w:uiPriority="64" w:unhideWhenUsed="0"/>
+    <w:lsdException w:name="Medium List 1 Accent 4" w:semiHidden="0" w:uiPriority="65" w:unhideWhenUsed="0"/>
+    <w:lsdException w:name="Medium List 2 Accent 4" w:semiHidden="0" w:uiPriority="66" w:unhideWhenUsed="0"/>
+    <w:lsdException w:name="Medium Grid 1 Accent 4" w:semiHidden="0" w:uiPriority="67" w:unhideWhenUsed="0"/>
+    <w:lsdException w:name="Medium Grid 2 Accent 4" w:semiHidden="0" w:uiPriority="68" w:unhideWhenUsed="0"/>
+    <w:lsdException w:name="Medium Grid 3 Accent 4" w:semiHidden="0" w:uiPriority="69" w:unhideWhenUsed="0"/>
+    <w:lsdException w:name="Dark List Accent 4" w:semiHidden="0" w:uiPriority="70" w:unhideWhenUsed="0"/>
+    <w:lsdException w:name="Colorful Shading Accent 4" w:semiHidden="0" w:uiPriority="71" w:unhideWhenUsed="0"/>
+    <w:lsdException w:name="Colorful List Accent 4" w:semiHidden="0" w:uiPriority="72" w:unhideWhenUsed="0"/>
+    <w:lsdException w:name="Colorful Grid Accent 4" w:semiHidden="0" w:uiPriority="73" w:unhideWhenUsed="0"/>
+    <w:lsdException w:name="Light Shading Accent 5" w:semiHidden="0" w:uiPriority="60" w:unhideWhenUsed="0"/>
+    <w:lsdException w:name="Light List Accent 5" w:semiHidden="0" w:uiPriority="61" w:unhideWhenUsed="0"/>
+    <w:lsdException w:name="Light Grid Accent 5" w:semiHidden="0" w:uiPriority="62" w:unhideWhenUsed="0"/>
+    <w:lsdException w:name="Medium Shading 1 Accent 5" w:semiHidden="0" w:uiPriority="63" w:unhideWhenUsed="0"/>
+    <w:lsdException w:name="Medium Shading 2 Accent 5" w:semiHidden="0" w:uiPriority="64" w:unhideWhenUsed="0"/>
+    <w:lsdException w:name="Medium List 1 Accent 5" w:semiHidden="0" w:uiPriority="65" w:unhideWhenUsed="0"/>
+    <w:lsdException w:name="Medium List 2 Accent 5" w:semiHidden="0" w:uiPriority="66" w:unhideWhenUsed="0"/>
+    <w:lsdException w:name="Medium Grid 1 Accent 5" w:semiHidden="0" w:uiPriority="67" w:unhideWhenUsed="0"/>
+    <w:lsdException w:name="Medium Grid 2 Accent 5" w:semiHidden="0" w:uiPriority="68" w:unhideWhenUsed="0"/>
+    <w:lsdException w:name="Medium Grid 3 Accent 5" w:semiHidden="0" w:uiPriority="69" w:unhideWhenUsed="0"/>
+    <w:lsdException w:name="Dark List Accent 5" w:semiHidden="0" w:uiPriority="70" w:unhideWhenUsed="0"/>
+    <w:lsdException w:name="Colorful Shading Accent 5" w:semiHidden="0" w:uiPriority="71" w:unhideWhenUsed="0"/>
+    <w:lsdException w:name="Colorful List Accent 5" w:semiHidden="0" w:uiPriority="72" w:unhideWhenUsed="0"/>
+    <w:lsdException w:name="Colorful Grid Accent 5" w:semiHidden="0" w:uiPriority="73" w:unhideWhenUsed="0"/>
+    <w:lsdException w:name="Light Shading Accent 6" w:semiHidden="0" w:uiPriority="60" w:unhideWhenUsed="0"/>
+    <w:lsdException w:name="Light List Accent 6" w:semiHidden="0" w:uiPriority="61" w:unhideWhenUsed="0"/>
+    <w:lsdException w:name="Light Grid Accent 6" w:semiHidden="0" w:uiPriority="62" w:unhideWhenUsed="0"/>
+    <w:lsdException w:name="Medium Shading 1 Accent 6" w:semiHidden="0" w:uiPriority="63" w:unhideWhenUsed="0"/>
+    <w:lsdException w:name="Medium Shading 2 Accent 6" w:semiHidden="0" w:uiPriority="64" w:unhideWhenUsed="0"/>
+    <w:lsdException w:name="Medium List 1 Accent 6" w:semiHidden="0" w:uiPriority="65" w:unhideWhenUsed="0"/>
+    <w:lsdException w:name="Medium List 2 Accent 6" w:semiHidden="0" w:uiPriority="66" w:unhideWhenUsed="0"/>
+    <w:lsdException w:name="Medium Grid 1 Accent 6" w:semiHidden="0" w:uiPriority="67" w:unhideWhenUsed="0"/>
+    <w:lsdException w:name="Medium Grid 2 Accent 6" w:semiHidden="0" w:uiPriority="68" w:unhideWhenUsed="0"/>
+    <w:lsdException w:name="Medium Grid 3 Accent 6" w:semiHidden="0" w:uiPriority="69" w:unhideWhenUsed="0"/>
+    <w:lsdException w:name="Dark List Accent 6" w:semiHidden="0" w:uiPriority="70" w:unhideWhenUsed="0"/>
+    <w:lsdException w:name="Colorful Shading Accent 6" w:semiHidden="0" w:uiPriority="71" w:unhideWhenUsed="0"/>
+    <w:lsdException w:name="Colorful List Accent 6" w:semiHidden="0" w:uiPriority="72" w:unhideWhenUsed="0"/>
+    <w:lsdException w:name="Colorful Grid Accent 6" w:semiHidden="0" w:uiPriority="73" w:unhideWhenUsed="0"/>
+    <w:lsdException w:name="Subtle Emphasis" w:semiHidden="0" w:uiPriority="19" w:unhideWhenUsed="0" w:qFormat="1"/>
+    <w:lsdException w:name="Intense Emphasis" w:semiHidden="0" w:uiPriority="21" w:unhideWhenUsed="0" w:qFormat="1"/>
+    <w:lsdException w:name="Subtle Reference" w:semiHidden="0" w:uiPriority="31" w:unhideWhenUsed="0" w:qFormat="1"/>
+    <w:lsdException w:name="Intense Reference" w:semiHidden="0" w:uiPriority="32" w:unhideWhenUsed="0" w:qFormat="1"/>
+    <w:lsdException w:name="Book Title" w:semiHidden="0" w:uiPriority="33" w:unhideWhenUsed="0" w:qFormat="1"/>
+    <w:lsdException w:name="Bibliography" w:uiPriority="37"/>
+    <w:lsdException w:name="TOC Heading" w:uiPriority="39" w:qFormat="1"/>
+  </w:latentStyles>
+  <w:style w:type="paragraph" w:default="1" w:styleId="Normln">
+    <w:name w:val="Normal"/>
+    <w:qFormat/>
+  </w:style>
+  <w:style w:type="paragraph" w:styleId="Nadpis1">
+    <w:name w:val="heading 1"/>
+    <w:basedOn w:val="Normln"/>
+    <w:next w:val="Normln"/>
+    <w:link w:val="Nadpis1Char"/>
+    <w:uiPriority w:val="9"/>
+    <w:qFormat/>
+    <w:rsid w:val="004D1A76"/>
+    <w:pPr>
+      <w:keepNext/>
+      <w:keepLines/>
+      <w:numPr>
+        <w:numId w:val="2"/>
+      </w:numPr>
+      <w:spacing w:before="480" w:after="0"/>
+      <w:outlineLvl w:val="0"/>
+    </w:pPr>
+    <w:rPr>
+      <w:rFonts w:asciiTheme="majorHAnsi" w:eastAsiaTheme="majorEastAsia" w:hAnsiTheme="majorHAnsi" w:cstheme="majorBidi"/>
+      <w:b/>
+      <w:bCs/>
+      <w:color w:val="365F91" w:themeColor="accent1" w:themeShade="BF"/>
+      <w:sz w:val="28"/>
+      <w:szCs w:val="28"/>
+    </w:rPr>
+  </w:style>
+  <w:style w:type="paragraph" w:styleId="Nadpis2">
+    <w:name w:val="heading 2"/>
+    <w:basedOn w:val="Normln"/>
+    <w:next w:val="Normln"/>
+    <w:link w:val="Nadpis2Char"/>
+    <w:uiPriority w:val="9"/>
+    <w:unhideWhenUsed/>
+    <w:qFormat/>
+    <w:rsid w:val="004D1A76"/>
+    <w:pPr>
+      <w:keepNext/>
+      <w:keepLines/>
+      <w:numPr>
+        <w:ilvl w:val="1"/>
+        <w:numId w:val="2"/>
+      </w:numPr>
+      <w:spacing w:before="200" w:after="0"/>
+      <w:outlineLvl w:val="1"/>
+    </w:pPr>
+    <w:rPr>
+      <w:rFonts w:asciiTheme="majorHAnsi" w:eastAsiaTheme="majorEastAsia" w:hAnsiTheme="majorHAnsi" w:cstheme="majorBidi"/>
+      <w:b/>
+      <w:bCs/>
+      <w:color w:val="4F81BD" w:themeColor="accent1"/>
+      <w:sz w:val="26"/>
+      <w:szCs w:val="26"/>
+    </w:rPr>
+  </w:style>
+  <w:style w:type="paragraph" w:styleId="Nadpis3">
+    <w:name w:val="heading 3"/>
+    <w:basedOn w:val="Normln"/>
+    <w:next w:val="Normln"/>
+    <w:link w:val="Nadpis3Char"/>
+    <w:uiPriority w:val="9"/>
+    <w:semiHidden/>
+    <w:unhideWhenUsed/>
+    <w:qFormat/>
+    <w:rsid w:val="0054088C"/>
+    <w:pPr>
+      <w:keepNext/>
+      <w:keepLines/>
+      <w:numPr>
+        <w:ilvl w:val="2"/>
+        <w:numId w:val="2"/>
+      </w:numPr>
+      <w:spacing w:before="40" w:after="0"/>
+      <w:outlineLvl w:val="2"/>
+    </w:pPr>
+    <w:rPr>
+      <w:rFonts w:asciiTheme="majorHAnsi" w:eastAsiaTheme="majorEastAsia" w:hAnsiTheme="majorHAnsi" w:cstheme="majorBidi"/>
+      <w:color w:val="243F60" w:themeColor="accent1" w:themeShade="7F"/>
+      <w:sz w:val="24"/>
+      <w:szCs w:val="24"/>
+    </w:rPr>
+  </w:style>
+  <w:style w:type="paragraph" w:styleId="Nadpis4">
+    <w:name w:val="heading 4"/>
+    <w:basedOn w:val="Normln"/>
+    <w:next w:val="Normln"/>
+    <w:link w:val="Nadpis4Char"/>
+    <w:uiPriority w:val="9"/>
+    <w:semiHidden/>
+    <w:unhideWhenUsed/>
+    <w:qFormat/>
+    <w:rsid w:val="0054088C"/>
+    <w:pPr>
+      <w:keepNext/>
+      <w:keepLines/>
+      <w:numPr>
+        <w:ilvl w:val="3"/>
+        <w:numId w:val="2"/>
+      </w:numPr>
+      <w:spacing w:before="40" w:after="0"/>
+      <w:outlineLvl w:val="3"/>
+    </w:pPr>
+    <w:rPr>
+      <w:rFonts w:asciiTheme="majorHAnsi" w:eastAsiaTheme="majorEastAsia" w:hAnsiTheme="majorHAnsi" w:cstheme="majorBidi"/>
+      <w:i/>
+      <w:iCs/>
+      <w:color w:val="365F91" w:themeColor="accent1" w:themeShade="BF"/>
+    </w:rPr>
+  </w:style>
+  <w:style w:type="paragraph" w:styleId="Nadpis5">
+    <w:name w:val="heading 5"/>
+    <w:basedOn w:val="Normln"/>
+    <w:next w:val="Normln"/>
+    <w:link w:val="Nadpis5Char"/>
+    <w:uiPriority w:val="9"/>
+    <w:semiHidden/>
+    <w:unhideWhenUsed/>
+    <w:qFormat/>
+    <w:rsid w:val="0054088C"/>
+    <w:pPr>
+      <w:keepNext/>
+      <w:keepLines/>
+      <w:numPr>
+        <w:ilvl w:val="4"/>
+        <w:numId w:val="2"/>
+      </w:numPr>
+      <w:spacing w:before="40" w:after="0"/>
+      <w:outlineLvl w:val="4"/>
+    </w:pPr>
+    <w:rPr>
+      <w:rFonts w:asciiTheme="majorHAnsi" w:eastAsiaTheme="majorEastAsia" w:hAnsiTheme="majorHAnsi" w:cstheme="majorBidi"/>
+      <w:color w:val="365F91" w:themeColor="accent1" w:themeShade="BF"/>
+    </w:rPr>
+  </w:style>
+  <w:style w:type="paragraph" w:styleId="Nadpis6">
+    <w:name w:val="heading 6"/>
+    <w:basedOn w:val="Normln"/>
+    <w:next w:val="Normln"/>
+    <w:link w:val="Nadpis6Char"/>
+    <w:uiPriority w:val="9"/>
+    <w:semiHidden/>
+    <w:unhideWhenUsed/>
+    <w:qFormat/>
+    <w:rsid w:val="0054088C"/>
+    <w:pPr>
+      <w:keepNext/>
+      <w:keepLines/>
+      <w:numPr>
+        <w:ilvl w:val="5"/>
+        <w:numId w:val="2"/>
+      </w:numPr>
+      <w:spacing w:before="40" w:after="0"/>
+      <w:outlineLvl w:val="5"/>
+    </w:pPr>
+    <w:rPr>
+      <w:rFonts w:asciiTheme="majorHAnsi" w:eastAsiaTheme="majorEastAsia" w:hAnsiTheme="majorHAnsi" w:cstheme="majorBidi"/>
+      <w:color w:val="243F60" w:themeColor="accent1" w:themeShade="7F"/>
+    </w:rPr>
+  </w:style>
+  <w:style w:type="paragraph" w:styleId="Nadpis7">
+    <w:name w:val="heading 7"/>
+    <w:basedOn w:val="Normln"/>
+    <w:next w:val="Normln"/>
+    <w:link w:val="Nadpis7Char"/>
+    <w:uiPriority w:val="9"/>
+    <w:semiHidden/>
+    <w:unhideWhenUsed/>
+    <w:qFormat/>
+    <w:rsid w:val="0054088C"/>
+    <w:pPr>
+      <w:keepNext/>
+      <w:keepLines/>
+      <w:numPr>
+        <w:ilvl w:val="6"/>
+        <w:numId w:val="2"/>
+      </w:numPr>
+      <w:spacing w:before="40" w:after="0"/>
+      <w:outlineLvl w:val="6"/>
+    </w:pPr>
+    <w:rPr>
+      <w:rFonts w:asciiTheme="majorHAnsi" w:eastAsiaTheme="majorEastAsia" w:hAnsiTheme="majorHAnsi" w:cstheme="majorBidi"/>
+      <w:i/>
+      <w:iCs/>
+      <w:color w:val="243F60" w:themeColor="accent1" w:themeShade="7F"/>
+    </w:rPr>
+  </w:style>
+  <w:style w:type="paragraph" w:styleId="Nadpis8">
+    <w:name w:val="heading 8"/>
+    <w:basedOn w:val="Normln"/>
+    <w:next w:val="Normln"/>
+    <w:link w:val="Nadpis8Char"/>
+    <w:uiPriority w:val="9"/>
+    <w:semiHidden/>
+    <w:unhideWhenUsed/>
+    <w:qFormat/>
+    <w:rsid w:val="0054088C"/>
+    <w:pPr>
+      <w:keepNext/>
+      <w:keepLines/>
+      <w:numPr>
+        <w:ilvl w:val="7"/>
+        <w:numId w:val="2"/>
+      </w:numPr>
+      <w:spacing w:before="40" w:after="0"/>
+      <w:outlineLvl w:val="7"/>
+    </w:pPr>
+    <w:rPr>
+      <w:rFonts w:asciiTheme="majorHAnsi" w:eastAsiaTheme="majorEastAsia" w:hAnsiTheme="majorHAnsi" w:cstheme="majorBidi"/>
+      <w:color w:val="272727" w:themeColor="text1" w:themeTint="D8"/>
+      <w:sz w:val="21"/>
+      <w:szCs w:val="21"/>
+    </w:rPr>
+  </w:style>
+  <w:style w:type="paragraph" w:styleId="Nadpis9">
+    <w:name w:val="heading 9"/>
+    <w:basedOn w:val="Normln"/>
+    <w:next w:val="Normln"/>
+    <w:link w:val="Nadpis9Char"/>
+    <w:uiPriority w:val="9"/>
+    <w:semiHidden/>
+    <w:unhideWhenUsed/>
+    <w:qFormat/>
+    <w:rsid w:val="0054088C"/>
+    <w:pPr>
+      <w:keepNext/>
+      <w:keepLines/>
+      <w:numPr>
+        <w:ilvl w:val="8"/>
+        <w:numId w:val="2"/>
+      </w:numPr>
+      <w:spacing w:before="40" w:after="0"/>
+      <w:outlineLvl w:val="8"/>
+    </w:pPr>
+    <w:rPr>
+      <w:rFonts w:asciiTheme="majorHAnsi" w:eastAsiaTheme="majorEastAsia" w:hAnsiTheme="majorHAnsi" w:cstheme="majorBidi"/>
+      <w:i/>
+      <w:iCs/>
+      <w:color w:val="272727" w:themeColor="text1" w:themeTint="D8"/>
+      <w:sz w:val="21"/>
+      <w:szCs w:val="21"/>
+    </w:rPr>
+  </w:style>
+  <w:style w:type="character" w:default="1" w:styleId="Standardnpsmoodstavce">
+    <w:name w:val="Default Paragraph Font"/>
+    <w:uiPriority w:val="1"/>
+    <w:semiHidden/>
+    <w:unhideWhenUsed/>
+  </w:style>
+  <w:style w:type="table" w:default="1" w:styleId="Normlntabulka">
+    <w:name w:val="Normal Table"/>
+    <w:uiPriority w:val="99"/>
+    <w:semiHidden/>
+    <w:unhideWhenUsed/>
+    <w:tblPr>
+      <w:tblInd w:w="0" w:type="dxa"/>
+      <w:tblCellMar>
+        <w:top w:w="0" w:type="dxa"/>
+        <w:left w:w="108" w:type="dxa"/>
+        <w:bottom w:w="0" w:type="dxa"/>
+        <w:right w:w="108" w:type="dxa"/>
+      </w:tblCellMar>
+    </w:tblPr>
+  </w:style>
+  <w:style w:type="numbering" w:default="1" w:styleId="Bezseznamu">
+    <w:name w:val="No List"/>
+    <w:uiPriority w:val="99"/>
+    <w:semiHidden/>
+    <w:unhideWhenUsed/>
+  </w:style>
+  <w:style w:type="table" w:styleId="Mkatabulky">
+    <w:name w:val="Table Grid"/>
+    <w:basedOn w:val="Normlntabulka"/>
+    <w:uiPriority w:val="59"/>
+    <w:rsid w:val="00EB2C5C"/>
+    <w:pPr>
+      <w:spacing w:after="0" w:line="240" w:lineRule="auto"/>
+    </w:pPr>
+    <w:tblPr>
+      <w:tblInd w:w="0" w:type="dxa"/>
+      <w:tblBorders>
+        <w:top w:val="single" w:sz="4" w:space="0" w:color="auto"/>
+        <w:left w:val="single" w:sz="4" w:space="0" w:color="auto"/>
+        <w:bottom w:val="single" w:sz="4" w:space="0" w:color="auto"/>
+        <w:right w:val="single" w:sz="4" w:space="0" w:color="auto"/>
+        <w:insideH w:val="single" w:sz="4" w:space="0" w:color="auto"/>
+        <w:insideV w:val="single" w:sz="4" w:space="0" w:color="auto"/>
+      </w:tblBorders>
+      <w:tblCellMar>
+        <w:top w:w="0" w:type="dxa"/>
+        <w:left w:w="108" w:type="dxa"/>
+        <w:bottom w:w="0" w:type="dxa"/>
+        <w:right w:w="108" w:type="dxa"/>
+      </w:tblCellMar>
+    </w:tblPr>
+  </w:style>
+  <w:style w:type="character" w:customStyle="1" w:styleId="Nadpis1Char">
+    <w:name w:val="Nadpis 1 Char"/>
+    <w:basedOn w:val="Standardnpsmoodstavce"/>
+    <w:link w:val="Nadpis1"/>
+    <w:uiPriority w:val="9"/>
+    <w:rsid w:val="004D1A76"/>
+    <w:rPr>
+      <w:rFonts w:asciiTheme="majorHAnsi" w:eastAsiaTheme="majorEastAsia" w:hAnsiTheme="majorHAnsi" w:cstheme="majorBidi"/>
+      <w:b/>
+      <w:bCs/>
+      <w:color w:val="365F91" w:themeColor="accent1" w:themeShade="BF"/>
+      <w:sz w:val="28"/>
+      <w:szCs w:val="28"/>
+    </w:rPr>
+  </w:style>
+  <w:style w:type="character" w:customStyle="1" w:styleId="Nadpis2Char">
+    <w:name w:val="Nadpis 2 Char"/>
+    <w:basedOn w:val="Standardnpsmoodstavce"/>
+    <w:link w:val="Nadpis2"/>
+    <w:uiPriority w:val="9"/>
+    <w:rsid w:val="004D1A76"/>
+    <w:rPr>
+      <w:rFonts w:asciiTheme="majorHAnsi" w:eastAsiaTheme="majorEastAsia" w:hAnsiTheme="majorHAnsi" w:cstheme="majorBidi"/>
+      <w:b/>
+      <w:bCs/>
+      <w:color w:val="4F81BD" w:themeColor="accent1"/>
+      <w:sz w:val="26"/>
+      <w:szCs w:val="26"/>
+    </w:rPr>
+  </w:style>
+  <w:style w:type="character" w:styleId="Hypertextovodkaz">
+    <w:name w:val="Hyperlink"/>
+    <w:basedOn w:val="Standardnpsmoodstavce"/>
+    <w:uiPriority w:val="99"/>
+    <w:unhideWhenUsed/>
+    <w:rsid w:val="002528FA"/>
+    <w:rPr>
+      <w:color w:val="0000FF" w:themeColor="hyperlink"/>
+      <w:u w:val="single"/>
+    </w:rPr>
+  </w:style>
+  <w:style w:type="paragraph" w:styleId="Odstavecseseznamem">
+    <w:name w:val="List Paragraph"/>
+    <w:basedOn w:val="Normln"/>
+    <w:uiPriority w:val="34"/>
+    <w:qFormat/>
+    <w:rsid w:val="004631A4"/>
+    <w:pPr>
+      <w:ind w:left="720"/>
+      <w:contextualSpacing/>
+    </w:pPr>
+  </w:style>
+  <w:style w:type="character" w:customStyle="1" w:styleId="Nadpis3Char">
+    <w:name w:val="Nadpis 3 Char"/>
+    <w:basedOn w:val="Standardnpsmoodstavce"/>
+    <w:link w:val="Nadpis3"/>
+    <w:uiPriority w:val="9"/>
+    <w:semiHidden/>
+    <w:rsid w:val="0054088C"/>
+    <w:rPr>
+      <w:rFonts w:asciiTheme="majorHAnsi" w:eastAsiaTheme="majorEastAsia" w:hAnsiTheme="majorHAnsi" w:cstheme="majorBidi"/>
+      <w:color w:val="243F60" w:themeColor="accent1" w:themeShade="7F"/>
+      <w:sz w:val="24"/>
+      <w:szCs w:val="24"/>
+    </w:rPr>
+  </w:style>
+  <w:style w:type="character" w:customStyle="1" w:styleId="Nadpis4Char">
+    <w:name w:val="Nadpis 4 Char"/>
+    <w:basedOn w:val="Standardnpsmoodstavce"/>
+    <w:link w:val="Nadpis4"/>
+    <w:uiPriority w:val="9"/>
+    <w:semiHidden/>
+    <w:rsid w:val="0054088C"/>
+    <w:rPr>
+      <w:rFonts w:asciiTheme="majorHAnsi" w:eastAsiaTheme="majorEastAsia" w:hAnsiTheme="majorHAnsi" w:cstheme="majorBidi"/>
+      <w:i/>
+      <w:iCs/>
+      <w:color w:val="365F91" w:themeColor="accent1" w:themeShade="BF"/>
+    </w:rPr>
+  </w:style>
+  <w:style w:type="character" w:customStyle="1" w:styleId="Nadpis5Char">
+    <w:name w:val="Nadpis 5 Char"/>
+    <w:basedOn w:val="Standardnpsmoodstavce"/>
+    <w:link w:val="Nadpis5"/>
+    <w:uiPriority w:val="9"/>
+    <w:semiHidden/>
+    <w:rsid w:val="0054088C"/>
+    <w:rPr>
+      <w:rFonts w:asciiTheme="majorHAnsi" w:eastAsiaTheme="majorEastAsia" w:hAnsiTheme="majorHAnsi" w:cstheme="majorBidi"/>
+      <w:color w:val="365F91" w:themeColor="accent1" w:themeShade="BF"/>
+    </w:rPr>
+  </w:style>
+  <w:style w:type="character" w:customStyle="1" w:styleId="Nadpis6Char">
+    <w:name w:val="Nadpis 6 Char"/>
+    <w:basedOn w:val="Standardnpsmoodstavce"/>
+    <w:link w:val="Nadpis6"/>
+    <w:uiPriority w:val="9"/>
+    <w:semiHidden/>
+    <w:rsid w:val="0054088C"/>
+    <w:rPr>
+      <w:rFonts w:asciiTheme="majorHAnsi" w:eastAsiaTheme="majorEastAsia" w:hAnsiTheme="majorHAnsi" w:cstheme="majorBidi"/>
+      <w:color w:val="243F60" w:themeColor="accent1" w:themeShade="7F"/>
+    </w:rPr>
+  </w:style>
+  <w:style w:type="character" w:customStyle="1" w:styleId="Nadpis7Char">
+    <w:name w:val="Nadpis 7 Char"/>
+    <w:basedOn w:val="Standardnpsmoodstavce"/>
+    <w:link w:val="Nadpis7"/>
+    <w:uiPriority w:val="9"/>
+    <w:semiHidden/>
+    <w:rsid w:val="0054088C"/>
+    <w:rPr>
+      <w:rFonts w:asciiTheme="majorHAnsi" w:eastAsiaTheme="majorEastAsia" w:hAnsiTheme="majorHAnsi" w:cstheme="majorBidi"/>
+      <w:i/>
+      <w:iCs/>
+      <w:color w:val="243F60" w:themeColor="accent1" w:themeShade="7F"/>
+    </w:rPr>
+  </w:style>
+  <w:style w:type="character" w:customStyle="1" w:styleId="Nadpis8Char">
+    <w:name w:val="Nadpis 8 Char"/>
+    <w:basedOn w:val="Standardnpsmoodstavce"/>
+    <w:link w:val="Nadpis8"/>
+    <w:uiPriority w:val="9"/>
+    <w:semiHidden/>
+    <w:rsid w:val="0054088C"/>
+    <w:rPr>
+      <w:rFonts w:asciiTheme="majorHAnsi" w:eastAsiaTheme="majorEastAsia" w:hAnsiTheme="majorHAnsi" w:cstheme="majorBidi"/>
+      <w:color w:val="272727" w:themeColor="text1" w:themeTint="D8"/>
+      <w:sz w:val="21"/>
+      <w:szCs w:val="21"/>
+    </w:rPr>
+  </w:style>
+  <w:style w:type="character" w:customStyle="1" w:styleId="Nadpis9Char">
+    <w:name w:val="Nadpis 9 Char"/>
+    <w:basedOn w:val="Standardnpsmoodstavce"/>
+    <w:link w:val="Nadpis9"/>
+    <w:uiPriority w:val="9"/>
+    <w:semiHidden/>
+    <w:rsid w:val="0054088C"/>
+    <w:rPr>
+      <w:rFonts w:asciiTheme="majorHAnsi" w:eastAsiaTheme="majorEastAsia" w:hAnsiTheme="majorHAnsi" w:cstheme="majorBidi"/>
+      <w:i/>
+      <w:iCs/>
+      <w:color w:val="272727" w:themeColor="text1" w:themeTint="D8"/>
+      <w:sz w:val="21"/>
+      <w:szCs w:val="21"/>
+    </w:rPr>
+  </w:style>
+  <w:style w:type="paragraph" w:styleId="Textbubliny">
+    <w:name w:val="Balloon Text"/>
+    <w:basedOn w:val="Normln"/>
+    <w:link w:val="TextbublinyChar"/>
+    <w:uiPriority w:val="99"/>
+    <w:semiHidden/>
+    <w:unhideWhenUsed/>
+    <w:rsid w:val="003A47BB"/>
+    <w:pPr>
+      <w:spacing w:after="0" w:line="240" w:lineRule="auto"/>
+    </w:pPr>
+    <w:rPr>
+      <w:rFonts w:ascii="Tahoma" w:hAnsi="Tahoma" w:cs="Tahoma"/>
+      <w:sz w:val="16"/>
+      <w:szCs w:val="16"/>
+    </w:rPr>
+  </w:style>
+  <w:style w:type="character" w:customStyle="1" w:styleId="TextbublinyChar">
+    <w:name w:val="Text bubliny Char"/>
+    <w:basedOn w:val="Standardnpsmoodstavce"/>
+    <w:link w:val="Textbubliny"/>
+    <w:uiPriority w:val="99"/>
+    <w:semiHidden/>
+    <w:rsid w:val="003A47BB"/>
+    <w:rPr>
+      <w:rFonts w:ascii="Tahoma" w:hAnsi="Tahoma" w:cs="Tahoma"/>
+      <w:sz w:val="16"/>
+      <w:szCs w:val="16"/>
     </w:rPr>
   </w:style>
 </w:styles>

</xml_diff>